<commit_message>
feat: Change Detail Activity MockUp
</commit_message>
<xml_diff>
--- a/Capstone_Stage1.docx
+++ b/Capstone_Stage1.docx
@@ -187,13 +187,7 @@
         <w:rPr>
           <w:color w:val="38761D"/>
         </w:rPr>
-        <w:t xml:space="preserve"> before.</w:t>
-      </w:r>
-      <w:r>
-        <w:rPr>
-          <w:color w:val="38761D"/>
-        </w:rPr>
-        <w:t xml:space="preserve"> User will be able to search the beer with the name of the beer and see a list of the beers which are in the same category.</w:t>
+        <w:t xml:space="preserve"> before. User will be able to search the beer with the name of the beer and see a list of the beers which are in the same category.</w:t>
       </w:r>
     </w:p>
     <w:p/>
@@ -265,13 +259,7 @@
         <w:rPr>
           <w:color w:val="38761D"/>
         </w:rPr>
-        <w:t>Provides b</w:t>
-      </w:r>
-      <w:r>
-        <w:rPr>
-          <w:color w:val="38761D"/>
-        </w:rPr>
-        <w:t>eer info</w:t>
+        <w:t>Provides beer info</w:t>
       </w:r>
     </w:p>
     <w:p>
@@ -429,9 +417,9 @@
           <w:noProof/>
         </w:rPr>
         <w:drawing>
-          <wp:inline distT="0" distB="0" distL="0" distR="0" wp14:anchorId="0F9147FB" wp14:editId="53832446">
-            <wp:extent cx="1765935" cy="3381932"/>
-            <wp:effectExtent l="0" t="0" r="12065" b="0"/>
+          <wp:inline distT="0" distB="0" distL="0" distR="0" wp14:anchorId="0F9147FB" wp14:editId="1A56F5C8">
+            <wp:extent cx="1537335" cy="2944140"/>
+            <wp:effectExtent l="0" t="0" r="12065" b="2540"/>
             <wp:docPr id="5" name="Picture 5" descr="Menu.png"/>
             <wp:cNvGraphicFramePr>
               <a:graphicFrameLocks xmlns:a="http://schemas.openxmlformats.org/drawingml/2006/main" noChangeAspect="1"/>
@@ -461,7 +449,7 @@
                   <pic:spPr bwMode="auto">
                     <a:xfrm>
                       <a:off x="0" y="0"/>
-                      <a:ext cx="1769656" cy="3389057"/>
+                      <a:ext cx="1545235" cy="2959268"/>
                     </a:xfrm>
                     <a:prstGeom prst="rect">
                       <a:avLst/>
@@ -483,7 +471,6 @@
         <w:rPr>
           <w:color w:val="38761D"/>
         </w:rPr>
-        <w:lastRenderedPageBreak/>
         <w:t xml:space="preserve">This mockup is for the menu to list the beers by their category or search for beers by name or to </w:t>
       </w:r>
       <w:r>
@@ -508,6 +495,7 @@
       <w:bookmarkStart w:id="7" w:name="h.vl3r72y2fie" w:colFirst="0" w:colLast="0"/>
       <w:bookmarkEnd w:id="7"/>
       <w:r>
+        <w:lastRenderedPageBreak/>
         <w:t>Screen 3</w:t>
       </w:r>
     </w:p>
@@ -517,10 +505,10 @@
           <w:noProof/>
         </w:rPr>
         <w:drawing>
-          <wp:inline distT="0" distB="0" distL="0" distR="0" wp14:anchorId="69138531" wp14:editId="2CE99AFE">
-            <wp:extent cx="1765935" cy="3373602"/>
-            <wp:effectExtent l="0" t="0" r="12065" b="5080"/>
-            <wp:docPr id="6" name="Picture 6" descr="DetailActivity.png"/>
+          <wp:inline distT="0" distB="0" distL="0" distR="0" wp14:anchorId="30284753" wp14:editId="7339A12C">
+            <wp:extent cx="1537335" cy="2906295"/>
+            <wp:effectExtent l="0" t="0" r="12065" b="0"/>
+            <wp:docPr id="1" name="Picture 1" descr="DetailActivity.png"/>
             <wp:cNvGraphicFramePr>
               <a:graphicFrameLocks xmlns:a="http://schemas.openxmlformats.org/drawingml/2006/main" noChangeAspect="1"/>
             </wp:cNvGraphicFramePr>
@@ -528,7 +516,7 @@
               <a:graphicData uri="http://schemas.openxmlformats.org/drawingml/2006/picture">
                 <pic:pic xmlns:pic="http://schemas.openxmlformats.org/drawingml/2006/picture">
                   <pic:nvPicPr>
-                    <pic:cNvPr id="0" name="Picture 3" descr="DetailActivity.png"/>
+                    <pic:cNvPr id="0" name="Picture 1" descr="DetailActivity.png"/>
                     <pic:cNvPicPr>
                       <a:picLocks noChangeAspect="1" noChangeArrowheads="1"/>
                     </pic:cNvPicPr>
@@ -549,7 +537,7 @@
                   <pic:spPr bwMode="auto">
                     <a:xfrm>
                       <a:off x="0" y="0"/>
-                      <a:ext cx="1771337" cy="3383921"/>
+                      <a:ext cx="1551172" cy="2932454"/>
                     </a:xfrm>
                     <a:prstGeom prst="rect">
                       <a:avLst/>
@@ -565,6 +553,8 @@
           </wp:inline>
         </w:drawing>
       </w:r>
+      <w:bookmarkStart w:id="8" w:name="_GoBack"/>
+      <w:bookmarkEnd w:id="8"/>
     </w:p>
     <w:p>
       <w:r>
@@ -619,8 +609,8 @@
         <w:pStyle w:val="Heading1"/>
         <w:contextualSpacing w:val="0"/>
       </w:pPr>
-      <w:bookmarkStart w:id="8" w:name="h.gvcvmae8jn8u" w:colFirst="0" w:colLast="0"/>
-      <w:bookmarkEnd w:id="8"/>
+      <w:bookmarkStart w:id="9" w:name="h.gvcvmae8jn8u" w:colFirst="0" w:colLast="0"/>
+      <w:bookmarkEnd w:id="9"/>
       <w:r>
         <w:t>Key Considerations</w:t>
       </w:r>
@@ -631,16 +621,13 @@
         <w:pStyle w:val="Heading3"/>
         <w:contextualSpacing w:val="0"/>
       </w:pPr>
-      <w:bookmarkStart w:id="9" w:name="h.v8my7nhtvz0m" w:colFirst="0" w:colLast="0"/>
-      <w:bookmarkEnd w:id="9"/>
+      <w:bookmarkStart w:id="10" w:name="h.v8my7nhtvz0m" w:colFirst="0" w:colLast="0"/>
+      <w:bookmarkEnd w:id="10"/>
       <w:r>
         <w:t xml:space="preserve">How will your app handle data persistence? </w:t>
       </w:r>
     </w:p>
-    <w:p>
-      <w:bookmarkStart w:id="10" w:name="_GoBack"/>
-      <w:bookmarkEnd w:id="10"/>
-    </w:p>
+    <w:p/>
     <w:p>
       <w:r>
         <w:t xml:space="preserve">I will build a Content Provider. The text data will be in </w:t>
@@ -673,10 +660,7 @@
       </w:r>
       <w:proofErr w:type="spellEnd"/>
       <w:r>
-        <w:t xml:space="preserve"> to, which will </w:t>
-      </w:r>
-      <w:r>
-        <w:t xml:space="preserve">be reachable with the </w:t>
+        <w:t xml:space="preserve"> to, which will be reachable with the </w:t>
       </w:r>
       <w:proofErr w:type="spellStart"/>
       <w:r>
@@ -714,7 +698,6 @@
       <w:bookmarkStart w:id="11" w:name="h.gw69vjn1ico0" w:colFirst="0" w:colLast="0"/>
       <w:bookmarkEnd w:id="11"/>
       <w:r>
-        <w:lastRenderedPageBreak/>
         <w:t>Describe any corner cases in the UX.</w:t>
       </w:r>
     </w:p>
@@ -739,6 +722,7 @@
         <w:rPr>
           <w:highlight w:val="red"/>
         </w:rPr>
+        <w:lastRenderedPageBreak/>
         <w:t>Describe any libraries you’ll be using and share your reasoning for including them.</w:t>
       </w:r>
     </w:p>
@@ -779,25 +763,16 @@
       <w:bookmarkStart w:id="14" w:name="h.8oe8zpk3qsmp" w:colFirst="0" w:colLast="0"/>
       <w:bookmarkEnd w:id="14"/>
       <w:r>
-        <w:t>T</w:t>
-      </w:r>
-      <w:r>
-        <w:t>ask 1: Project Setup</w:t>
-      </w:r>
-    </w:p>
-    <w:p/>
-    <w:p>
-      <w:r>
-        <w:rPr>
-          <w:color w:val="38761D"/>
-        </w:rPr>
-        <w:t>Write out the steps you will take to setup and/or</w:t>
-      </w:r>
-      <w:r>
-        <w:rPr>
-          <w:color w:val="38761D"/>
-        </w:rPr>
-        <w:t xml:space="preserve"> configure this project. See previous implementation guides for an example. </w:t>
+        <w:t>Task 1: Project Setup</w:t>
+      </w:r>
+    </w:p>
+    <w:p/>
+    <w:p>
+      <w:r>
+        <w:rPr>
+          <w:color w:val="38761D"/>
+        </w:rPr>
+        <w:t xml:space="preserve">Write out the steps you will take to setup and/or configure this project. See previous implementation guides for an example. </w:t>
       </w:r>
     </w:p>
     <w:p/>
@@ -894,13 +869,7 @@
         <w:rPr>
           <w:color w:val="38761D"/>
         </w:rPr>
-        <w:t xml:space="preserve">If it helps, imagine you are describing these tasks to a friend who wants to follow </w:t>
-      </w:r>
-      <w:r>
-        <w:rPr>
-          <w:color w:val="38761D"/>
-        </w:rPr>
-        <w:t xml:space="preserve">along and build this app with you. </w:t>
+        <w:t xml:space="preserve">If it helps, imagine you are describing these tasks to a friend who wants to follow along and build this app with you. </w:t>
       </w:r>
     </w:p>
     <w:p/>
@@ -1054,7 +1023,6 @@
       <w:bookmarkStart w:id="17" w:name="h.umfwsvmx7tpn" w:colFirst="0" w:colLast="0"/>
       <w:bookmarkEnd w:id="17"/>
       <w:r>
-        <w:lastRenderedPageBreak/>
         <w:t xml:space="preserve">Task 4: </w:t>
       </w:r>
       <w:r>
@@ -1070,13 +1038,7 @@
         <w:rPr>
           <w:color w:val="38761D"/>
         </w:rPr>
-        <w:t>Describe the next t</w:t>
-      </w:r>
-      <w:r>
-        <w:rPr>
-          <w:color w:val="38761D"/>
-        </w:rPr>
-        <w:t>ask. List the subtasks. For example:</w:t>
+        <w:t>Describe the next task. List the subtasks. For example:</w:t>
       </w:r>
     </w:p>
     <w:p>
@@ -1114,6 +1076,7 @@
         <w:rPr>
           <w:color w:val="38761D"/>
         </w:rPr>
+        <w:lastRenderedPageBreak/>
         <w:t xml:space="preserve">Something else </w:t>
       </w:r>
     </w:p>
@@ -1240,7 +1203,7 @@
       <w:rPr>
         <w:noProof/>
       </w:rPr>
-      <w:t>3</w:t>
+      <w:t>2</w:t>
     </w:r>
     <w:r>
       <w:fldChar w:fldCharType="end"/>

</xml_diff>

<commit_message>
feat: Change Mocks to Clearer Ones
</commit_message>
<xml_diff>
--- a/Capstone_Stage1.docx
+++ b/Capstone_Stage1.docx
@@ -8,184 +8,93 @@
         <w:rPr>
           <w:b/>
         </w:rPr>
-        <w:t>Submission Instructions</w:t>
-      </w:r>
-    </w:p>
-    <w:p>
-      <w:pPr>
-        <w:numPr>
-          <w:ilvl w:val="0"/>
-          <w:numId w:val="1"/>
-        </w:numPr>
-        <w:ind w:hanging="360"/>
-        <w:contextualSpacing/>
-      </w:pPr>
-      <w:r>
-        <w:rPr>
-          <w:rFonts w:ascii="Nova Mono" w:eastAsia="Nova Mono" w:hAnsi="Nova Mono" w:cs="Nova Mono"/>
-        </w:rPr>
-        <w:t xml:space="preserve">After you’ve completed all the sections, download this document as a PDF [ File → Download as </w:t>
-      </w:r>
-      <w:proofErr w:type="gramStart"/>
-      <w:r>
-        <w:rPr>
-          <w:rFonts w:ascii="Nova Mono" w:eastAsia="Nova Mono" w:hAnsi="Nova Mono" w:cs="Nova Mono"/>
-        </w:rPr>
-        <w:t>PDF ]</w:t>
-      </w:r>
-      <w:proofErr w:type="gramEnd"/>
-    </w:p>
-    <w:p>
-      <w:pPr>
-        <w:numPr>
-          <w:ilvl w:val="0"/>
-          <w:numId w:val="1"/>
-        </w:numPr>
-        <w:ind w:hanging="360"/>
-        <w:contextualSpacing/>
-      </w:pPr>
-      <w:r>
-        <w:t xml:space="preserve">Create a new </w:t>
-      </w:r>
-      <w:proofErr w:type="spellStart"/>
-      <w:r>
-        <w:t>GitHub</w:t>
-      </w:r>
-      <w:proofErr w:type="spellEnd"/>
-      <w:r>
-        <w:t xml:space="preserve"> repo for the capstone. Name it “</w:t>
-      </w:r>
-      <w:r>
-        <w:rPr>
-          <w:b/>
-        </w:rPr>
-        <w:t>Capstone Project</w:t>
-      </w:r>
-      <w:r>
-        <w:t>”</w:t>
-      </w:r>
-    </w:p>
-    <w:p>
-      <w:pPr>
-        <w:numPr>
-          <w:ilvl w:val="0"/>
-          <w:numId w:val="1"/>
-        </w:numPr>
-        <w:ind w:hanging="360"/>
-        <w:contextualSpacing/>
-      </w:pPr>
-      <w:r>
-        <w:t>Add this document to your repo. Make sure it’s named “</w:t>
-      </w:r>
-      <w:r>
-        <w:rPr>
-          <w:b/>
-        </w:rPr>
-        <w:t>Capstone_Stage1.pdf</w:t>
-      </w:r>
-      <w:r>
-        <w:t xml:space="preserve">” </w:t>
-      </w:r>
-    </w:p>
-    <w:p/>
-    <w:p>
-      <w:pPr>
-        <w:pBdr>
-          <w:top w:val="single" w:sz="4" w:space="1" w:color="auto"/>
-        </w:pBdr>
-      </w:pPr>
-    </w:p>
-    <w:p/>
-    <w:p/>
-    <w:p>
-      <w:proofErr w:type="spellStart"/>
-      <w:r>
-        <w:rPr>
-          <w:b/>
-        </w:rPr>
-        <w:t>GitHub</w:t>
-      </w:r>
-      <w:proofErr w:type="spellEnd"/>
-      <w:r>
-        <w:rPr>
-          <w:b/>
-        </w:rPr>
-        <w:t xml:space="preserve"> Username</w:t>
+        <w:t>GitHub Username</w:t>
       </w:r>
       <w:r>
         <w:t xml:space="preserve">: </w:t>
       </w:r>
-      <w:proofErr w:type="spellStart"/>
-      <w:r>
-        <w:rPr>
-          <w:color w:val="38761D"/>
+      <w:r>
+        <w:rPr>
+          <w:color w:val="auto"/>
         </w:rPr>
         <w:t>burcakdemircioglu</w:t>
       </w:r>
-      <w:proofErr w:type="spellEnd"/>
     </w:p>
     <w:p/>
     <w:p>
       <w:pPr>
         <w:pStyle w:val="Title"/>
         <w:contextualSpacing w:val="0"/>
+        <w:rPr>
+          <w:color w:val="auto"/>
+        </w:rPr>
       </w:pPr>
       <w:bookmarkStart w:id="0" w:name="h.cq54i03ftkcu" w:colFirst="0" w:colLast="0"/>
       <w:bookmarkEnd w:id="0"/>
-      <w:proofErr w:type="spellStart"/>
-      <w:r>
-        <w:rPr>
-          <w:color w:val="38761D"/>
+      <w:r>
+        <w:rPr>
+          <w:color w:val="auto"/>
         </w:rPr>
         <w:t>WannaBeer</w:t>
       </w:r>
-      <w:proofErr w:type="spellEnd"/>
     </w:p>
     <w:p>
       <w:pPr>
         <w:pStyle w:val="Heading1"/>
         <w:contextualSpacing w:val="0"/>
+        <w:rPr>
+          <w:color w:val="auto"/>
+        </w:rPr>
       </w:pPr>
       <w:bookmarkStart w:id="1" w:name="h.sm4ra97uwo11" w:colFirst="0" w:colLast="0"/>
       <w:bookmarkEnd w:id="1"/>
       <w:r>
+        <w:rPr>
+          <w:color w:val="auto"/>
+        </w:rPr>
         <w:t xml:space="preserve">Description </w:t>
       </w:r>
     </w:p>
-    <w:p/>
-    <w:p>
-      <w:pPr>
-        <w:rPr>
-          <w:color w:val="38761D"/>
-        </w:rPr>
-      </w:pPr>
-      <w:r>
-        <w:rPr>
-          <w:color w:val="38761D"/>
+    <w:p>
+      <w:pPr>
+        <w:rPr>
+          <w:color w:val="auto"/>
+        </w:rPr>
+      </w:pPr>
+    </w:p>
+    <w:p>
+      <w:pPr>
+        <w:rPr>
+          <w:color w:val="auto"/>
+        </w:rPr>
+      </w:pPr>
+      <w:r>
+        <w:rPr>
+          <w:color w:val="auto"/>
         </w:rPr>
         <w:t>This app will provide detailed information about the beers. It will also have daily beer su</w:t>
       </w:r>
       <w:r>
         <w:rPr>
-          <w:color w:val="38761D"/>
+          <w:color w:val="auto"/>
         </w:rPr>
         <w:t xml:space="preserve">ggestion notifications and a </w:t>
       </w:r>
       <w:r>
         <w:rPr>
-          <w:color w:val="38761D"/>
+          <w:color w:val="auto"/>
         </w:rPr>
         <w:t xml:space="preserve">list of beers that user tried and </w:t>
       </w:r>
       <w:r>
         <w:rPr>
-          <w:color w:val="38761D"/>
+          <w:color w:val="auto"/>
         </w:rPr>
         <w:t>liked</w:t>
       </w:r>
       <w:r>
         <w:rPr>
-          <w:color w:val="38761D"/>
+          <w:color w:val="auto"/>
         </w:rPr>
         <w:t xml:space="preserve"> before. User will be able to search the beer with the name of the beer and see a list of the beers which are in the same category.</w:t>
       </w:r>
@@ -209,40 +118,55 @@
     </w:p>
     <w:p/>
     <w:p>
-      <w:r>
-        <w:rPr>
-          <w:color w:val="1155CC"/>
-        </w:rPr>
-        <w:t xml:space="preserve">University Students, </w:t>
-      </w:r>
-      <w:proofErr w:type="spellStart"/>
-      <w:r>
-        <w:rPr>
-          <w:color w:val="1155CC"/>
-        </w:rPr>
-        <w:t>Travellers</w:t>
-      </w:r>
-      <w:proofErr w:type="spellEnd"/>
-      <w:r>
-        <w:rPr>
-          <w:color w:val="1155CC"/>
-        </w:rPr>
-        <w:t>, Young Adults</w:t>
-      </w:r>
-    </w:p>
-    <w:p/>
+      <w:pPr>
+        <w:rPr>
+          <w:color w:val="auto"/>
+        </w:rPr>
+      </w:pPr>
+      <w:r>
+        <w:rPr>
+          <w:color w:val="auto"/>
+        </w:rPr>
+        <w:t>University Students, Trave</w:t>
+      </w:r>
+      <w:r>
+        <w:rPr>
+          <w:color w:val="auto"/>
+        </w:rPr>
+        <w:t>lers, Young Adults</w:t>
+      </w:r>
+    </w:p>
+    <w:p>
+      <w:pPr>
+        <w:rPr>
+          <w:color w:val="auto"/>
+        </w:rPr>
+      </w:pPr>
+    </w:p>
     <w:p>
       <w:pPr>
         <w:pStyle w:val="Heading1"/>
         <w:contextualSpacing w:val="0"/>
+        <w:rPr>
+          <w:color w:val="auto"/>
+        </w:rPr>
       </w:pPr>
       <w:bookmarkStart w:id="3" w:name="h.zheq5430xrpq" w:colFirst="0" w:colLast="0"/>
       <w:bookmarkEnd w:id="3"/>
       <w:r>
+        <w:rPr>
+          <w:color w:val="auto"/>
+        </w:rPr>
         <w:t>Features</w:t>
       </w:r>
     </w:p>
-    <w:p/>
+    <w:p>
+      <w:pPr>
+        <w:rPr>
+          <w:color w:val="auto"/>
+        </w:rPr>
+      </w:pPr>
+    </w:p>
     <w:p>
       <w:pPr>
         <w:numPr>
@@ -252,12 +176,12 @@
         <w:ind w:hanging="360"/>
         <w:contextualSpacing/>
         <w:rPr>
-          <w:color w:val="38761D"/>
-        </w:rPr>
-      </w:pPr>
-      <w:r>
-        <w:rPr>
-          <w:color w:val="38761D"/>
+          <w:color w:val="auto"/>
+        </w:rPr>
+      </w:pPr>
+      <w:r>
+        <w:rPr>
+          <w:color w:val="auto"/>
         </w:rPr>
         <w:t>Provides beer info</w:t>
       </w:r>
@@ -271,12 +195,12 @@
         <w:ind w:hanging="360"/>
         <w:contextualSpacing/>
         <w:rPr>
-          <w:color w:val="38761D"/>
-        </w:rPr>
-      </w:pPr>
-      <w:r>
-        <w:rPr>
-          <w:color w:val="38761D"/>
+          <w:color w:val="auto"/>
+        </w:rPr>
+      </w:pPr>
+      <w:r>
+        <w:rPr>
+          <w:color w:val="auto"/>
         </w:rPr>
         <w:t>Gives beer suggestions (notification)</w:t>
       </w:r>
@@ -290,12 +214,12 @@
         <w:ind w:hanging="360"/>
         <w:contextualSpacing/>
         <w:rPr>
-          <w:color w:val="38761D"/>
-        </w:rPr>
-      </w:pPr>
-      <w:r>
-        <w:rPr>
-          <w:color w:val="38761D"/>
+          <w:color w:val="auto"/>
+        </w:rPr>
+      </w:pPr>
+      <w:r>
+        <w:rPr>
+          <w:color w:val="auto"/>
         </w:rPr>
         <w:t>Save the rate info of the beers which are rated by the user</w:t>
       </w:r>
@@ -309,7 +233,6 @@
       <w:bookmarkStart w:id="4" w:name="h.giquerrw6g46" w:colFirst="0" w:colLast="0"/>
       <w:bookmarkEnd w:id="4"/>
       <w:r>
-        <w:lastRenderedPageBreak/>
         <w:t>User Interface Mocks</w:t>
       </w:r>
     </w:p>
@@ -321,19 +244,22 @@
       <w:bookmarkStart w:id="5" w:name="h.a4jdupabry3k" w:colFirst="0" w:colLast="0"/>
       <w:bookmarkEnd w:id="5"/>
       <w:r>
-        <w:t>Screen 1</w:t>
-      </w:r>
-    </w:p>
-    <w:p>
-      <w:r>
         <w:rPr>
           <w:noProof/>
         </w:rPr>
         <w:drawing>
-          <wp:inline distT="0" distB="0" distL="0" distR="0" wp14:anchorId="6FFFB81F" wp14:editId="40476F9A">
-            <wp:extent cx="1537335" cy="2964335"/>
-            <wp:effectExtent l="0" t="0" r="12065" b="7620"/>
-            <wp:docPr id="4" name="Picture 4" descr="MainActivity.png"/>
+          <wp:anchor distT="0" distB="0" distL="114300" distR="114300" simplePos="0" relativeHeight="251658240" behindDoc="0" locked="0" layoutInCell="1" allowOverlap="1" wp14:anchorId="3C62D640" wp14:editId="55156F5B">
+            <wp:simplePos x="0" y="0"/>
+            <wp:positionH relativeFrom="column">
+              <wp:posOffset>0</wp:posOffset>
+            </wp:positionH>
+            <wp:positionV relativeFrom="paragraph">
+              <wp:posOffset>122555</wp:posOffset>
+            </wp:positionV>
+            <wp:extent cx="1549400" cy="2946400"/>
+            <wp:effectExtent l="0" t="0" r="0" b="0"/>
+            <wp:wrapSquare wrapText="bothSides"/>
+            <wp:docPr id="2" name="Picture 2" descr="../Desktop/beer1.png"/>
             <wp:cNvGraphicFramePr>
               <a:graphicFrameLocks xmlns:a="http://schemas.openxmlformats.org/drawingml/2006/main" noChangeAspect="1"/>
             </wp:cNvGraphicFramePr>
@@ -341,12 +267,12 @@
               <a:graphicData uri="http://schemas.openxmlformats.org/drawingml/2006/picture">
                 <pic:pic xmlns:pic="http://schemas.openxmlformats.org/drawingml/2006/picture">
                   <pic:nvPicPr>
-                    <pic:cNvPr id="0" name="Picture 1" descr="MainActivity.png"/>
+                    <pic:cNvPr id="0" name="Picture 2" descr="../Desktop/beer1.png"/>
                     <pic:cNvPicPr>
                       <a:picLocks noChangeAspect="1" noChangeArrowheads="1"/>
                     </pic:cNvPicPr>
                   </pic:nvPicPr>
-                  <pic:blipFill>
+                  <pic:blipFill rotWithShape="1">
                     <a:blip r:embed="rId7" cstate="print">
                       <a:extLst>
                         <a:ext uri="{28A0092B-C50C-407E-A947-70E740481C1C}">
@@ -354,15 +280,13 @@
                         </a:ext>
                       </a:extLst>
                     </a:blip>
-                    <a:srcRect/>
-                    <a:stretch>
-                      <a:fillRect/>
-                    </a:stretch>
+                    <a:srcRect l="4273" t="21988" r="69658" b="8132"/>
+                    <a:stretch/>
                   </pic:blipFill>
                   <pic:spPr bwMode="auto">
                     <a:xfrm>
                       <a:off x="0" y="0"/>
-                      <a:ext cx="1540093" cy="2969653"/>
+                      <a:ext cx="1549400" cy="2946400"/>
                     </a:xfrm>
                     <a:prstGeom prst="rect">
                       <a:avLst/>
@@ -371,56 +295,145 @@
                     <a:ln>
                       <a:noFill/>
                     </a:ln>
+                    <a:extLst>
+                      <a:ext uri="{53640926-AAD7-44D8-BBD7-CCE9431645EC}">
+                        <a14:shadowObscured xmlns:a14="http://schemas.microsoft.com/office/drawing/2010/main"/>
+                      </a:ext>
+                    </a:extLst>
                   </pic:spPr>
                 </pic:pic>
               </a:graphicData>
             </a:graphic>
-          </wp:inline>
+            <wp14:sizeRelH relativeFrom="page">
+              <wp14:pctWidth>0</wp14:pctWidth>
+            </wp14:sizeRelH>
+            <wp14:sizeRelV relativeFrom="page">
+              <wp14:pctHeight>0</wp14:pctHeight>
+            </wp14:sizeRelV>
+          </wp:anchor>
         </w:drawing>
       </w:r>
     </w:p>
     <w:p>
-      <w:r>
-        <w:rPr>
-          <w:color w:val="38761D"/>
+      <w:pPr>
+        <w:pStyle w:val="Heading2"/>
+        <w:contextualSpacing w:val="0"/>
+      </w:pPr>
+    </w:p>
+    <w:p>
+      <w:pPr>
+        <w:pStyle w:val="Heading2"/>
+        <w:contextualSpacing w:val="0"/>
+      </w:pPr>
+      <w:r>
+        <w:t>Screen 1</w:t>
+      </w:r>
+    </w:p>
+    <w:p/>
+    <w:p>
+      <w:pPr>
+        <w:rPr>
+          <w:color w:val="auto"/>
+        </w:rPr>
+      </w:pPr>
+      <w:r>
+        <w:rPr>
+          <w:color w:val="auto"/>
         </w:rPr>
         <w:t xml:space="preserve">This is the mock of the main activity. All of the beers are listed with the view of their logos which are clickable to go to their detail page. There is a menu button at the </w:t>
       </w:r>
       <w:r>
         <w:rPr>
-          <w:color w:val="38761D"/>
+          <w:color w:val="auto"/>
         </w:rPr>
         <w:t>top</w:t>
       </w:r>
       <w:r>
         <w:rPr>
-          <w:color w:val="38761D"/>
+          <w:color w:val="auto"/>
         </w:rPr>
         <w:t xml:space="preserve"> left of the screen.</w:t>
       </w:r>
-    </w:p>
-    <w:p/>
-    <w:p>
-      <w:pPr>
-        <w:pStyle w:val="Heading2"/>
-        <w:contextualSpacing w:val="0"/>
-      </w:pPr>
-      <w:bookmarkStart w:id="6" w:name="h.dpcbbkx5yry" w:colFirst="0" w:colLast="0"/>
-      <w:bookmarkEnd w:id="6"/>
-      <w:r>
-        <w:t>Screen 2</w:t>
-      </w:r>
-    </w:p>
-    <w:p>
+      <w:r>
+        <w:rPr>
+          <w:color w:val="auto"/>
+        </w:rPr>
+        <w:t xml:space="preserve"> There is explode animation when a beer card is clicked.</w:t>
+      </w:r>
+    </w:p>
+    <w:p>
+      <w:pPr>
+        <w:rPr>
+          <w:color w:val="auto"/>
+        </w:rPr>
+      </w:pPr>
+    </w:p>
+    <w:p>
+      <w:pPr>
+        <w:rPr>
+          <w:color w:val="auto"/>
+        </w:rPr>
+      </w:pPr>
+    </w:p>
+    <w:p>
+      <w:pPr>
+        <w:rPr>
+          <w:color w:val="auto"/>
+        </w:rPr>
+      </w:pPr>
+    </w:p>
+    <w:p>
+      <w:pPr>
+        <w:rPr>
+          <w:color w:val="auto"/>
+        </w:rPr>
+      </w:pPr>
+    </w:p>
+    <w:p>
+      <w:pPr>
+        <w:rPr>
+          <w:color w:val="auto"/>
+        </w:rPr>
+      </w:pPr>
+    </w:p>
+    <w:p>
+      <w:pPr>
+        <w:rPr>
+          <w:color w:val="auto"/>
+        </w:rPr>
+      </w:pPr>
+    </w:p>
+    <w:p>
+      <w:pPr>
+        <w:rPr>
+          <w:color w:val="auto"/>
+        </w:rPr>
+      </w:pPr>
+    </w:p>
+    <w:p>
+      <w:pPr>
+        <w:rPr>
+          <w:color w:val="auto"/>
+        </w:rPr>
+      </w:pPr>
       <w:r>
         <w:rPr>
           <w:noProof/>
         </w:rPr>
+        <w:lastRenderedPageBreak/>
         <w:drawing>
-          <wp:inline distT="0" distB="0" distL="0" distR="0" wp14:anchorId="0F9147FB" wp14:editId="1A56F5C8">
-            <wp:extent cx="1537335" cy="2944140"/>
-            <wp:effectExtent l="0" t="0" r="12065" b="2540"/>
-            <wp:docPr id="5" name="Picture 5" descr="Menu.png"/>
+          <wp:anchor distT="0" distB="0" distL="114300" distR="114300" simplePos="0" relativeHeight="251660799" behindDoc="0" locked="0" layoutInCell="1" allowOverlap="1" wp14:anchorId="325DDB4A" wp14:editId="4BC41AF0">
+            <wp:simplePos x="0" y="0"/>
+            <wp:positionH relativeFrom="column">
+              <wp:posOffset>-64135</wp:posOffset>
+            </wp:positionH>
+            <wp:positionV relativeFrom="paragraph">
+              <wp:posOffset>-60325</wp:posOffset>
+            </wp:positionV>
+            <wp:extent cx="1524000" cy="2806700"/>
+            <wp:effectExtent l="0" t="0" r="0" b="12700"/>
+            <wp:wrapSquare wrapText="bothSides"/>
+            <wp:docPr id="3" name="Picture 3" descr="../Desktop/beer1.png"/>
             <wp:cNvGraphicFramePr>
               <a:graphicFrameLocks xmlns:a="http://schemas.openxmlformats.org/drawingml/2006/main" noChangeAspect="1"/>
             </wp:cNvGraphicFramePr>
@@ -428,12 +441,12 @@
               <a:graphicData uri="http://schemas.openxmlformats.org/drawingml/2006/picture">
                 <pic:pic xmlns:pic="http://schemas.openxmlformats.org/drawingml/2006/picture">
                   <pic:nvPicPr>
-                    <pic:cNvPr id="0" name="Picture 2" descr="Menu.png"/>
+                    <pic:cNvPr id="0" name="Picture 2" descr="../Desktop/beer1.png"/>
                     <pic:cNvPicPr>
                       <a:picLocks noChangeAspect="1" noChangeArrowheads="1"/>
                     </pic:cNvPicPr>
                   </pic:nvPicPr>
-                  <pic:blipFill>
+                  <pic:blipFill rotWithShape="1">
                     <a:blip r:embed="rId8" cstate="print">
                       <a:extLst>
                         <a:ext uri="{28A0092B-C50C-407E-A947-70E740481C1C}">
@@ -441,15 +454,13 @@
                         </a:ext>
                       </a:extLst>
                     </a:blip>
-                    <a:srcRect/>
-                    <a:stretch>
-                      <a:fillRect/>
-                    </a:stretch>
+                    <a:srcRect l="37180" t="23424" r="37180" b="9999"/>
+                    <a:stretch/>
                   </pic:blipFill>
                   <pic:spPr bwMode="auto">
                     <a:xfrm>
                       <a:off x="0" y="0"/>
-                      <a:ext cx="1545235" cy="2959268"/>
+                      <a:ext cx="1524000" cy="2806700"/>
                     </a:xfrm>
                     <a:prstGeom prst="rect">
                       <a:avLst/>
@@ -458,57 +469,137 @@
                     <a:ln>
                       <a:noFill/>
                     </a:ln>
+                    <a:extLst>
+                      <a:ext uri="{53640926-AAD7-44D8-BBD7-CCE9431645EC}">
+                        <a14:shadowObscured xmlns:a14="http://schemas.microsoft.com/office/drawing/2010/main"/>
+                      </a:ext>
+                    </a:extLst>
                   </pic:spPr>
                 </pic:pic>
               </a:graphicData>
             </a:graphic>
-          </wp:inline>
+            <wp14:sizeRelH relativeFrom="page">
+              <wp14:pctWidth>0</wp14:pctWidth>
+            </wp14:sizeRelH>
+            <wp14:sizeRelV relativeFrom="page">
+              <wp14:pctHeight>0</wp14:pctHeight>
+            </wp14:sizeRelV>
+          </wp:anchor>
         </w:drawing>
       </w:r>
     </w:p>
     <w:p>
-      <w:r>
-        <w:rPr>
-          <w:color w:val="38761D"/>
+      <w:pPr>
+        <w:rPr>
+          <w:color w:val="auto"/>
+        </w:rPr>
+      </w:pPr>
+    </w:p>
+    <w:p>
+      <w:pPr>
+        <w:rPr>
+          <w:color w:val="auto"/>
+        </w:rPr>
+      </w:pPr>
+    </w:p>
+    <w:p>
+      <w:pPr>
+        <w:pStyle w:val="Heading2"/>
+        <w:contextualSpacing w:val="0"/>
+        <w:rPr>
+          <w:color w:val="auto"/>
+        </w:rPr>
+      </w:pPr>
+      <w:bookmarkStart w:id="6" w:name="h.dpcbbkx5yry" w:colFirst="0" w:colLast="0"/>
+      <w:bookmarkEnd w:id="6"/>
+      <w:r>
+        <w:rPr>
+          <w:color w:val="auto"/>
+        </w:rPr>
+        <w:t>Screen 2</w:t>
+      </w:r>
+    </w:p>
+    <w:p>
+      <w:pPr>
+        <w:rPr>
+          <w:color w:val="auto"/>
+        </w:rPr>
+      </w:pPr>
+    </w:p>
+    <w:p>
+      <w:pPr>
+        <w:rPr>
+          <w:color w:val="auto"/>
+        </w:rPr>
+      </w:pPr>
+      <w:r>
+        <w:rPr>
+          <w:color w:val="auto"/>
         </w:rPr>
         <w:t xml:space="preserve">This mockup is for the menu to list the beers by their category or search for beers by name or to </w:t>
       </w:r>
       <w:r>
         <w:rPr>
-          <w:color w:val="38761D"/>
+          <w:color w:val="auto"/>
         </w:rPr>
         <w:t xml:space="preserve">go to the user’s liked beers’ list or to </w:t>
       </w:r>
       <w:r>
         <w:rPr>
-          <w:color w:val="38761D"/>
+          <w:color w:val="auto"/>
         </w:rPr>
         <w:t>activate any other future feature of the app.</w:t>
       </w:r>
-    </w:p>
-    <w:p/>
+      <w:r>
+        <w:rPr>
+          <w:color w:val="auto"/>
+        </w:rPr>
+        <w:t xml:space="preserve"> When the user hits back button application turns to the screen where the menu is clicked open.</w:t>
+      </w:r>
+    </w:p>
+    <w:p>
+      <w:pPr>
+        <w:rPr>
+          <w:color w:val="auto"/>
+        </w:rPr>
+      </w:pPr>
+    </w:p>
     <w:p>
       <w:pPr>
         <w:pStyle w:val="Heading2"/>
         <w:contextualSpacing w:val="0"/>
+        <w:rPr>
+          <w:color w:val="auto"/>
+        </w:rPr>
       </w:pPr>
       <w:bookmarkStart w:id="7" w:name="h.vl3r72y2fie" w:colFirst="0" w:colLast="0"/>
       <w:bookmarkEnd w:id="7"/>
-      <w:r>
-        <w:lastRenderedPageBreak/>
-        <w:t>Screen 3</w:t>
-      </w:r>
-    </w:p>
-    <w:p>
+    </w:p>
+    <w:p>
+      <w:pPr>
+        <w:pStyle w:val="Heading2"/>
+        <w:contextualSpacing w:val="0"/>
+        <w:rPr>
+          <w:color w:val="auto"/>
+        </w:rPr>
+      </w:pPr>
       <w:r>
         <w:rPr>
           <w:noProof/>
         </w:rPr>
         <w:drawing>
-          <wp:inline distT="0" distB="0" distL="0" distR="0" wp14:anchorId="30284753" wp14:editId="7339A12C">
-            <wp:extent cx="1537335" cy="2906295"/>
-            <wp:effectExtent l="0" t="0" r="12065" b="0"/>
-            <wp:docPr id="1" name="Picture 1" descr="DetailActivity.png"/>
+          <wp:anchor distT="0" distB="0" distL="114300" distR="114300" simplePos="0" relativeHeight="251660288" behindDoc="0" locked="0" layoutInCell="1" allowOverlap="1" wp14:anchorId="64F80524" wp14:editId="33BBC0DF">
+            <wp:simplePos x="0" y="0"/>
+            <wp:positionH relativeFrom="column">
+              <wp:posOffset>-1638300</wp:posOffset>
+            </wp:positionH>
+            <wp:positionV relativeFrom="paragraph">
+              <wp:posOffset>396875</wp:posOffset>
+            </wp:positionV>
+            <wp:extent cx="1562100" cy="2810510"/>
+            <wp:effectExtent l="0" t="0" r="12700" b="8890"/>
+            <wp:wrapSquare wrapText="bothSides"/>
+            <wp:docPr id="7" name="Picture 7" descr="../Desktop/beer1.png"/>
             <wp:cNvGraphicFramePr>
               <a:graphicFrameLocks xmlns:a="http://schemas.openxmlformats.org/drawingml/2006/main" noChangeAspect="1"/>
             </wp:cNvGraphicFramePr>
@@ -516,28 +607,26 @@
               <a:graphicData uri="http://schemas.openxmlformats.org/drawingml/2006/picture">
                 <pic:pic xmlns:pic="http://schemas.openxmlformats.org/drawingml/2006/picture">
                   <pic:nvPicPr>
-                    <pic:cNvPr id="0" name="Picture 1" descr="DetailActivity.png"/>
+                    <pic:cNvPr id="0" name="Picture 2" descr="../Desktop/beer1.png"/>
                     <pic:cNvPicPr>
                       <a:picLocks noChangeAspect="1" noChangeArrowheads="1"/>
                     </pic:cNvPicPr>
                   </pic:nvPicPr>
-                  <pic:blipFill>
-                    <a:blip r:embed="rId9" cstate="print">
+                  <pic:blipFill rotWithShape="1">
+                    <a:blip r:embed="rId8" cstate="print">
                       <a:extLst>
                         <a:ext uri="{28A0092B-C50C-407E-A947-70E740481C1C}">
                           <a14:useLocalDpi xmlns:a14="http://schemas.microsoft.com/office/drawing/2010/main" val="0"/>
                         </a:ext>
                       </a:extLst>
                     </a:blip>
-                    <a:srcRect/>
-                    <a:stretch>
-                      <a:fillRect/>
-                    </a:stretch>
+                    <a:srcRect l="69231" t="23537" r="4487" b="9791"/>
+                    <a:stretch/>
                   </pic:blipFill>
                   <pic:spPr bwMode="auto">
                     <a:xfrm>
                       <a:off x="0" y="0"/>
-                      <a:ext cx="1551172" cy="2932454"/>
+                      <a:ext cx="1562100" cy="2810510"/>
                     </a:xfrm>
                     <a:prstGeom prst="rect">
                       <a:avLst/>
@@ -546,52 +635,322 @@
                     <a:ln>
                       <a:noFill/>
                     </a:ln>
+                    <a:extLst>
+                      <a:ext uri="{53640926-AAD7-44D8-BBD7-CCE9431645EC}">
+                        <a14:shadowObscured xmlns:a14="http://schemas.microsoft.com/office/drawing/2010/main"/>
+                      </a:ext>
+                    </a:extLst>
                   </pic:spPr>
                 </pic:pic>
               </a:graphicData>
             </a:graphic>
-          </wp:inline>
+            <wp14:sizeRelH relativeFrom="page">
+              <wp14:pctWidth>0</wp14:pctWidth>
+            </wp14:sizeRelH>
+            <wp14:sizeRelV relativeFrom="page">
+              <wp14:pctHeight>0</wp14:pctHeight>
+            </wp14:sizeRelV>
+          </wp:anchor>
         </w:drawing>
       </w:r>
+    </w:p>
+    <w:p>
+      <w:pPr>
+        <w:pStyle w:val="Heading2"/>
+        <w:contextualSpacing w:val="0"/>
+        <w:rPr>
+          <w:color w:val="auto"/>
+        </w:rPr>
+      </w:pPr>
+    </w:p>
+    <w:p>
+      <w:pPr>
+        <w:pStyle w:val="Heading2"/>
+        <w:contextualSpacing w:val="0"/>
+        <w:rPr>
+          <w:color w:val="auto"/>
+        </w:rPr>
+      </w:pPr>
+    </w:p>
+    <w:p>
+      <w:pPr>
+        <w:pStyle w:val="Heading2"/>
+        <w:contextualSpacing w:val="0"/>
+        <w:rPr>
+          <w:color w:val="auto"/>
+        </w:rPr>
+      </w:pPr>
+      <w:r>
+        <w:rPr>
+          <w:color w:val="auto"/>
+        </w:rPr>
+        <w:t>Screen 3</w:t>
+      </w:r>
+    </w:p>
+    <w:p>
+      <w:pPr>
+        <w:rPr>
+          <w:color w:val="auto"/>
+        </w:rPr>
+      </w:pPr>
+    </w:p>
+    <w:p>
+      <w:pPr>
+        <w:rPr>
+          <w:color w:val="auto"/>
+        </w:rPr>
+      </w:pPr>
+      <w:r>
+        <w:rPr>
+          <w:color w:val="auto"/>
+        </w:rPr>
+        <w:t>This mockup is for the beer</w:t>
+      </w:r>
+      <w:r>
+        <w:rPr>
+          <w:color w:val="auto"/>
+        </w:rPr>
+        <w:t>’s detail page. On the page there is information about the bear and there are 2 buttons for like or dislike options. If like button is pushed then the beer is added to the liked list of the user. The buttons are animated with color filters. When like button is pushed a green filter appears and similarly a red filter appears when the dislike button is pushed.</w:t>
+      </w:r>
+    </w:p>
+    <w:p>
+      <w:pPr>
+        <w:rPr>
+          <w:color w:val="auto"/>
+        </w:rPr>
+      </w:pPr>
+    </w:p>
+    <w:p>
+      <w:pPr>
+        <w:pStyle w:val="Heading2"/>
+        <w:contextualSpacing w:val="0"/>
+      </w:pPr>
+      <w:r>
+        <w:rPr>
+          <w:noProof/>
+        </w:rPr>
+        <w:drawing>
+          <wp:anchor distT="0" distB="0" distL="114300" distR="114300" simplePos="0" relativeHeight="251661312" behindDoc="0" locked="0" layoutInCell="1" allowOverlap="1" wp14:anchorId="0D28280F" wp14:editId="75F374FB">
+            <wp:simplePos x="0" y="0"/>
+            <wp:positionH relativeFrom="column">
+              <wp:posOffset>-1689100</wp:posOffset>
+            </wp:positionH>
+            <wp:positionV relativeFrom="paragraph">
+              <wp:posOffset>354330</wp:posOffset>
+            </wp:positionV>
+            <wp:extent cx="1574800" cy="2818765"/>
+            <wp:effectExtent l="0" t="0" r="0" b="635"/>
+            <wp:wrapSquare wrapText="bothSides"/>
+            <wp:docPr id="8" name="Picture 8" descr="../Desktop/Nexus5Wireframing2.png"/>
+            <wp:cNvGraphicFramePr>
+              <a:graphicFrameLocks xmlns:a="http://schemas.openxmlformats.org/drawingml/2006/main" noChangeAspect="1"/>
+            </wp:cNvGraphicFramePr>
+            <a:graphic xmlns:a="http://schemas.openxmlformats.org/drawingml/2006/main">
+              <a:graphicData uri="http://schemas.openxmlformats.org/drawingml/2006/picture">
+                <pic:pic xmlns:pic="http://schemas.openxmlformats.org/drawingml/2006/picture">
+                  <pic:nvPicPr>
+                    <pic:cNvPr id="0" name="Picture 3" descr="../Desktop/Nexus5Wireframing2.png"/>
+                    <pic:cNvPicPr>
+                      <a:picLocks noChangeAspect="1" noChangeArrowheads="1"/>
+                    </pic:cNvPicPr>
+                  </pic:nvPicPr>
+                  <pic:blipFill rotWithShape="1">
+                    <a:blip r:embed="rId9" cstate="print">
+                      <a:extLst>
+                        <a:ext uri="{28A0092B-C50C-407E-A947-70E740481C1C}">
+                          <a14:useLocalDpi xmlns:a14="http://schemas.microsoft.com/office/drawing/2010/main" val="0"/>
+                        </a:ext>
+                      </a:extLst>
+                    </a:blip>
+                    <a:srcRect l="4060" t="23444" r="69444" b="9691"/>
+                    <a:stretch/>
+                  </pic:blipFill>
+                  <pic:spPr bwMode="auto">
+                    <a:xfrm>
+                      <a:off x="0" y="0"/>
+                      <a:ext cx="1574800" cy="2818765"/>
+                    </a:xfrm>
+                    <a:prstGeom prst="rect">
+                      <a:avLst/>
+                    </a:prstGeom>
+                    <a:noFill/>
+                    <a:ln>
+                      <a:noFill/>
+                    </a:ln>
+                    <a:extLst>
+                      <a:ext uri="{53640926-AAD7-44D8-BBD7-CCE9431645EC}">
+                        <a14:shadowObscured xmlns:a14="http://schemas.microsoft.com/office/drawing/2010/main"/>
+                      </a:ext>
+                    </a:extLst>
+                  </pic:spPr>
+                </pic:pic>
+              </a:graphicData>
+            </a:graphic>
+            <wp14:sizeRelH relativeFrom="page">
+              <wp14:pctWidth>0</wp14:pctWidth>
+            </wp14:sizeRelH>
+            <wp14:sizeRelV relativeFrom="page">
+              <wp14:pctHeight>0</wp14:pctHeight>
+            </wp14:sizeRelV>
+          </wp:anchor>
+        </w:drawing>
+      </w:r>
+    </w:p>
+    <w:p>
+      <w:pPr>
+        <w:pStyle w:val="Heading2"/>
+        <w:contextualSpacing w:val="0"/>
+      </w:pPr>
+    </w:p>
+    <w:p>
+      <w:pPr>
+        <w:pStyle w:val="Heading2"/>
+        <w:contextualSpacing w:val="0"/>
+      </w:pPr>
+      <w:r>
+        <w:t>Screen 4</w:t>
+      </w:r>
+    </w:p>
+    <w:p>
+      <w:r>
+        <w:t>This mockup is for the beer search page.</w:t>
+      </w:r>
+    </w:p>
+    <w:p/>
+    <w:p/>
+    <w:p/>
+    <w:p/>
+    <w:p/>
+    <w:p/>
+    <w:p/>
+    <w:p>
+      <w:pPr>
+        <w:pStyle w:val="Heading2"/>
+        <w:contextualSpacing w:val="0"/>
+      </w:pPr>
+      <w:r>
+        <w:rPr>
+          <w:noProof/>
+        </w:rPr>
+        <w:lastRenderedPageBreak/>
+        <w:drawing>
+          <wp:anchor distT="0" distB="0" distL="114300" distR="114300" simplePos="0" relativeHeight="251662336" behindDoc="0" locked="0" layoutInCell="1" allowOverlap="1" wp14:anchorId="459411C6" wp14:editId="60BE8F66">
+            <wp:simplePos x="0" y="0"/>
+            <wp:positionH relativeFrom="column">
+              <wp:posOffset>-64135</wp:posOffset>
+            </wp:positionH>
+            <wp:positionV relativeFrom="paragraph">
+              <wp:posOffset>-113030</wp:posOffset>
+            </wp:positionV>
+            <wp:extent cx="1549400" cy="2908300"/>
+            <wp:effectExtent l="0" t="0" r="0" b="12700"/>
+            <wp:wrapSquare wrapText="bothSides"/>
+            <wp:docPr id="9" name="Picture 9" descr="../Desktop/Nexus5Wireframing2.png"/>
+            <wp:cNvGraphicFramePr>
+              <a:graphicFrameLocks xmlns:a="http://schemas.openxmlformats.org/drawingml/2006/main" noChangeAspect="1"/>
+            </wp:cNvGraphicFramePr>
+            <a:graphic xmlns:a="http://schemas.openxmlformats.org/drawingml/2006/main">
+              <a:graphicData uri="http://schemas.openxmlformats.org/drawingml/2006/picture">
+                <pic:pic xmlns:pic="http://schemas.openxmlformats.org/drawingml/2006/picture">
+                  <pic:nvPicPr>
+                    <pic:cNvPr id="0" name="Picture 3" descr="../Desktop/Nexus5Wireframing2.png"/>
+                    <pic:cNvPicPr>
+                      <a:picLocks noChangeAspect="1" noChangeArrowheads="1"/>
+                    </pic:cNvPicPr>
+                  </pic:nvPicPr>
+                  <pic:blipFill rotWithShape="1">
+                    <a:blip r:embed="rId10" cstate="print">
+                      <a:extLst>
+                        <a:ext uri="{28A0092B-C50C-407E-A947-70E740481C1C}">
+                          <a14:useLocalDpi xmlns:a14="http://schemas.microsoft.com/office/drawing/2010/main" val="0"/>
+                        </a:ext>
+                      </a:extLst>
+                    </a:blip>
+                    <a:srcRect l="36752" t="22289" r="37180" b="8735"/>
+                    <a:stretch/>
+                  </pic:blipFill>
+                  <pic:spPr bwMode="auto">
+                    <a:xfrm>
+                      <a:off x="0" y="0"/>
+                      <a:ext cx="1549400" cy="2908300"/>
+                    </a:xfrm>
+                    <a:prstGeom prst="rect">
+                      <a:avLst/>
+                    </a:prstGeom>
+                    <a:noFill/>
+                    <a:ln>
+                      <a:noFill/>
+                    </a:ln>
+                    <a:extLst>
+                      <a:ext uri="{53640926-AAD7-44D8-BBD7-CCE9431645EC}">
+                        <a14:shadowObscured xmlns:a14="http://schemas.microsoft.com/office/drawing/2010/main"/>
+                      </a:ext>
+                    </a:extLst>
+                  </pic:spPr>
+                </pic:pic>
+              </a:graphicData>
+            </a:graphic>
+            <wp14:sizeRelH relativeFrom="page">
+              <wp14:pctWidth>0</wp14:pctWidth>
+            </wp14:sizeRelH>
+            <wp14:sizeRelV relativeFrom="page">
+              <wp14:pctHeight>0</wp14:pctHeight>
+            </wp14:sizeRelV>
+          </wp:anchor>
+        </w:drawing>
+      </w:r>
+    </w:p>
+    <w:p>
+      <w:pPr>
+        <w:pStyle w:val="Heading2"/>
+        <w:contextualSpacing w:val="0"/>
+      </w:pPr>
+    </w:p>
+    <w:p>
+      <w:pPr>
+        <w:pStyle w:val="Heading2"/>
+        <w:contextualSpacing w:val="0"/>
+      </w:pPr>
+      <w:r>
+        <w:t>Screen 5</w:t>
+      </w:r>
+    </w:p>
+    <w:p>
+      <w:r>
+        <w:t>This mockup is for the beer categories page.</w:t>
+      </w:r>
+    </w:p>
+    <w:p/>
+    <w:p/>
+    <w:p/>
+    <w:p/>
+    <w:p/>
+    <w:p/>
+    <w:p/>
+    <w:p/>
+    <w:p/>
+    <w:p>
       <w:bookmarkStart w:id="8" w:name="_GoBack"/>
       <w:bookmarkEnd w:id="8"/>
     </w:p>
     <w:p>
-      <w:r>
-        <w:rPr>
-          <w:color w:val="38761D"/>
-        </w:rPr>
-        <w:t>This mockup is for the beer</w:t>
-      </w:r>
-      <w:r>
-        <w:rPr>
-          <w:color w:val="38761D"/>
-        </w:rPr>
-        <w:t xml:space="preserve">’s detail page. On the page there is information about the bear and there are 2 buttons for like or dislike options. If like button is </w:t>
-      </w:r>
-      <w:proofErr w:type="gramStart"/>
-      <w:r>
-        <w:rPr>
-          <w:color w:val="38761D"/>
-        </w:rPr>
-        <w:t>pushed</w:t>
-      </w:r>
-      <w:proofErr w:type="gramEnd"/>
-      <w:r>
-        <w:rPr>
-          <w:color w:val="38761D"/>
-        </w:rPr>
-        <w:t xml:space="preserve"> then the beer is added to the liked list of the user. The buttons are animated with color filters. When like button is pushed a green filter appears and similarly a red filter appears when the dislike button is pushed.</w:t>
-      </w:r>
-    </w:p>
-    <w:p/>
-    <w:p>
       <w:pPr>
         <w:pStyle w:val="Heading2"/>
         <w:contextualSpacing w:val="0"/>
       </w:pPr>
       <w:r>
-        <w:t>Screen 4</w:t>
+        <w:t>Screen 6</w:t>
+      </w:r>
+    </w:p>
+    <w:p>
+      <w:r>
+        <w:t xml:space="preserve">This mockup is for the </w:t>
+      </w:r>
+      <w:r>
+        <w:t>settings</w:t>
+      </w:r>
+      <w:r>
+        <w:t xml:space="preserve"> page.</w:t>
       </w:r>
     </w:p>
     <w:p>
@@ -600,9 +959,21 @@
         <w:contextualSpacing w:val="0"/>
       </w:pPr>
       <w:r>
-        <w:t>Screen 5</w:t>
-      </w:r>
-    </w:p>
+        <w:t>Screen 7</w:t>
+      </w:r>
+    </w:p>
+    <w:p>
+      <w:r>
+        <w:t xml:space="preserve">This mockup is for the </w:t>
+      </w:r>
+      <w:r>
+        <w:t>“my beers”</w:t>
+      </w:r>
+      <w:r>
+        <w:t xml:space="preserve"> page.</w:t>
+      </w:r>
+    </w:p>
+    <w:p/>
     <w:p/>
     <w:p>
       <w:pPr>
@@ -630,64 +1001,16 @@
     <w:p/>
     <w:p>
       <w:r>
-        <w:t xml:space="preserve">I will build a Content Provider. The text data will be in </w:t>
-      </w:r>
-      <w:proofErr w:type="spellStart"/>
-      <w:r>
-        <w:t>dropbox</w:t>
-      </w:r>
-      <w:proofErr w:type="spellEnd"/>
-      <w:r>
-        <w:t xml:space="preserve"> as a </w:t>
-      </w:r>
-      <w:proofErr w:type="spellStart"/>
-      <w:r>
-        <w:t>json</w:t>
-      </w:r>
-      <w:proofErr w:type="spellEnd"/>
-      <w:r>
-        <w:t xml:space="preserve"> file</w:t>
+        <w:t>I will build a Content Provider. The text data will be in dropbox as a json file</w:t>
       </w:r>
       <w:r>
         <w:t xml:space="preserve"> which will be created by me</w:t>
       </w:r>
       <w:r>
-        <w:t xml:space="preserve">. Also the images will be in the </w:t>
-      </w:r>
-      <w:proofErr w:type="spellStart"/>
-      <w:r>
-        <w:t>dropbox</w:t>
-      </w:r>
-      <w:proofErr w:type="spellEnd"/>
-      <w:r>
-        <w:t xml:space="preserve"> to, which will be reachable with the </w:t>
-      </w:r>
-      <w:proofErr w:type="spellStart"/>
-      <w:r>
-        <w:t>url</w:t>
-      </w:r>
-      <w:proofErr w:type="spellEnd"/>
-      <w:r>
-        <w:t xml:space="preserve"> that is provided in the </w:t>
-      </w:r>
-      <w:proofErr w:type="spellStart"/>
-      <w:r>
-        <w:t>json</w:t>
-      </w:r>
-      <w:proofErr w:type="spellEnd"/>
-      <w:r>
-        <w:t xml:space="preserve"> file.</w:t>
-      </w:r>
-      <w:r>
-        <w:t xml:space="preserve"> Also the like and dislike info of the user will be saved in shared preferences of an </w:t>
-      </w:r>
-      <w:proofErr w:type="spellStart"/>
-      <w:r>
-        <w:t>sqlite</w:t>
-      </w:r>
-      <w:proofErr w:type="spellEnd"/>
-      <w:r>
-        <w:t xml:space="preserve"> database will be created in order to save the info.</w:t>
+        <w:t>. Also the images will be in the dropbox to, which will be reachable with the url that is provided in the json file.</w:t>
+      </w:r>
+      <w:r>
+        <w:t xml:space="preserve"> Also the like and dislike info of the user will be saved in shared preferences of an sqlite database will be created in order to save the info.</w:t>
       </w:r>
     </w:p>
     <w:p>
@@ -703,9 +1026,14 @@
     </w:p>
     <w:p/>
     <w:p>
-      <w:r>
-        <w:rPr>
-          <w:color w:val="38761D"/>
+      <w:pPr>
+        <w:rPr>
+          <w:color w:val="auto"/>
+        </w:rPr>
+      </w:pPr>
+      <w:r>
+        <w:rPr>
+          <w:color w:val="auto"/>
         </w:rPr>
         <w:t>There will be transition animations between the main activity and detail activity. Also there will be transition between the detail activities.</w:t>
       </w:r>
@@ -722,7 +1050,6 @@
         <w:rPr>
           <w:highlight w:val="red"/>
         </w:rPr>
-        <w:lastRenderedPageBreak/>
         <w:t>Describe any libraries you’ll be using and share your reasoning for including them.</w:t>
       </w:r>
     </w:p>
@@ -736,9 +1063,14 @@
       </w:r>
     </w:p>
     <w:p>
-      <w:r>
-        <w:rPr>
-          <w:color w:val="38761D"/>
+      <w:pPr>
+        <w:rPr>
+          <w:color w:val="auto"/>
+        </w:rPr>
+      </w:pPr>
+      <w:r>
+        <w:rPr>
+          <w:color w:val="auto"/>
         </w:rPr>
         <w:t>I will use Picasso to show the images of beers.</w:t>
       </w:r>
@@ -767,23 +1099,6 @@
       </w:r>
     </w:p>
     <w:p/>
-    <w:p>
-      <w:r>
-        <w:rPr>
-          <w:color w:val="38761D"/>
-        </w:rPr>
-        <w:t xml:space="preserve">Write out the steps you will take to setup and/or configure this project. See previous implementation guides for an example. </w:t>
-      </w:r>
-    </w:p>
-    <w:p/>
-    <w:p>
-      <w:r>
-        <w:rPr>
-          <w:color w:val="38761D"/>
-        </w:rPr>
-        <w:t>You may want to list the subtasks. For example:</w:t>
-      </w:r>
-    </w:p>
     <w:p>
       <w:pPr>
         <w:numPr>
@@ -793,14 +1108,14 @@
         <w:ind w:hanging="360"/>
         <w:contextualSpacing/>
         <w:rPr>
-          <w:color w:val="38761D"/>
-        </w:rPr>
-      </w:pPr>
-      <w:r>
-        <w:rPr>
-          <w:color w:val="38761D"/>
-        </w:rPr>
-        <w:t xml:space="preserve">Configure libraries </w:t>
+          <w:color w:val="auto"/>
+        </w:rPr>
+      </w:pPr>
+      <w:r>
+        <w:rPr>
+          <w:color w:val="auto"/>
+        </w:rPr>
+        <w:t>Configure libraries</w:t>
       </w:r>
     </w:p>
     <w:p>
@@ -812,23 +1127,15 @@
         <w:ind w:hanging="360"/>
         <w:contextualSpacing/>
         <w:rPr>
-          <w:color w:val="38761D"/>
-        </w:rPr>
-      </w:pPr>
-      <w:r>
-        <w:rPr>
-          <w:color w:val="38761D"/>
-        </w:rPr>
-        <w:t xml:space="preserve">Fetch data from </w:t>
-      </w:r>
-      <w:proofErr w:type="spellStart"/>
-      <w:r>
-        <w:rPr>
-          <w:color w:val="38761D"/>
-        </w:rPr>
-        <w:t>dropbox</w:t>
-      </w:r>
-      <w:proofErr w:type="spellEnd"/>
+          <w:color w:val="auto"/>
+        </w:rPr>
+      </w:pPr>
+      <w:r>
+        <w:rPr>
+          <w:color w:val="auto"/>
+        </w:rPr>
+        <w:t>Create JSON file which includes beer info</w:t>
+      </w:r>
     </w:p>
     <w:p>
       <w:pPr>
@@ -839,58 +1146,14 @@
         <w:ind w:hanging="360"/>
         <w:contextualSpacing/>
         <w:rPr>
-          <w:color w:val="38761D"/>
-        </w:rPr>
-      </w:pPr>
-      <w:r>
-        <w:rPr>
-          <w:color w:val="38761D"/>
-        </w:rPr>
-        <w:t xml:space="preserve">Create the </w:t>
-      </w:r>
-      <w:proofErr w:type="spellStart"/>
-      <w:r>
-        <w:rPr>
-          <w:color w:val="38761D"/>
-        </w:rPr>
-        <w:t>sqlite</w:t>
-      </w:r>
-      <w:proofErr w:type="spellEnd"/>
-      <w:r>
-        <w:rPr>
-          <w:color w:val="38761D"/>
-        </w:rPr>
-        <w:t xml:space="preserve"> database or the shared preferences</w:t>
-      </w:r>
-    </w:p>
-    <w:p/>
-    <w:p>
-      <w:r>
-        <w:rPr>
-          <w:color w:val="38761D"/>
-        </w:rPr>
-        <w:t xml:space="preserve">If it helps, imagine you are describing these tasks to a friend who wants to follow along and build this app with you. </w:t>
-      </w:r>
-    </w:p>
-    <w:p/>
-    <w:p>
-      <w:pPr>
-        <w:pStyle w:val="Heading2"/>
-        <w:contextualSpacing w:val="0"/>
-      </w:pPr>
-      <w:bookmarkStart w:id="15" w:name="h.rzllsk6uqztx" w:colFirst="0" w:colLast="0"/>
-      <w:bookmarkEnd w:id="15"/>
-      <w:r>
-        <w:t>Task 2: Implement UI for Each Activity and Fragment</w:t>
-      </w:r>
-    </w:p>
-    <w:p/>
-    <w:p>
-      <w:r>
-        <w:rPr>
-          <w:color w:val="38761D"/>
-        </w:rPr>
-        <w:t>List the subtasks. For example:</w:t>
+          <w:color w:val="auto"/>
+        </w:rPr>
+      </w:pPr>
+      <w:r>
+        <w:rPr>
+          <w:color w:val="auto"/>
+        </w:rPr>
+        <w:t>Find and save the bottle photos and logos of all of the listed beers.</w:t>
       </w:r>
     </w:p>
     <w:p>
@@ -902,23 +1165,15 @@
         <w:ind w:hanging="360"/>
         <w:contextualSpacing/>
         <w:rPr>
-          <w:color w:val="38761D"/>
-        </w:rPr>
-      </w:pPr>
-      <w:r>
-        <w:rPr>
-          <w:color w:val="38761D"/>
-        </w:rPr>
-        <w:t xml:space="preserve">Build UI for </w:t>
-      </w:r>
-      <w:proofErr w:type="spellStart"/>
-      <w:r>
-        <w:rPr>
-          <w:color w:val="38761D"/>
-        </w:rPr>
-        <w:t>MainActivity</w:t>
-      </w:r>
-      <w:proofErr w:type="spellEnd"/>
+          <w:color w:val="auto"/>
+        </w:rPr>
+      </w:pPr>
+      <w:r>
+        <w:rPr>
+          <w:color w:val="auto"/>
+        </w:rPr>
+        <w:t>Find and save the country flag images.</w:t>
+      </w:r>
     </w:p>
     <w:p>
       <w:pPr>
@@ -929,50 +1184,14 @@
         <w:ind w:hanging="360"/>
         <w:contextualSpacing/>
         <w:rPr>
-          <w:color w:val="38761D"/>
-        </w:rPr>
-      </w:pPr>
-      <w:r>
-        <w:rPr>
-          <w:color w:val="38761D"/>
-        </w:rPr>
-        <w:t xml:space="preserve">Build UI for beer details  </w:t>
-      </w:r>
-    </w:p>
-    <w:p/>
-    <w:p>
-      <w:pPr>
-        <w:pStyle w:val="Heading2"/>
-        <w:contextualSpacing w:val="0"/>
-      </w:pPr>
-      <w:bookmarkStart w:id="16" w:name="h.fdmohs7hes" w:colFirst="0" w:colLast="0"/>
-      <w:bookmarkEnd w:id="16"/>
-      <w:r>
-        <w:t xml:space="preserve">Task 3: </w:t>
-      </w:r>
-      <w:r>
-        <w:rPr>
-          <w:color w:val="274E13"/>
-        </w:rPr>
-        <w:t>Your Next Task</w:t>
-      </w:r>
-    </w:p>
-    <w:p/>
-    <w:p>
-      <w:r>
-        <w:rPr>
-          <w:color w:val="38761D"/>
-        </w:rPr>
-        <w:t>Describe the next task. For example, “Implement Google Play Services,” or “Handle Error Cases,” or “Create Build Variant.”</w:t>
-      </w:r>
-    </w:p>
-    <w:p/>
-    <w:p>
-      <w:r>
-        <w:rPr>
-          <w:color w:val="38761D"/>
-        </w:rPr>
-        <w:t>Describe the next task. List the subtasks. For example:</w:t>
+          <w:color w:val="auto"/>
+        </w:rPr>
+      </w:pPr>
+      <w:r>
+        <w:rPr>
+          <w:color w:val="auto"/>
+        </w:rPr>
+        <w:t>Fetch data from dropbox</w:t>
       </w:r>
     </w:p>
     <w:p>
@@ -984,16 +1203,28 @@
         <w:ind w:hanging="360"/>
         <w:contextualSpacing/>
         <w:rPr>
-          <w:color w:val="38761D"/>
-        </w:rPr>
-      </w:pPr>
-      <w:r>
-        <w:rPr>
-          <w:color w:val="38761D"/>
-        </w:rPr>
-        <w:t xml:space="preserve">Create layout </w:t>
-      </w:r>
-    </w:p>
+          <w:color w:val="auto"/>
+        </w:rPr>
+      </w:pPr>
+      <w:r>
+        <w:rPr>
+          <w:color w:val="auto"/>
+        </w:rPr>
+        <w:t>Create the sqlite database or the shared preferences</w:t>
+      </w:r>
+    </w:p>
+    <w:p>
+      <w:pPr>
+        <w:pStyle w:val="Heading2"/>
+        <w:contextualSpacing w:val="0"/>
+      </w:pPr>
+      <w:bookmarkStart w:id="15" w:name="h.rzllsk6uqztx" w:colFirst="0" w:colLast="0"/>
+      <w:bookmarkEnd w:id="15"/>
+      <w:r>
+        <w:t>Task 2: Implement UI for Each Activity and Fragment</w:t>
+      </w:r>
+    </w:p>
+    <w:p/>
     <w:p>
       <w:pPr>
         <w:numPr>
@@ -1003,42 +1234,14 @@
         <w:ind w:hanging="360"/>
         <w:contextualSpacing/>
         <w:rPr>
-          <w:color w:val="38761D"/>
-        </w:rPr>
-      </w:pPr>
-      <w:r>
-        <w:rPr>
-          <w:color w:val="38761D"/>
-        </w:rPr>
-        <w:t xml:space="preserve">Something else </w:t>
-      </w:r>
-    </w:p>
-    <w:p/>
-    <w:p/>
-    <w:p>
-      <w:pPr>
-        <w:pStyle w:val="Heading2"/>
-        <w:contextualSpacing w:val="0"/>
-      </w:pPr>
-      <w:bookmarkStart w:id="17" w:name="h.umfwsvmx7tpn" w:colFirst="0" w:colLast="0"/>
-      <w:bookmarkEnd w:id="17"/>
-      <w:r>
-        <w:t xml:space="preserve">Task 4: </w:t>
-      </w:r>
-      <w:r>
-        <w:rPr>
-          <w:color w:val="38761D"/>
-        </w:rPr>
-        <w:t>Your Next Task</w:t>
-      </w:r>
-    </w:p>
-    <w:p/>
-    <w:p>
-      <w:r>
-        <w:rPr>
-          <w:color w:val="38761D"/>
-        </w:rPr>
-        <w:t>Describe the next task. List the subtasks. For example:</w:t>
+          <w:color w:val="auto"/>
+        </w:rPr>
+      </w:pPr>
+      <w:r>
+        <w:rPr>
+          <w:color w:val="auto"/>
+        </w:rPr>
+        <w:t>Build UI for MainActivity</w:t>
       </w:r>
     </w:p>
     <w:p>
@@ -1050,14 +1253,26 @@
         <w:ind w:hanging="360"/>
         <w:contextualSpacing/>
         <w:rPr>
-          <w:color w:val="38761D"/>
-        </w:rPr>
-      </w:pPr>
-      <w:r>
-        <w:rPr>
-          <w:color w:val="38761D"/>
-        </w:rPr>
-        <w:t xml:space="preserve">Create layout </w:t>
+          <w:color w:val="auto"/>
+        </w:rPr>
+      </w:pPr>
+      <w:r>
+        <w:rPr>
+          <w:color w:val="auto"/>
+        </w:rPr>
+        <w:t>Build UI for B</w:t>
+      </w:r>
+      <w:r>
+        <w:rPr>
+          <w:color w:val="auto"/>
+        </w:rPr>
+        <w:t>ee</w:t>
+      </w:r>
+      <w:r>
+        <w:rPr>
+          <w:color w:val="auto"/>
+        </w:rPr>
+        <w:t>r details</w:t>
       </w:r>
     </w:p>
     <w:p>
@@ -1069,43 +1284,14 @@
         <w:ind w:hanging="360"/>
         <w:contextualSpacing/>
         <w:rPr>
-          <w:color w:val="38761D"/>
-        </w:rPr>
-      </w:pPr>
-      <w:r>
-        <w:rPr>
-          <w:color w:val="38761D"/>
-        </w:rPr>
-        <w:lastRenderedPageBreak/>
-        <w:t xml:space="preserve">Something else </w:t>
-      </w:r>
-    </w:p>
-    <w:p/>
-    <w:p/>
-    <w:p>
-      <w:pPr>
-        <w:pStyle w:val="Heading2"/>
-        <w:contextualSpacing w:val="0"/>
-      </w:pPr>
-      <w:bookmarkStart w:id="18" w:name="h.kjidlkq4xm3u" w:colFirst="0" w:colLast="0"/>
-      <w:bookmarkEnd w:id="18"/>
-      <w:r>
-        <w:t xml:space="preserve">Task 5: </w:t>
-      </w:r>
-      <w:r>
-        <w:rPr>
-          <w:color w:val="38761D"/>
-        </w:rPr>
-        <w:t>Your Next Task</w:t>
-      </w:r>
-    </w:p>
-    <w:p/>
-    <w:p>
-      <w:r>
-        <w:rPr>
-          <w:color w:val="38761D"/>
-        </w:rPr>
-        <w:t>Describe the next task. List the subtasks. For example:</w:t>
+          <w:color w:val="auto"/>
+        </w:rPr>
+      </w:pPr>
+      <w:r>
+        <w:rPr>
+          <w:color w:val="auto"/>
+        </w:rPr>
+        <w:t>Build UI for Menu</w:t>
       </w:r>
     </w:p>
     <w:p>
@@ -1117,14 +1303,20 @@
         <w:ind w:hanging="360"/>
         <w:contextualSpacing/>
         <w:rPr>
-          <w:color w:val="38761D"/>
-        </w:rPr>
-      </w:pPr>
-      <w:r>
-        <w:rPr>
-          <w:color w:val="38761D"/>
-        </w:rPr>
-        <w:t xml:space="preserve">Create layout </w:t>
+          <w:color w:val="auto"/>
+        </w:rPr>
+      </w:pPr>
+      <w:r>
+        <w:rPr>
+          <w:color w:val="auto"/>
+        </w:rPr>
+        <w:t>Build UI for Beer Search</w:t>
+      </w:r>
+      <w:r>
+        <w:rPr>
+          <w:color w:val="auto"/>
+        </w:rPr>
+        <w:t xml:space="preserve"> Page</w:t>
       </w:r>
     </w:p>
     <w:p>
@@ -1136,20 +1328,252 @@
         <w:ind w:hanging="360"/>
         <w:contextualSpacing/>
         <w:rPr>
+          <w:color w:val="auto"/>
+        </w:rPr>
+      </w:pPr>
+      <w:r>
+        <w:rPr>
+          <w:color w:val="auto"/>
+        </w:rPr>
+        <w:t>Build UI for Beer Category List and Beer List within Categories</w:t>
+      </w:r>
+    </w:p>
+    <w:p>
+      <w:pPr>
+        <w:numPr>
+          <w:ilvl w:val="0"/>
+          <w:numId w:val="3"/>
+        </w:numPr>
+        <w:ind w:hanging="360"/>
+        <w:contextualSpacing/>
+        <w:rPr>
+          <w:color w:val="auto"/>
+        </w:rPr>
+      </w:pPr>
+      <w:r>
+        <w:rPr>
+          <w:color w:val="auto"/>
+        </w:rPr>
+        <w:t>Build UI for My Beers List</w:t>
+      </w:r>
+      <w:r>
+        <w:rPr>
+          <w:color w:val="auto"/>
+        </w:rPr>
+        <w:t xml:space="preserve"> </w:t>
+      </w:r>
+    </w:p>
+    <w:p/>
+    <w:p/>
+    <w:p>
+      <w:pPr>
+        <w:pStyle w:val="Heading2"/>
+        <w:contextualSpacing w:val="0"/>
+      </w:pPr>
+      <w:bookmarkStart w:id="16" w:name="h.fdmohs7hes" w:colFirst="0" w:colLast="0"/>
+      <w:bookmarkEnd w:id="16"/>
+      <w:r>
+        <w:t xml:space="preserve">Task 3: </w:t>
+      </w:r>
+      <w:r>
+        <w:rPr>
+          <w:color w:val="274E13"/>
+        </w:rPr>
+        <w:t>Connect Backend to Frontend</w:t>
+      </w:r>
+    </w:p>
+    <w:p/>
+    <w:p>
+      <w:pPr>
+        <w:numPr>
+          <w:ilvl w:val="0"/>
+          <w:numId w:val="3"/>
+        </w:numPr>
+        <w:ind w:hanging="360"/>
+        <w:contextualSpacing/>
+        <w:rPr>
+          <w:color w:val="auto"/>
+        </w:rPr>
+      </w:pPr>
+      <w:r>
+        <w:rPr>
+          <w:color w:val="auto"/>
+        </w:rPr>
+        <w:t>Connect the data coming from the fetching to the UI</w:t>
+      </w:r>
+    </w:p>
+    <w:p>
+      <w:pPr>
+        <w:numPr>
+          <w:ilvl w:val="0"/>
+          <w:numId w:val="3"/>
+        </w:numPr>
+        <w:ind w:hanging="360"/>
+        <w:contextualSpacing/>
+        <w:rPr>
+          <w:color w:val="auto"/>
+        </w:rPr>
+      </w:pPr>
+      <w:r>
+        <w:rPr>
+          <w:color w:val="auto"/>
+        </w:rPr>
+        <w:t>Test user like list</w:t>
+      </w:r>
+    </w:p>
+    <w:p>
+      <w:pPr>
+        <w:numPr>
+          <w:ilvl w:val="0"/>
+          <w:numId w:val="3"/>
+        </w:numPr>
+        <w:ind w:hanging="360"/>
+        <w:contextualSpacing/>
+        <w:rPr>
+          <w:color w:val="auto"/>
+        </w:rPr>
+      </w:pPr>
+      <w:r>
+        <w:rPr>
+          <w:color w:val="auto"/>
+        </w:rPr>
+        <w:t>Handle Error Cases</w:t>
+      </w:r>
+      <w:r>
+        <w:rPr>
+          <w:color w:val="auto"/>
+        </w:rPr>
+        <w:t xml:space="preserve"> </w:t>
+      </w:r>
+    </w:p>
+    <w:p/>
+    <w:p/>
+    <w:p>
+      <w:pPr>
+        <w:pStyle w:val="Heading2"/>
+        <w:contextualSpacing w:val="0"/>
+      </w:pPr>
+      <w:bookmarkStart w:id="17" w:name="h.umfwsvmx7tpn" w:colFirst="0" w:colLast="0"/>
+      <w:bookmarkEnd w:id="17"/>
+      <w:r>
+        <w:t xml:space="preserve">Task 4: </w:t>
+      </w:r>
+      <w:r>
+        <w:rPr>
           <w:color w:val="38761D"/>
         </w:rPr>
-      </w:pPr>
-      <w:r>
+        <w:t>Your Next Task</w:t>
+      </w:r>
+    </w:p>
+    <w:p/>
+    <w:p>
+      <w:pPr>
+        <w:numPr>
+          <w:ilvl w:val="0"/>
+          <w:numId w:val="3"/>
+        </w:numPr>
+        <w:ind w:hanging="360"/>
+        <w:contextualSpacing/>
         <w:rPr>
           <w:color w:val="38761D"/>
         </w:rPr>
+      </w:pPr>
+      <w:r>
+        <w:rPr>
+          <w:color w:val="38761D"/>
+        </w:rPr>
+        <w:t>Create Build Variant</w:t>
+      </w:r>
+    </w:p>
+    <w:p>
+      <w:pPr>
+        <w:numPr>
+          <w:ilvl w:val="0"/>
+          <w:numId w:val="3"/>
+        </w:numPr>
+        <w:ind w:hanging="360"/>
+        <w:contextualSpacing/>
+        <w:rPr>
+          <w:color w:val="38761D"/>
+        </w:rPr>
+      </w:pPr>
+      <w:r>
+        <w:rPr>
+          <w:color w:val="38761D"/>
+        </w:rPr>
         <w:t xml:space="preserve">Something else </w:t>
       </w:r>
     </w:p>
     <w:p/>
+    <w:p/>
+    <w:p>
+      <w:pPr>
+        <w:pStyle w:val="Heading2"/>
+        <w:contextualSpacing w:val="0"/>
+      </w:pPr>
+      <w:bookmarkStart w:id="18" w:name="h.kjidlkq4xm3u" w:colFirst="0" w:colLast="0"/>
+      <w:bookmarkEnd w:id="18"/>
+      <w:r>
+        <w:t xml:space="preserve">Task 5: </w:t>
+      </w:r>
+      <w:r>
+        <w:rPr>
+          <w:color w:val="38761D"/>
+        </w:rPr>
+        <w:t>Your Next Task</w:t>
+      </w:r>
+    </w:p>
+    <w:p/>
+    <w:p>
+      <w:r>
+        <w:rPr>
+          <w:color w:val="38761D"/>
+        </w:rPr>
+        <w:t>Describe the next task. List the subtasks. For example:</w:t>
+      </w:r>
+    </w:p>
+    <w:p>
+      <w:pPr>
+        <w:numPr>
+          <w:ilvl w:val="0"/>
+          <w:numId w:val="3"/>
+        </w:numPr>
+        <w:ind w:hanging="360"/>
+        <w:contextualSpacing/>
+        <w:rPr>
+          <w:color w:val="38761D"/>
+        </w:rPr>
+      </w:pPr>
+      <w:r>
+        <w:rPr>
+          <w:color w:val="38761D"/>
+        </w:rPr>
+        <w:t xml:space="preserve">Create layout </w:t>
+      </w:r>
+    </w:p>
+    <w:p>
+      <w:pPr>
+        <w:numPr>
+          <w:ilvl w:val="0"/>
+          <w:numId w:val="3"/>
+        </w:numPr>
+        <w:ind w:hanging="360"/>
+        <w:contextualSpacing/>
+        <w:rPr>
+          <w:color w:val="38761D"/>
+        </w:rPr>
+      </w:pPr>
+      <w:r>
+        <w:rPr>
+          <w:color w:val="38761D"/>
+        </w:rPr>
+        <w:t xml:space="preserve">Something else </w:t>
+      </w:r>
+    </w:p>
+    <w:p/>
     <w:sectPr>
-      <w:headerReference w:type="default" r:id="rId10"/>
-      <w:footerReference w:type="default" r:id="rId11"/>
+      <w:headerReference w:type="default" r:id="rId11"/>
+      <w:footerReference w:type="default" r:id="rId12"/>
       <w:pgSz w:w="12240" w:h="15840"/>
       <w:pgMar w:top="1440" w:right="1440" w:bottom="1440" w:left="1440" w:header="720" w:footer="720" w:gutter="0"/>
       <w:pgNumType w:start="1"/>
@@ -1203,7 +1627,7 @@
       <w:rPr>
         <w:noProof/>
       </w:rPr>
-      <w:t>2</w:t>
+      <w:t>3</w:t>
     </w:r>
     <w:r>
       <w:fldChar w:fldCharType="end"/>

</xml_diff>

<commit_message>
feat: Add MyBeers Page MockUp Description
</commit_message>
<xml_diff>
--- a/Capstone_Stage1.docx
+++ b/Capstone_Stage1.docx
@@ -929,49 +929,39 @@
     <w:p/>
     <w:p/>
     <w:p/>
-    <w:p>
+    <w:p/>
+    <w:p>
+      <w:pPr>
+        <w:pStyle w:val="Heading2"/>
+        <w:contextualSpacing w:val="0"/>
+      </w:pPr>
+      <w:r>
+        <w:t>Screen 6</w:t>
+      </w:r>
+    </w:p>
+    <w:p>
+      <w:r>
+        <w:t>This mockup is for the settings page.</w:t>
+      </w:r>
+    </w:p>
+    <w:p>
+      <w:pPr>
+        <w:pStyle w:val="Heading2"/>
+        <w:contextualSpacing w:val="0"/>
+      </w:pPr>
+      <w:r>
+        <w:t>Screen 7</w:t>
+      </w:r>
+    </w:p>
+    <w:p>
+      <w:r>
+        <w:t>This mockup is for the “my beers” page.</w:t>
+      </w:r>
+      <w:r>
+        <w:t xml:space="preserve"> It shows the beers that the user liked before.</w:t>
+      </w:r>
       <w:bookmarkStart w:id="8" w:name="_GoBack"/>
       <w:bookmarkEnd w:id="8"/>
-    </w:p>
-    <w:p>
-      <w:pPr>
-        <w:pStyle w:val="Heading2"/>
-        <w:contextualSpacing w:val="0"/>
-      </w:pPr>
-      <w:r>
-        <w:t>Screen 6</w:t>
-      </w:r>
-    </w:p>
-    <w:p>
-      <w:r>
-        <w:t xml:space="preserve">This mockup is for the </w:t>
-      </w:r>
-      <w:r>
-        <w:t>settings</w:t>
-      </w:r>
-      <w:r>
-        <w:t xml:space="preserve"> page.</w:t>
-      </w:r>
-    </w:p>
-    <w:p>
-      <w:pPr>
-        <w:pStyle w:val="Heading2"/>
-        <w:contextualSpacing w:val="0"/>
-      </w:pPr>
-      <w:r>
-        <w:t>Screen 7</w:t>
-      </w:r>
-    </w:p>
-    <w:p>
-      <w:r>
-        <w:t xml:space="preserve">This mockup is for the </w:t>
-      </w:r>
-      <w:r>
-        <w:t>“my beers”</w:t>
-      </w:r>
-      <w:r>
-        <w:t xml:space="preserve"> page.</w:t>
-      </w:r>
     </w:p>
     <w:p/>
     <w:p/>
@@ -1627,7 +1617,7 @@
       <w:rPr>
         <w:noProof/>
       </w:rPr>
-      <w:t>3</w:t>
+      <w:t>1</w:t>
     </w:r>
     <w:r>
       <w:fldChar w:fldCharType="end"/>

</xml_diff>

<commit_message>
feat: Delete The Unnecessary Tasks and Finalise Others
</commit_message>
<xml_diff>
--- a/Capstone_Stage1.docx
+++ b/Capstone_Stage1.docx
@@ -1119,8 +1119,6 @@
         </w:rPr>
         <w:t>Picasso is slower on loading big images from Internet into ListView and since I have a lot of ListViews with images it is very important for me. Also among others Glide is easy to use, have small size of library and cache and not freezes the UI. Therefore I am decided on to use Glide for the images.</w:t>
       </w:r>
-      <w:bookmarkStart w:id="12" w:name="_GoBack"/>
-      <w:bookmarkEnd w:id="12"/>
     </w:p>
     <w:p/>
     <w:p>
@@ -1128,8 +1126,8 @@
         <w:pStyle w:val="Heading1"/>
         <w:contextualSpacing w:val="0"/>
       </w:pPr>
-      <w:bookmarkStart w:id="13" w:name="h.v518bncmggeg" w:colFirst="0" w:colLast="0"/>
-      <w:bookmarkEnd w:id="13"/>
+      <w:bookmarkStart w:id="12" w:name="h.v518bncmggeg" w:colFirst="0" w:colLast="0"/>
+      <w:bookmarkEnd w:id="12"/>
       <w:r>
         <w:t>Next Steps: Required Tasks</w:t>
       </w:r>
@@ -1139,8 +1137,8 @@
         <w:pStyle w:val="Heading2"/>
         <w:contextualSpacing w:val="0"/>
       </w:pPr>
-      <w:bookmarkStart w:id="14" w:name="h.8oe8zpk3qsmp" w:colFirst="0" w:colLast="0"/>
-      <w:bookmarkEnd w:id="14"/>
+      <w:bookmarkStart w:id="13" w:name="h.8oe8zpk3qsmp" w:colFirst="0" w:colLast="0"/>
+      <w:bookmarkEnd w:id="13"/>
       <w:r>
         <w:t>Task 1: Project Setup</w:t>
       </w:r>
@@ -1265,8 +1263,8 @@
         <w:pStyle w:val="Heading2"/>
         <w:contextualSpacing w:val="0"/>
       </w:pPr>
-      <w:bookmarkStart w:id="15" w:name="h.rzllsk6uqztx" w:colFirst="0" w:colLast="0"/>
-      <w:bookmarkEnd w:id="15"/>
+      <w:bookmarkStart w:id="14" w:name="h.rzllsk6uqztx" w:colFirst="0" w:colLast="0"/>
+      <w:bookmarkEnd w:id="14"/>
       <w:r>
         <w:t>Task 2: Implement UI for Each Activity and Fragment</w:t>
       </w:r>
@@ -1410,26 +1408,36 @@
         <w:t xml:space="preserve"> </w:t>
       </w:r>
     </w:p>
-    <w:p/>
-    <w:p/>
     <w:p>
       <w:pPr>
         <w:pStyle w:val="Heading2"/>
         <w:contextualSpacing w:val="0"/>
-      </w:pPr>
-      <w:bookmarkStart w:id="16" w:name="h.fdmohs7hes" w:colFirst="0" w:colLast="0"/>
-      <w:bookmarkEnd w:id="16"/>
-      <w:r>
+        <w:rPr>
+          <w:color w:val="000000" w:themeColor="text1"/>
+        </w:rPr>
+      </w:pPr>
+      <w:bookmarkStart w:id="15" w:name="h.fdmohs7hes" w:colFirst="0" w:colLast="0"/>
+      <w:bookmarkEnd w:id="15"/>
+      <w:r>
+        <w:rPr>
+          <w:color w:val="000000" w:themeColor="text1"/>
+        </w:rPr>
         <w:t xml:space="preserve">Task 3: </w:t>
       </w:r>
       <w:r>
         <w:rPr>
-          <w:color w:val="274E13"/>
+          <w:color w:val="000000" w:themeColor="text1"/>
         </w:rPr>
         <w:t>Connect Backend to Frontend</w:t>
       </w:r>
     </w:p>
-    <w:p/>
+    <w:p>
+      <w:pPr>
+        <w:rPr>
+          <w:color w:val="000000" w:themeColor="text1"/>
+        </w:rPr>
+      </w:pPr>
+    </w:p>
     <w:p>
       <w:pPr>
         <w:numPr>
@@ -1439,12 +1447,12 @@
         <w:ind w:hanging="360"/>
         <w:contextualSpacing/>
         <w:rPr>
-          <w:color w:val="auto"/>
-        </w:rPr>
-      </w:pPr>
-      <w:r>
-        <w:rPr>
-          <w:color w:val="auto"/>
+          <w:color w:val="000000" w:themeColor="text1"/>
+        </w:rPr>
+      </w:pPr>
+      <w:r>
+        <w:rPr>
+          <w:color w:val="000000" w:themeColor="text1"/>
         </w:rPr>
         <w:t>Connect the data coming from the fetching to the UI</w:t>
       </w:r>
@@ -1458,12 +1466,12 @@
         <w:ind w:hanging="360"/>
         <w:contextualSpacing/>
         <w:rPr>
-          <w:color w:val="auto"/>
-        </w:rPr>
-      </w:pPr>
-      <w:r>
-        <w:rPr>
-          <w:color w:val="auto"/>
+          <w:color w:val="000000" w:themeColor="text1"/>
+        </w:rPr>
+      </w:pPr>
+      <w:r>
+        <w:rPr>
+          <w:color w:val="000000" w:themeColor="text1"/>
         </w:rPr>
         <w:t>Test user like list</w:t>
       </w:r>
@@ -1477,42 +1485,60 @@
         <w:ind w:hanging="360"/>
         <w:contextualSpacing/>
         <w:rPr>
-          <w:color w:val="auto"/>
-        </w:rPr>
-      </w:pPr>
-      <w:r>
-        <w:rPr>
-          <w:color w:val="auto"/>
-        </w:rPr>
-        <w:t>Handle Error Cases</w:t>
-      </w:r>
-      <w:r>
-        <w:rPr>
-          <w:color w:val="auto"/>
+          <w:color w:val="000000" w:themeColor="text1"/>
+        </w:rPr>
+      </w:pPr>
+      <w:r>
+        <w:rPr>
+          <w:color w:val="000000" w:themeColor="text1"/>
+        </w:rPr>
+        <w:t>Handle error c</w:t>
+      </w:r>
+      <w:bookmarkStart w:id="16" w:name="_GoBack"/>
+      <w:bookmarkEnd w:id="16"/>
+      <w:r>
+        <w:rPr>
+          <w:color w:val="000000" w:themeColor="text1"/>
+        </w:rPr>
+        <w:t>ases</w:t>
+      </w:r>
+      <w:r>
+        <w:rPr>
+          <w:color w:val="000000" w:themeColor="text1"/>
         </w:rPr>
         <w:t xml:space="preserve"> </w:t>
       </w:r>
     </w:p>
-    <w:p/>
-    <w:p/>
     <w:p>
       <w:pPr>
         <w:pStyle w:val="Heading2"/>
         <w:contextualSpacing w:val="0"/>
+        <w:rPr>
+          <w:color w:val="000000" w:themeColor="text1"/>
+        </w:rPr>
       </w:pPr>
       <w:bookmarkStart w:id="17" w:name="h.umfwsvmx7tpn" w:colFirst="0" w:colLast="0"/>
       <w:bookmarkEnd w:id="17"/>
       <w:r>
+        <w:rPr>
+          <w:color w:val="000000" w:themeColor="text1"/>
+        </w:rPr>
         <w:t xml:space="preserve">Task 4: </w:t>
       </w:r>
       <w:r>
         <w:rPr>
-          <w:color w:val="38761D"/>
-        </w:rPr>
-        <w:t>Your Next Task</w:t>
-      </w:r>
-    </w:p>
-    <w:p/>
+          <w:color w:val="000000" w:themeColor="text1"/>
+        </w:rPr>
+        <w:t>Build and Test</w:t>
+      </w:r>
+    </w:p>
+    <w:p>
+      <w:pPr>
+        <w:rPr>
+          <w:color w:val="000000" w:themeColor="text1"/>
+        </w:rPr>
+      </w:pPr>
+    </w:p>
     <w:p>
       <w:pPr>
         <w:numPr>
@@ -1522,12 +1548,12 @@
         <w:ind w:hanging="360"/>
         <w:contextualSpacing/>
         <w:rPr>
-          <w:color w:val="38761D"/>
-        </w:rPr>
-      </w:pPr>
-      <w:r>
-        <w:rPr>
-          <w:color w:val="38761D"/>
+          <w:color w:val="000000" w:themeColor="text1"/>
+        </w:rPr>
+      </w:pPr>
+      <w:r>
+        <w:rPr>
+          <w:color w:val="000000" w:themeColor="text1"/>
         </w:rPr>
         <w:t>Create Build Variant</w:t>
       </w:r>
@@ -1541,42 +1567,14 @@
         <w:ind w:hanging="360"/>
         <w:contextualSpacing/>
         <w:rPr>
-          <w:color w:val="38761D"/>
-        </w:rPr>
-      </w:pPr>
-      <w:r>
-        <w:rPr>
-          <w:color w:val="38761D"/>
-        </w:rPr>
-        <w:t xml:space="preserve">Something else </w:t>
-      </w:r>
-    </w:p>
-    <w:p/>
-    <w:p/>
-    <w:p>
-      <w:pPr>
-        <w:pStyle w:val="Heading2"/>
-        <w:contextualSpacing w:val="0"/>
-      </w:pPr>
-      <w:bookmarkStart w:id="18" w:name="h.kjidlkq4xm3u" w:colFirst="0" w:colLast="0"/>
-      <w:bookmarkEnd w:id="18"/>
-      <w:r>
-        <w:t xml:space="preserve">Task 5: </w:t>
-      </w:r>
-      <w:r>
-        <w:rPr>
-          <w:color w:val="38761D"/>
-        </w:rPr>
-        <w:t>Your Next Task</w:t>
-      </w:r>
-    </w:p>
-    <w:p/>
-    <w:p>
-      <w:r>
-        <w:rPr>
-          <w:color w:val="38761D"/>
-        </w:rPr>
-        <w:t>Describe the next task. List the subtasks. For example:</w:t>
+          <w:color w:val="000000" w:themeColor="text1"/>
+        </w:rPr>
+      </w:pPr>
+      <w:r>
+        <w:rPr>
+          <w:color w:val="000000" w:themeColor="text1"/>
+        </w:rPr>
+        <w:t>Test all of the features of the app</w:t>
       </w:r>
     </w:p>
     <w:p>
@@ -1588,36 +1586,38 @@
         <w:ind w:hanging="360"/>
         <w:contextualSpacing/>
         <w:rPr>
-          <w:color w:val="38761D"/>
-        </w:rPr>
-      </w:pPr>
-      <w:r>
-        <w:rPr>
-          <w:color w:val="38761D"/>
-        </w:rPr>
-        <w:t xml:space="preserve">Create layout </w:t>
-      </w:r>
-    </w:p>
-    <w:p>
-      <w:pPr>
-        <w:numPr>
-          <w:ilvl w:val="0"/>
-          <w:numId w:val="3"/>
-        </w:numPr>
-        <w:ind w:hanging="360"/>
-        <w:contextualSpacing/>
-        <w:rPr>
-          <w:color w:val="38761D"/>
-        </w:rPr>
-      </w:pPr>
-      <w:r>
-        <w:rPr>
-          <w:color w:val="38761D"/>
-        </w:rPr>
-        <w:t xml:space="preserve">Something else </w:t>
-      </w:r>
-    </w:p>
-    <w:p/>
+          <w:color w:val="000000" w:themeColor="text1"/>
+        </w:rPr>
+      </w:pPr>
+      <w:r>
+        <w:rPr>
+          <w:color w:val="000000" w:themeColor="text1"/>
+        </w:rPr>
+        <w:t>Handle error cases</w:t>
+      </w:r>
+      <w:r>
+        <w:rPr>
+          <w:color w:val="000000" w:themeColor="text1"/>
+        </w:rPr>
+        <w:t xml:space="preserve"> </w:t>
+      </w:r>
+    </w:p>
+    <w:p>
+      <w:pPr>
+        <w:rPr>
+          <w:color w:val="000000" w:themeColor="text1"/>
+        </w:rPr>
+      </w:pPr>
+    </w:p>
+    <w:p>
+      <w:pPr>
+        <w:rPr>
+          <w:color w:val="000000" w:themeColor="text1"/>
+        </w:rPr>
+      </w:pPr>
+      <w:bookmarkStart w:id="18" w:name="h.kjidlkq4xm3u" w:colFirst="0" w:colLast="0"/>
+      <w:bookmarkEnd w:id="18"/>
+    </w:p>
     <w:sectPr>
       <w:headerReference w:type="default" r:id="rId12"/>
       <w:footerReference w:type="default" r:id="rId13"/>

</xml_diff>

<commit_message>
feat: Add Notification MockUp
</commit_message>
<xml_diff>
--- a/Capstone_Stage1.docx
+++ b/Capstone_Stage1.docx
@@ -17,7 +17,13 @@
         <w:rPr>
           <w:color w:val="auto"/>
         </w:rPr>
-        <w:t>burcakdemircioglu</w:t>
+        <w:t>burcakD</w:t>
+      </w:r>
+      <w:r>
+        <w:rPr>
+          <w:color w:val="auto"/>
+        </w:rPr>
+        <w:t>emircioglu</w:t>
       </w:r>
     </w:p>
     <w:p/>
@@ -96,7 +102,19 @@
         <w:rPr>
           <w:color w:val="auto"/>
         </w:rPr>
-        <w:t xml:space="preserve"> before. User will be able to search the beer with the name of the beer and see a list of the beers which are in the same category.</w:t>
+        <w:t xml:space="preserve"> </w:t>
+      </w:r>
+      <w:r>
+        <w:rPr>
+          <w:color w:val="auto"/>
+        </w:rPr>
+        <w:t xml:space="preserve">or disliked </w:t>
+      </w:r>
+      <w:r>
+        <w:rPr>
+          <w:color w:val="auto"/>
+        </w:rPr>
+        <w:t>before. User will be able to search the beer with the name of the beer and see a list of the beers which are in the same category.</w:t>
       </w:r>
     </w:p>
     <w:p/>
@@ -1003,17 +1021,106 @@
         <w:t xml:space="preserve"> and disliked </w:t>
       </w:r>
       <w:r>
-        <w:t xml:space="preserve"> before.</w:t>
-      </w:r>
-    </w:p>
-    <w:p/>
-    <w:p/>
-    <w:p/>
-    <w:p/>
-    <w:p/>
-    <w:p/>
-    <w:p/>
-    <w:p/>
+        <w:t>before.</w:t>
+      </w:r>
+      <w:r>
+        <w:t xml:space="preserve"> The items are clickable and linked to their details page.</w:t>
+      </w:r>
+    </w:p>
+    <w:p/>
+    <w:p/>
+    <w:p/>
+    <w:p/>
+    <w:p/>
+    <w:p/>
+    <w:p/>
+    <w:p>
+      <w:pPr>
+        <w:pStyle w:val="Heading2"/>
+        <w:contextualSpacing w:val="0"/>
+      </w:pPr>
+      <w:r>
+        <w:rPr>
+          <w:noProof/>
+        </w:rPr>
+        <w:drawing>
+          <wp:anchor distT="0" distB="0" distL="114300" distR="114300" simplePos="0" relativeHeight="251667456" behindDoc="0" locked="0" layoutInCell="1" allowOverlap="1" wp14:anchorId="73E8181D" wp14:editId="745E95DB">
+            <wp:simplePos x="0" y="0"/>
+            <wp:positionH relativeFrom="margin">
+              <wp:posOffset>-67310</wp:posOffset>
+            </wp:positionH>
+            <wp:positionV relativeFrom="margin">
+              <wp:posOffset>5720080</wp:posOffset>
+            </wp:positionV>
+            <wp:extent cx="2352675" cy="457200"/>
+            <wp:effectExtent l="25400" t="25400" r="34925" b="25400"/>
+            <wp:wrapSquare wrapText="bothSides"/>
+            <wp:docPr id="10" name="Picture 10" descr="../Desktop/Nexus5Wireframing2%20copy%202.png"/>
+            <wp:cNvGraphicFramePr>
+              <a:graphicFrameLocks xmlns:a="http://schemas.openxmlformats.org/drawingml/2006/main" noChangeAspect="1"/>
+            </wp:cNvGraphicFramePr>
+            <a:graphic xmlns:a="http://schemas.openxmlformats.org/drawingml/2006/main">
+              <a:graphicData uri="http://schemas.openxmlformats.org/drawingml/2006/picture">
+                <pic:pic xmlns:pic="http://schemas.openxmlformats.org/drawingml/2006/picture">
+                  <pic:nvPicPr>
+                    <pic:cNvPr id="0" name="Picture 3" descr="../Desktop/Nexus5Wireframing2%20copy%202.png"/>
+                    <pic:cNvPicPr>
+                      <a:picLocks noChangeAspect="1" noChangeArrowheads="1"/>
+                    </pic:cNvPicPr>
+                  </pic:nvPicPr>
+                  <pic:blipFill rotWithShape="1">
+                    <a:blip r:embed="rId12" cstate="print">
+                      <a:extLst>
+                        <a:ext uri="{28A0092B-C50C-407E-A947-70E740481C1C}">
+                          <a14:useLocalDpi xmlns:a14="http://schemas.microsoft.com/office/drawing/2010/main" val="0"/>
+                        </a:ext>
+                      </a:extLst>
+                    </a:blip>
+                    <a:srcRect b="2439"/>
+                    <a:stretch/>
+                  </pic:blipFill>
+                  <pic:spPr bwMode="auto">
+                    <a:xfrm>
+                      <a:off x="0" y="0"/>
+                      <a:ext cx="2352675" cy="457200"/>
+                    </a:xfrm>
+                    <a:prstGeom prst="rect">
+                      <a:avLst/>
+                    </a:prstGeom>
+                    <a:noFill/>
+                    <a:ln w="9525" cap="flat" cmpd="sng" algn="ctr">
+                      <a:solidFill>
+                        <a:srgbClr val="E7E6E6"/>
+                      </a:solidFill>
+                      <a:prstDash val="solid"/>
+                      <a:round/>
+                      <a:headEnd type="none" w="med" len="med"/>
+                      <a:tailEnd type="none" w="med" len="med"/>
+                    </a:ln>
+                    <a:extLst>
+                      <a:ext uri="{53640926-AAD7-44D8-BBD7-CCE9431645EC}">
+                        <a14:shadowObscured xmlns:a14="http://schemas.microsoft.com/office/drawing/2010/main"/>
+                      </a:ext>
+                    </a:extLst>
+                  </pic:spPr>
+                </pic:pic>
+              </a:graphicData>
+            </a:graphic>
+            <wp14:sizeRelV relativeFrom="margin">
+              <wp14:pctHeight>0</wp14:pctHeight>
+            </wp14:sizeRelV>
+          </wp:anchor>
+        </w:drawing>
+      </w:r>
+      <w:r>
+        <w:t>Notification Screen</w:t>
+      </w:r>
+    </w:p>
+    <w:p>
+      <w:r>
+        <w:t>This is the notification’s mockup which gives beer suggestions to the user.</w:t>
+      </w:r>
+    </w:p>
     <w:p>
       <w:pPr>
         <w:pStyle w:val="Heading1"/>
@@ -1059,6 +1166,7 @@
       <w:bookmarkStart w:id="10" w:name="h.gw69vjn1ico0" w:colFirst="0" w:colLast="0"/>
       <w:bookmarkEnd w:id="10"/>
       <w:r>
+        <w:lastRenderedPageBreak/>
         <w:t>Describe any corner cases in the UX.</w:t>
       </w:r>
     </w:p>
@@ -1117,10 +1225,33 @@
         <w:rPr>
           <w:color w:val="000000" w:themeColor="text1"/>
         </w:rPr>
-        <w:t>Picasso is slower on loading big images from Internet into ListView and since I have a lot of ListViews with images it is very important for me. Also among others Glide is easy to use, have small size of library and cache and not freezes the UI. Therefore I am decided on to use Glide for the images.</w:t>
-      </w:r>
-    </w:p>
-    <w:p/>
+        <w:t>Picasso is slower on loading big images from Internet into ListView and since I have a lot of ListViews with images</w:t>
+      </w:r>
+      <w:r>
+        <w:rPr>
+          <w:color w:val="000000" w:themeColor="text1"/>
+        </w:rPr>
+        <w:t xml:space="preserve"> this downside</w:t>
+      </w:r>
+      <w:r>
+        <w:rPr>
+          <w:color w:val="000000" w:themeColor="text1"/>
+        </w:rPr>
+        <w:t xml:space="preserve"> is very important for me. Also among others Glide is easy to use, have small size of library and cache and not freezes the UI. </w:t>
+      </w:r>
+      <w:r>
+        <w:rPr>
+          <w:color w:val="000000" w:themeColor="text1"/>
+        </w:rPr>
+        <w:t>Therefore,</w:t>
+      </w:r>
+      <w:r>
+        <w:rPr>
+          <w:color w:val="000000" w:themeColor="text1"/>
+        </w:rPr>
+        <w:t xml:space="preserve"> I am decided on to use Glide for the images.</w:t>
+      </w:r>
+    </w:p>
     <w:p>
       <w:pPr>
         <w:pStyle w:val="Heading1"/>
@@ -1494,8 +1625,6 @@
         </w:rPr>
         <w:t>Handle error c</w:t>
       </w:r>
-      <w:bookmarkStart w:id="16" w:name="_GoBack"/>
-      <w:bookmarkEnd w:id="16"/>
       <w:r>
         <w:rPr>
           <w:color w:val="000000" w:themeColor="text1"/>
@@ -1517,8 +1646,8 @@
           <w:color w:val="000000" w:themeColor="text1"/>
         </w:rPr>
       </w:pPr>
-      <w:bookmarkStart w:id="17" w:name="h.umfwsvmx7tpn" w:colFirst="0" w:colLast="0"/>
-      <w:bookmarkEnd w:id="17"/>
+      <w:bookmarkStart w:id="16" w:name="h.umfwsvmx7tpn" w:colFirst="0" w:colLast="0"/>
+      <w:bookmarkEnd w:id="16"/>
       <w:r>
         <w:rPr>
           <w:color w:val="000000" w:themeColor="text1"/>
@@ -1601,26 +1730,14 @@
         </w:rPr>
         <w:t xml:space="preserve"> </w:t>
       </w:r>
-    </w:p>
-    <w:p>
-      <w:pPr>
-        <w:rPr>
-          <w:color w:val="000000" w:themeColor="text1"/>
-        </w:rPr>
-      </w:pPr>
-    </w:p>
-    <w:p>
-      <w:pPr>
-        <w:rPr>
-          <w:color w:val="000000" w:themeColor="text1"/>
-        </w:rPr>
-      </w:pPr>
-      <w:bookmarkStart w:id="18" w:name="h.kjidlkq4xm3u" w:colFirst="0" w:colLast="0"/>
+      <w:bookmarkStart w:id="17" w:name="h.kjidlkq4xm3u" w:colFirst="0" w:colLast="0"/>
+      <w:bookmarkStart w:id="18" w:name="_GoBack"/>
+      <w:bookmarkEnd w:id="17"/>
       <w:bookmarkEnd w:id="18"/>
     </w:p>
     <w:sectPr>
-      <w:headerReference w:type="default" r:id="rId12"/>
-      <w:footerReference w:type="default" r:id="rId13"/>
+      <w:headerReference w:type="default" r:id="rId13"/>
+      <w:footerReference w:type="default" r:id="rId14"/>
       <w:pgSz w:w="12240" w:h="15840"/>
       <w:pgMar w:top="1440" w:right="1440" w:bottom="1440" w:left="1440" w:header="720" w:footer="720" w:gutter="0"/>
       <w:pgNumType w:start="1"/>
@@ -1674,7 +1791,7 @@
       <w:rPr>
         <w:noProof/>
       </w:rPr>
-      <w:t>1</w:t>
+      <w:t>4</w:t>
     </w:r>
     <w:r>
       <w:fldChar w:fldCharType="end"/>

</xml_diff>

<commit_message>
feat: Add Notification Creation Task
feat: Create PDF of the file
</commit_message>
<xml_diff>
--- a/Capstone_Stage1.docx
+++ b/Capstone_Stage1.docx
@@ -1035,22 +1035,18 @@
     <w:p/>
     <w:p/>
     <w:p>
-      <w:pPr>
-        <w:pStyle w:val="Heading2"/>
-        <w:contextualSpacing w:val="0"/>
-      </w:pPr>
       <w:r>
         <w:rPr>
           <w:noProof/>
         </w:rPr>
         <w:drawing>
-          <wp:anchor distT="0" distB="0" distL="114300" distR="114300" simplePos="0" relativeHeight="251667456" behindDoc="0" locked="0" layoutInCell="1" allowOverlap="1" wp14:anchorId="73E8181D" wp14:editId="745E95DB">
+          <wp:anchor distT="0" distB="0" distL="114300" distR="114300" simplePos="0" relativeHeight="251667456" behindDoc="0" locked="0" layoutInCell="1" allowOverlap="1" wp14:anchorId="73E8181D" wp14:editId="3FDF287D">
             <wp:simplePos x="0" y="0"/>
             <wp:positionH relativeFrom="margin">
-              <wp:posOffset>-67310</wp:posOffset>
+              <wp:posOffset>-63500</wp:posOffset>
             </wp:positionH>
             <wp:positionV relativeFrom="margin">
-              <wp:posOffset>5720080</wp:posOffset>
+              <wp:posOffset>5831205</wp:posOffset>
             </wp:positionV>
             <wp:extent cx="2352675" cy="457200"/>
             <wp:effectExtent l="25400" t="25400" r="34925" b="25400"/>
@@ -1112,6 +1108,12 @@
           </wp:anchor>
         </w:drawing>
       </w:r>
+    </w:p>
+    <w:p>
+      <w:pPr>
+        <w:pStyle w:val="Heading2"/>
+        <w:contextualSpacing w:val="0"/>
+      </w:pPr>
       <w:r>
         <w:t>Notification Screen</w:t>
       </w:r>
@@ -1121,6 +1123,7 @@
         <w:t>This is the notification’s mockup which gives beer suggestions to the user.</w:t>
       </w:r>
     </w:p>
+    <w:p/>
     <w:p>
       <w:pPr>
         <w:pStyle w:val="Heading1"/>
@@ -1152,7 +1155,11 @@
         <w:t xml:space="preserve"> which will be created by me</w:t>
       </w:r>
       <w:r>
-        <w:t>. Also the images will be in the dropbox to, which will be reachable with the url that is provided in the json file.</w:t>
+        <w:t xml:space="preserve">. Also the images will be in the dropbox to, which will be reachable with the url </w:t>
+      </w:r>
+      <w:r>
+        <w:lastRenderedPageBreak/>
+        <w:t>that is provided in the json file.</w:t>
       </w:r>
       <w:r>
         <w:t xml:space="preserve"> Also the like and dislike info of the user will be saved in shared preferences of an sqlite database will be created in order to save the info.</w:t>
@@ -1166,7 +1173,6 @@
       <w:bookmarkStart w:id="10" w:name="h.gw69vjn1ico0" w:colFirst="0" w:colLast="0"/>
       <w:bookmarkEnd w:id="10"/>
       <w:r>
-        <w:lastRenderedPageBreak/>
         <w:t>Describe any corner cases in the UX.</w:t>
       </w:r>
     </w:p>
@@ -1254,11 +1260,20 @@
     </w:p>
     <w:p>
       <w:pPr>
+        <w:rPr>
+          <w:color w:val="000000" w:themeColor="text1"/>
+        </w:rPr>
+      </w:pPr>
+      <w:bookmarkStart w:id="12" w:name="_GoBack"/>
+      <w:bookmarkEnd w:id="12"/>
+    </w:p>
+    <w:p>
+      <w:pPr>
         <w:pStyle w:val="Heading1"/>
         <w:contextualSpacing w:val="0"/>
       </w:pPr>
-      <w:bookmarkStart w:id="12" w:name="h.v518bncmggeg" w:colFirst="0" w:colLast="0"/>
-      <w:bookmarkEnd w:id="12"/>
+      <w:bookmarkStart w:id="13" w:name="h.v518bncmggeg" w:colFirst="0" w:colLast="0"/>
+      <w:bookmarkEnd w:id="13"/>
       <w:r>
         <w:t>Next Steps: Required Tasks</w:t>
       </w:r>
@@ -1268,8 +1283,8 @@
         <w:pStyle w:val="Heading2"/>
         <w:contextualSpacing w:val="0"/>
       </w:pPr>
-      <w:bookmarkStart w:id="13" w:name="h.8oe8zpk3qsmp" w:colFirst="0" w:colLast="0"/>
-      <w:bookmarkEnd w:id="13"/>
+      <w:bookmarkStart w:id="14" w:name="h.8oe8zpk3qsmp" w:colFirst="0" w:colLast="0"/>
+      <w:bookmarkEnd w:id="14"/>
       <w:r>
         <w:t>Task 1: Project Setup</w:t>
       </w:r>
@@ -1394,8 +1409,8 @@
         <w:pStyle w:val="Heading2"/>
         <w:contextualSpacing w:val="0"/>
       </w:pPr>
-      <w:bookmarkStart w:id="14" w:name="h.rzllsk6uqztx" w:colFirst="0" w:colLast="0"/>
-      <w:bookmarkEnd w:id="14"/>
+      <w:bookmarkStart w:id="15" w:name="h.rzllsk6uqztx" w:colFirst="0" w:colLast="0"/>
+      <w:bookmarkEnd w:id="15"/>
       <w:r>
         <w:t>Task 2: Implement UI for Each Activity and Fragment</w:t>
       </w:r>
@@ -1547,8 +1562,8 @@
           <w:color w:val="000000" w:themeColor="text1"/>
         </w:rPr>
       </w:pPr>
-      <w:bookmarkStart w:id="15" w:name="h.fdmohs7hes" w:colFirst="0" w:colLast="0"/>
-      <w:bookmarkEnd w:id="15"/>
+      <w:bookmarkStart w:id="16" w:name="h.fdmohs7hes" w:colFirst="0" w:colLast="0"/>
+      <w:bookmarkEnd w:id="16"/>
       <w:r>
         <w:rPr>
           <w:color w:val="000000" w:themeColor="text1"/>
@@ -1646,28 +1661,23 @@
           <w:color w:val="000000" w:themeColor="text1"/>
         </w:rPr>
       </w:pPr>
-      <w:bookmarkStart w:id="16" w:name="h.umfwsvmx7tpn" w:colFirst="0" w:colLast="0"/>
-      <w:bookmarkEnd w:id="16"/>
-      <w:r>
-        <w:rPr>
-          <w:color w:val="000000" w:themeColor="text1"/>
-        </w:rPr>
+      <w:bookmarkStart w:id="17" w:name="h.umfwsvmx7tpn" w:colFirst="0" w:colLast="0"/>
+      <w:bookmarkEnd w:id="17"/>
+      <w:r>
+        <w:rPr>
+          <w:color w:val="000000" w:themeColor="text1"/>
+        </w:rPr>
+        <w:lastRenderedPageBreak/>
         <w:t xml:space="preserve">Task 4: </w:t>
       </w:r>
       <w:r>
         <w:rPr>
           <w:color w:val="000000" w:themeColor="text1"/>
         </w:rPr>
-        <w:t>Build and Test</w:t>
-      </w:r>
-    </w:p>
-    <w:p>
-      <w:pPr>
-        <w:rPr>
-          <w:color w:val="000000" w:themeColor="text1"/>
-        </w:rPr>
-      </w:pPr>
-    </w:p>
+        <w:t>Make the Notification</w:t>
+      </w:r>
+    </w:p>
+    <w:p/>
     <w:p>
       <w:pPr>
         <w:numPr>
@@ -1676,15 +1686,12 @@
         </w:numPr>
         <w:ind w:hanging="360"/>
         <w:contextualSpacing/>
-        <w:rPr>
-          <w:color w:val="000000" w:themeColor="text1"/>
-        </w:rPr>
-      </w:pPr>
-      <w:r>
-        <w:rPr>
-          <w:color w:val="000000" w:themeColor="text1"/>
-        </w:rPr>
-        <w:t>Create Build Variant</w:t>
+      </w:pPr>
+      <w:r>
+        <w:rPr>
+          <w:color w:val="000000" w:themeColor="text1"/>
+        </w:rPr>
+        <w:t>Make the Notification UI</w:t>
       </w:r>
     </w:p>
     <w:p>
@@ -1695,16 +1702,41 @@
         </w:numPr>
         <w:ind w:hanging="360"/>
         <w:contextualSpacing/>
-        <w:rPr>
-          <w:color w:val="000000" w:themeColor="text1"/>
-        </w:rPr>
-      </w:pPr>
-      <w:r>
-        <w:rPr>
-          <w:color w:val="000000" w:themeColor="text1"/>
-        </w:rPr>
-        <w:t>Test all of the features of the app</w:t>
-      </w:r>
+      </w:pPr>
+      <w:r>
+        <w:rPr>
+          <w:color w:val="000000" w:themeColor="text1"/>
+        </w:rPr>
+        <w:t>Automatize the Notification for every day.</w:t>
+      </w:r>
+    </w:p>
+    <w:p>
+      <w:pPr>
+        <w:pStyle w:val="Heading2"/>
+        <w:contextualSpacing w:val="0"/>
+        <w:rPr>
+          <w:color w:val="000000" w:themeColor="text1"/>
+        </w:rPr>
+      </w:pPr>
+      <w:r>
+        <w:rPr>
+          <w:color w:val="000000" w:themeColor="text1"/>
+        </w:rPr>
+        <w:t xml:space="preserve">Task 5: </w:t>
+      </w:r>
+      <w:r>
+        <w:rPr>
+          <w:color w:val="000000" w:themeColor="text1"/>
+        </w:rPr>
+        <w:t>Build and Test</w:t>
+      </w:r>
+    </w:p>
+    <w:p>
+      <w:pPr>
+        <w:rPr>
+          <w:color w:val="000000" w:themeColor="text1"/>
+        </w:rPr>
+      </w:pPr>
     </w:p>
     <w:p>
       <w:pPr>
@@ -1722,6 +1754,44 @@
         <w:rPr>
           <w:color w:val="000000" w:themeColor="text1"/>
         </w:rPr>
+        <w:t>Create Build Variant</w:t>
+      </w:r>
+    </w:p>
+    <w:p>
+      <w:pPr>
+        <w:numPr>
+          <w:ilvl w:val="0"/>
+          <w:numId w:val="3"/>
+        </w:numPr>
+        <w:ind w:hanging="360"/>
+        <w:contextualSpacing/>
+        <w:rPr>
+          <w:color w:val="000000" w:themeColor="text1"/>
+        </w:rPr>
+      </w:pPr>
+      <w:r>
+        <w:rPr>
+          <w:color w:val="000000" w:themeColor="text1"/>
+        </w:rPr>
+        <w:t>Test all of the features of the app</w:t>
+      </w:r>
+    </w:p>
+    <w:p>
+      <w:pPr>
+        <w:numPr>
+          <w:ilvl w:val="0"/>
+          <w:numId w:val="3"/>
+        </w:numPr>
+        <w:ind w:hanging="360"/>
+        <w:contextualSpacing/>
+        <w:rPr>
+          <w:color w:val="000000" w:themeColor="text1"/>
+        </w:rPr>
+      </w:pPr>
+      <w:r>
+        <w:rPr>
+          <w:color w:val="000000" w:themeColor="text1"/>
+        </w:rPr>
         <w:t>Handle error cases</w:t>
       </w:r>
       <w:r>
@@ -1730,9 +1800,7 @@
         </w:rPr>
         <w:t xml:space="preserve"> </w:t>
       </w:r>
-      <w:bookmarkStart w:id="17" w:name="h.kjidlkq4xm3u" w:colFirst="0" w:colLast="0"/>
-      <w:bookmarkStart w:id="18" w:name="_GoBack"/>
-      <w:bookmarkEnd w:id="17"/>
+      <w:bookmarkStart w:id="18" w:name="h.kjidlkq4xm3u" w:colFirst="0" w:colLast="0"/>
       <w:bookmarkEnd w:id="18"/>
     </w:p>
     <w:sectPr>
@@ -1791,7 +1859,7 @@
       <w:rPr>
         <w:noProof/>
       </w:rPr>
-      <w:t>4</w:t>
+      <w:t>3</w:t>
     </w:r>
     <w:r>
       <w:fldChar w:fldCharType="end"/>
@@ -1954,6 +2022,119 @@
     </w:lvl>
   </w:abstractNum>
   <w:abstractNum w:abstractNumId="1">
+    <w:nsid w:val="4151075D"/>
+    <w:multiLevelType w:val="hybridMultilevel"/>
+    <w:tmpl w:val="641868B8"/>
+    <w:lvl w:ilvl="0" w:tplc="04090001">
+      <w:start w:val="1"/>
+      <w:numFmt w:val="bullet"/>
+      <w:lvlText w:val=""/>
+      <w:lvlJc w:val="left"/>
+      <w:pPr>
+        <w:ind w:left="720" w:hanging="360"/>
+      </w:pPr>
+      <w:rPr>
+        <w:rFonts w:ascii="Symbol" w:hAnsi="Symbol" w:hint="default"/>
+      </w:rPr>
+    </w:lvl>
+    <w:lvl w:ilvl="1" w:tplc="04090003" w:tentative="1">
+      <w:start w:val="1"/>
+      <w:numFmt w:val="bullet"/>
+      <w:lvlText w:val="o"/>
+      <w:lvlJc w:val="left"/>
+      <w:pPr>
+        <w:ind w:left="1440" w:hanging="360"/>
+      </w:pPr>
+      <w:rPr>
+        <w:rFonts w:ascii="Courier New" w:hAnsi="Courier New" w:cs="Courier New" w:hint="default"/>
+      </w:rPr>
+    </w:lvl>
+    <w:lvl w:ilvl="2" w:tplc="04090005" w:tentative="1">
+      <w:start w:val="1"/>
+      <w:numFmt w:val="bullet"/>
+      <w:lvlText w:val=""/>
+      <w:lvlJc w:val="left"/>
+      <w:pPr>
+        <w:ind w:left="2160" w:hanging="360"/>
+      </w:pPr>
+      <w:rPr>
+        <w:rFonts w:ascii="Wingdings" w:hAnsi="Wingdings" w:hint="default"/>
+      </w:rPr>
+    </w:lvl>
+    <w:lvl w:ilvl="3" w:tplc="04090001" w:tentative="1">
+      <w:start w:val="1"/>
+      <w:numFmt w:val="bullet"/>
+      <w:lvlText w:val=""/>
+      <w:lvlJc w:val="left"/>
+      <w:pPr>
+        <w:ind w:left="2880" w:hanging="360"/>
+      </w:pPr>
+      <w:rPr>
+        <w:rFonts w:ascii="Symbol" w:hAnsi="Symbol" w:hint="default"/>
+      </w:rPr>
+    </w:lvl>
+    <w:lvl w:ilvl="4" w:tplc="04090003" w:tentative="1">
+      <w:start w:val="1"/>
+      <w:numFmt w:val="bullet"/>
+      <w:lvlText w:val="o"/>
+      <w:lvlJc w:val="left"/>
+      <w:pPr>
+        <w:ind w:left="3600" w:hanging="360"/>
+      </w:pPr>
+      <w:rPr>
+        <w:rFonts w:ascii="Courier New" w:hAnsi="Courier New" w:cs="Courier New" w:hint="default"/>
+      </w:rPr>
+    </w:lvl>
+    <w:lvl w:ilvl="5" w:tplc="04090005" w:tentative="1">
+      <w:start w:val="1"/>
+      <w:numFmt w:val="bullet"/>
+      <w:lvlText w:val=""/>
+      <w:lvlJc w:val="left"/>
+      <w:pPr>
+        <w:ind w:left="4320" w:hanging="360"/>
+      </w:pPr>
+      <w:rPr>
+        <w:rFonts w:ascii="Wingdings" w:hAnsi="Wingdings" w:hint="default"/>
+      </w:rPr>
+    </w:lvl>
+    <w:lvl w:ilvl="6" w:tplc="04090001" w:tentative="1">
+      <w:start w:val="1"/>
+      <w:numFmt w:val="bullet"/>
+      <w:lvlText w:val=""/>
+      <w:lvlJc w:val="left"/>
+      <w:pPr>
+        <w:ind w:left="5040" w:hanging="360"/>
+      </w:pPr>
+      <w:rPr>
+        <w:rFonts w:ascii="Symbol" w:hAnsi="Symbol" w:hint="default"/>
+      </w:rPr>
+    </w:lvl>
+    <w:lvl w:ilvl="7" w:tplc="04090003" w:tentative="1">
+      <w:start w:val="1"/>
+      <w:numFmt w:val="bullet"/>
+      <w:lvlText w:val="o"/>
+      <w:lvlJc w:val="left"/>
+      <w:pPr>
+        <w:ind w:left="5760" w:hanging="360"/>
+      </w:pPr>
+      <w:rPr>
+        <w:rFonts w:ascii="Courier New" w:hAnsi="Courier New" w:cs="Courier New" w:hint="default"/>
+      </w:rPr>
+    </w:lvl>
+    <w:lvl w:ilvl="8" w:tplc="04090005" w:tentative="1">
+      <w:start w:val="1"/>
+      <w:numFmt w:val="bullet"/>
+      <w:lvlText w:val=""/>
+      <w:lvlJc w:val="left"/>
+      <w:pPr>
+        <w:ind w:left="6480" w:hanging="360"/>
+      </w:pPr>
+      <w:rPr>
+        <w:rFonts w:ascii="Wingdings" w:hAnsi="Wingdings" w:hint="default"/>
+      </w:rPr>
+    </w:lvl>
+  </w:abstractNum>
+  <w:abstractNum w:abstractNumId="2">
     <w:nsid w:val="572333FD"/>
     <w:multiLevelType w:val="multilevel"/>
     <w:tmpl w:val="818E9466"/>
@@ -2066,7 +2247,7 @@
       </w:rPr>
     </w:lvl>
   </w:abstractNum>
-  <w:abstractNum w:abstractNumId="2">
+  <w:abstractNum w:abstractNumId="3">
     <w:nsid w:val="5B6049B9"/>
     <w:multiLevelType w:val="multilevel"/>
     <w:tmpl w:val="0CB846E6"/>
@@ -2180,13 +2361,16 @@
     </w:lvl>
   </w:abstractNum>
   <w:num w:numId="1">
-    <w:abstractNumId w:val="1"/>
+    <w:abstractNumId w:val="2"/>
   </w:num>
   <w:num w:numId="2">
-    <w:abstractNumId w:val="2"/>
+    <w:abstractNumId w:val="3"/>
   </w:num>
   <w:num w:numId="3">
     <w:abstractNumId w:val="0"/>
+  </w:num>
+  <w:num w:numId="4">
+    <w:abstractNumId w:val="1"/>
   </w:num>
 </w:numbering>
 </file>
@@ -2758,6 +2942,17 @@
       <w:szCs w:val="26"/>
     </w:rPr>
   </w:style>
+  <w:style w:type="paragraph" w:styleId="ListParagraph">
+    <w:name w:val="List Paragraph"/>
+    <w:basedOn w:val="Normal"/>
+    <w:uiPriority w:val="34"/>
+    <w:qFormat/>
+    <w:rsid w:val="00795964"/>
+    <w:pPr>
+      <w:ind w:left="720"/>
+      <w:contextualSpacing/>
+    </w:pPr>
+  </w:style>
 </w:styles>
 </file>
 

</xml_diff>

<commit_message>
feat: Add Tablet Mockup
feat: Add the Reviewer’s Suggestions as Reminder
</commit_message>
<xml_diff>
--- a/Capstone_Stage1.docx
+++ b/Capstone_Stage1.docx
@@ -4,15 +4,24 @@
   <w:background w:color="FFFFFF"/>
   <w:body>
     <w:p>
+      <w:proofErr w:type="spellStart"/>
       <w:r>
         <w:rPr>
           <w:b/>
         </w:rPr>
-        <w:t>GitHub Username</w:t>
+        <w:t>GitHub</w:t>
+      </w:r>
+      <w:proofErr w:type="spellEnd"/>
+      <w:r>
+        <w:rPr>
+          <w:b/>
+        </w:rPr>
+        <w:t xml:space="preserve"> Username</w:t>
       </w:r>
       <w:r>
         <w:t xml:space="preserve">: </w:t>
       </w:r>
+      <w:proofErr w:type="spellStart"/>
       <w:r>
         <w:rPr>
           <w:color w:val="auto"/>
@@ -25,6 +34,7 @@
         </w:rPr>
         <w:t>emircioglu</w:t>
       </w:r>
+      <w:proofErr w:type="spellEnd"/>
     </w:p>
     <w:p/>
     <w:p>
@@ -37,12 +47,14 @@
       </w:pPr>
       <w:bookmarkStart w:id="0" w:name="h.cq54i03ftkcu" w:colFirst="0" w:colLast="0"/>
       <w:bookmarkEnd w:id="0"/>
+      <w:proofErr w:type="spellStart"/>
       <w:r>
         <w:rPr>
           <w:color w:val="auto"/>
         </w:rPr>
         <w:t>WannaBeer</w:t>
       </w:r>
+      <w:proofErr w:type="spellEnd"/>
     </w:p>
     <w:p>
       <w:pPr>
@@ -411,36 +423,52 @@
           <w:color w:val="auto"/>
         </w:rPr>
       </w:pPr>
-    </w:p>
-    <w:p>
-      <w:pPr>
-        <w:rPr>
-          <w:color w:val="auto"/>
-        </w:rPr>
-      </w:pPr>
-    </w:p>
-    <w:p>
-      <w:pPr>
-        <w:rPr>
-          <w:color w:val="auto"/>
-        </w:rPr>
-      </w:pPr>
-    </w:p>
-    <w:p>
-      <w:pPr>
-        <w:rPr>
-          <w:color w:val="auto"/>
-        </w:rPr>
-      </w:pPr>
-    </w:p>
-    <w:p>
-      <w:pPr>
-        <w:rPr>
-          <w:color w:val="auto"/>
-        </w:rPr>
-      </w:pPr>
-      <w:r>
-        <w:lastRenderedPageBreak/>
+      <w:r>
+        <w:rPr>
+          <w:color w:val="auto"/>
+          <w:highlight w:val="red"/>
+        </w:rPr>
+        <w:t>FIND ICIN FLOATIONG BUTTON KOY</w:t>
+      </w:r>
+    </w:p>
+    <w:p>
+      <w:pPr>
+        <w:rPr>
+          <w:color w:val="auto"/>
+        </w:rPr>
+      </w:pPr>
+    </w:p>
+    <w:p>
+      <w:pPr>
+        <w:rPr>
+          <w:color w:val="auto"/>
+        </w:rPr>
+      </w:pPr>
+    </w:p>
+    <w:p>
+      <w:pPr>
+        <w:rPr>
+          <w:color w:val="auto"/>
+        </w:rPr>
+      </w:pPr>
+    </w:p>
+    <w:p>
+      <w:pPr>
+        <w:rPr>
+          <w:color w:val="auto"/>
+        </w:rPr>
+      </w:pPr>
+    </w:p>
+    <w:p>
+      <w:pPr>
+        <w:rPr>
+          <w:color w:val="auto"/>
+        </w:rPr>
+      </w:pPr>
+      <w:r>
+        <w:rPr>
+          <w:noProof/>
+        </w:rPr>
         <w:drawing>
           <wp:anchor distT="0" distB="0" distL="114300" distR="114300" simplePos="0" relativeHeight="251663360" behindDoc="0" locked="0" layoutInCell="1" allowOverlap="1" wp14:anchorId="2E87771E" wp14:editId="5EED4214">
             <wp:simplePos x="0" y="0"/>
@@ -542,7 +570,19 @@
         <w:rPr>
           <w:color w:val="auto"/>
         </w:rPr>
-        <w:t xml:space="preserve">This mockup is for the menu to list the beers by their category or search for beers by name or to </w:t>
+        <w:t xml:space="preserve">This mockup is for the </w:t>
+      </w:r>
+      <w:r>
+        <w:rPr>
+          <w:color w:val="auto"/>
+        </w:rPr>
+        <w:t xml:space="preserve">navigation </w:t>
+      </w:r>
+      <w:r>
+        <w:rPr>
+          <w:color w:val="auto"/>
+        </w:rPr>
+        <w:t xml:space="preserve">menu to list the beers by their category or search for beers by name or to </w:t>
       </w:r>
       <w:r>
         <w:rPr>
@@ -603,13 +643,13 @@
           <w:noProof/>
         </w:rPr>
         <w:drawing>
-          <wp:anchor distT="0" distB="0" distL="114300" distR="114300" simplePos="0" relativeHeight="251660288" behindDoc="0" locked="0" layoutInCell="1" allowOverlap="1" wp14:anchorId="64F80524" wp14:editId="501523C0">
+          <wp:anchor distT="0" distB="0" distL="114300" distR="114300" simplePos="0" relativeHeight="251660288" behindDoc="0" locked="0" layoutInCell="1" allowOverlap="1" wp14:anchorId="64F80524" wp14:editId="57EC404D">
             <wp:simplePos x="0" y="0"/>
             <wp:positionH relativeFrom="column">
               <wp:posOffset>-1638300</wp:posOffset>
             </wp:positionH>
             <wp:positionV relativeFrom="paragraph">
-              <wp:posOffset>221104</wp:posOffset>
+              <wp:posOffset>36195</wp:posOffset>
             </wp:positionV>
             <wp:extent cx="1562100" cy="2810510"/>
             <wp:effectExtent l="0" t="0" r="12700" b="8890"/>
@@ -677,15 +717,6 @@
           <w:color w:val="auto"/>
         </w:rPr>
       </w:pPr>
-    </w:p>
-    <w:p>
-      <w:pPr>
-        <w:pStyle w:val="Heading2"/>
-        <w:contextualSpacing w:val="0"/>
-        <w:rPr>
-          <w:color w:val="auto"/>
-        </w:rPr>
-      </w:pPr>
       <w:r>
         <w:rPr>
           <w:color w:val="auto"/>
@@ -709,7 +740,27 @@
         <w:rPr>
           <w:color w:val="auto"/>
         </w:rPr>
-        <w:t>’s detail page. On the page there is information about the bear and there are 2 buttons for like or dislike options. If like button is pushed then the beer is added to the liked list of the user. The buttons are animated with color filters. When like button is pushed a green filter appears and similarly a red filter appears when the dislike button is pushed.</w:t>
+        <w:t xml:space="preserve">’s detail page. On the page there is information about the bear and there are 2 buttons for like or dislike options. If like button is </w:t>
+      </w:r>
+      <w:proofErr w:type="gramStart"/>
+      <w:r>
+        <w:rPr>
+          <w:color w:val="auto"/>
+        </w:rPr>
+        <w:t>pushed</w:t>
+      </w:r>
+      <w:proofErr w:type="gramEnd"/>
+      <w:r>
+        <w:rPr>
+          <w:color w:val="auto"/>
+        </w:rPr>
+        <w:t xml:space="preserve"> then the beer is added to the liked list of the user. The buttons are animated with color filters. When like button is pushed a green filter appears and similarly a red filter appears when the dislike button is pushed.</w:t>
+      </w:r>
+      <w:r>
+        <w:rPr>
+          <w:color w:val="auto"/>
+        </w:rPr>
+        <w:t xml:space="preserve"> Also the image is collapsible in this page when the user scrolls to read the remaining information</w:t>
       </w:r>
     </w:p>
     <w:p>
@@ -1025,6 +1076,18 @@
       </w:r>
       <w:r>
         <w:t xml:space="preserve"> The items are clickable and linked to their details page.</w:t>
+      </w:r>
+      <w:r>
+        <w:t xml:space="preserve"> Liked and disliked lists are separate as panes and user can change the lists by clicking on the numbers of the related section</w:t>
+      </w:r>
+    </w:p>
+    <w:p/>
+    <w:p>
+      <w:r>
+        <w:rPr>
+          <w:highlight w:val="red"/>
+        </w:rPr>
+        <w:t>MOCK UP I PANE OLCAK SEKİLDE DÜZELT</w:t>
       </w:r>
     </w:p>
     <w:p/>
@@ -1120,10 +1183,65 @@
     </w:p>
     <w:p>
       <w:r>
-        <w:t>This is the notification’s mockup which gives beer suggestions to the user.</w:t>
-      </w:r>
-    </w:p>
-    <w:p/>
+        <w:t>This is the notification’s mockup which giv</w:t>
+      </w:r>
+      <w:r>
+        <w:t>es beer suggestions to the user at approximately 5pm.</w:t>
+      </w:r>
+    </w:p>
+    <w:p>
+      <w:r>
+        <w:lastRenderedPageBreak/>
+        <w:drawing>
+          <wp:inline distT="0" distB="0" distL="0" distR="0" wp14:anchorId="5C26C48A" wp14:editId="564EC7CF">
+            <wp:extent cx="5932170" cy="3813810"/>
+            <wp:effectExtent l="0" t="0" r="11430" b="0"/>
+            <wp:docPr id="8" name="Picture 8" descr="../Desktop/tabletMockup.png"/>
+            <wp:cNvGraphicFramePr>
+              <a:graphicFrameLocks xmlns:a="http://schemas.openxmlformats.org/drawingml/2006/main" noChangeAspect="1"/>
+            </wp:cNvGraphicFramePr>
+            <a:graphic xmlns:a="http://schemas.openxmlformats.org/drawingml/2006/main">
+              <a:graphicData uri="http://schemas.openxmlformats.org/drawingml/2006/picture">
+                <pic:pic xmlns:pic="http://schemas.openxmlformats.org/drawingml/2006/picture">
+                  <pic:nvPicPr>
+                    <pic:cNvPr id="0" name="Picture 1" descr="../Desktop/tabletMockup.png"/>
+                    <pic:cNvPicPr>
+                      <a:picLocks noChangeAspect="1" noChangeArrowheads="1"/>
+                    </pic:cNvPicPr>
+                  </pic:nvPicPr>
+                  <pic:blipFill>
+                    <a:blip r:embed="rId13">
+                      <a:extLst>
+                        <a:ext uri="{28A0092B-C50C-407E-A947-70E740481C1C}">
+                          <a14:useLocalDpi xmlns:a14="http://schemas.microsoft.com/office/drawing/2010/main" val="0"/>
+                        </a:ext>
+                      </a:extLst>
+                    </a:blip>
+                    <a:srcRect/>
+                    <a:stretch>
+                      <a:fillRect/>
+                    </a:stretch>
+                  </pic:blipFill>
+                  <pic:spPr bwMode="auto">
+                    <a:xfrm>
+                      <a:off x="0" y="0"/>
+                      <a:ext cx="5932170" cy="3813810"/>
+                    </a:xfrm>
+                    <a:prstGeom prst="rect">
+                      <a:avLst/>
+                    </a:prstGeom>
+                    <a:noFill/>
+                    <a:ln>
+                      <a:noFill/>
+                    </a:ln>
+                  </pic:spPr>
+                </pic:pic>
+              </a:graphicData>
+            </a:graphic>
+          </wp:inline>
+        </w:drawing>
+      </w:r>
+    </w:p>
     <w:p>
       <w:pPr>
         <w:pStyle w:val="Heading1"/>
@@ -1132,6 +1250,28 @@
       <w:bookmarkStart w:id="8" w:name="h.gvcvmae8jn8u" w:colFirst="0" w:colLast="0"/>
       <w:bookmarkEnd w:id="8"/>
       <w:r>
+        <w:t>Tablet Screen</w:t>
+      </w:r>
+    </w:p>
+    <w:p>
+      <w:r>
+        <w:t xml:space="preserve">This mockup is for tablet screens which shows two pane view including a list view and details page. This two pane screen will be valid for all list pages for the tablet </w:t>
+      </w:r>
+      <w:proofErr w:type="spellStart"/>
+      <w:r>
+        <w:t>ui</w:t>
+      </w:r>
+      <w:proofErr w:type="spellEnd"/>
+      <w:r>
+        <w:t>.</w:t>
+      </w:r>
+    </w:p>
+    <w:p>
+      <w:pPr>
+        <w:pStyle w:val="Heading1"/>
+        <w:contextualSpacing w:val="0"/>
+      </w:pPr>
+      <w:r>
         <w:t>Key Considerations</w:t>
       </w:r>
     </w:p>
@@ -1143,33 +1283,104 @@
       <w:bookmarkStart w:id="9" w:name="h.v8my7nhtvz0m" w:colFirst="0" w:colLast="0"/>
       <w:bookmarkEnd w:id="9"/>
       <w:r>
-        <w:t xml:space="preserve">How will your app handle data persistence? </w:t>
-      </w:r>
-    </w:p>
-    <w:p/>
-    <w:p>
-      <w:r>
-        <w:t>I will build a Content Provider. The text data will be in dropbox as a json file</w:t>
-      </w:r>
-      <w:r>
-        <w:t xml:space="preserve"> which will be created by me</w:t>
-      </w:r>
-      <w:r>
-        <w:t xml:space="preserve">. Also the images will be in the dropbox to, which will be reachable with the url </w:t>
-      </w:r>
-      <w:r>
-        <w:lastRenderedPageBreak/>
-        <w:t>that is provided in the json file.</w:t>
-      </w:r>
-      <w:r>
-        <w:t xml:space="preserve"> Also the like and dislike info of the user will be saved in shared preferences of an sqlite database will be created in order to save the info.</w:t>
-      </w:r>
-    </w:p>
+        <w:rPr>
+          <w:highlight w:val="red"/>
+        </w:rPr>
+        <w:t xml:space="preserve">Does </w:t>
+      </w:r>
+      <w:proofErr w:type="gramStart"/>
+      <w:r>
+        <w:rPr>
+          <w:highlight w:val="red"/>
+        </w:rPr>
+        <w:t>you</w:t>
+      </w:r>
+      <w:proofErr w:type="gramEnd"/>
+      <w:r>
+        <w:rPr>
+          <w:highlight w:val="red"/>
+        </w:rPr>
+        <w:t xml:space="preserve"> app require any permissions?</w:t>
+      </w:r>
+    </w:p>
+    <w:p/>
     <w:p>
       <w:pPr>
         <w:pStyle w:val="Heading3"/>
         <w:contextualSpacing w:val="0"/>
       </w:pPr>
+      <w:r>
+        <w:t xml:space="preserve">How will your app handle data persistence? </w:t>
+      </w:r>
+    </w:p>
+    <w:p/>
+    <w:p>
+      <w:r>
+        <w:t xml:space="preserve">I will build a Content Provider. The text data will be in </w:t>
+      </w:r>
+      <w:proofErr w:type="spellStart"/>
+      <w:r>
+        <w:t>dropbox</w:t>
+      </w:r>
+      <w:proofErr w:type="spellEnd"/>
+      <w:r>
+        <w:t xml:space="preserve"> as a </w:t>
+      </w:r>
+      <w:proofErr w:type="spellStart"/>
+      <w:r>
+        <w:t>json</w:t>
+      </w:r>
+      <w:proofErr w:type="spellEnd"/>
+      <w:r>
+        <w:t xml:space="preserve"> file</w:t>
+      </w:r>
+      <w:r>
+        <w:t xml:space="preserve"> which will be created by me</w:t>
+      </w:r>
+      <w:r>
+        <w:t xml:space="preserve">. Also the images will be in the </w:t>
+      </w:r>
+      <w:proofErr w:type="spellStart"/>
+      <w:r>
+        <w:t>dropbox</w:t>
+      </w:r>
+      <w:proofErr w:type="spellEnd"/>
+      <w:r>
+        <w:t xml:space="preserve"> to, which will be reachable with the </w:t>
+      </w:r>
+      <w:proofErr w:type="spellStart"/>
+      <w:r>
+        <w:t>url</w:t>
+      </w:r>
+      <w:proofErr w:type="spellEnd"/>
+      <w:r>
+        <w:t xml:space="preserve"> that is provided in the </w:t>
+      </w:r>
+      <w:proofErr w:type="spellStart"/>
+      <w:r>
+        <w:t>json</w:t>
+      </w:r>
+      <w:proofErr w:type="spellEnd"/>
+      <w:r>
+        <w:t xml:space="preserve"> file.</w:t>
+      </w:r>
+      <w:r>
+        <w:t xml:space="preserve"> Also the like and dislike info of the user will be saved in shared preferences of an </w:t>
+      </w:r>
+      <w:proofErr w:type="spellStart"/>
+      <w:r>
+        <w:t>sqlite</w:t>
+      </w:r>
+      <w:proofErr w:type="spellEnd"/>
+      <w:r>
+        <w:t xml:space="preserve"> database will be created in order to save the info.</w:t>
+      </w:r>
+    </w:p>
+    <w:p>
+      <w:pPr>
+        <w:pStyle w:val="Heading3"/>
+        <w:contextualSpacing w:val="0"/>
+      </w:pPr>
       <w:bookmarkStart w:id="10" w:name="h.gw69vjn1ico0" w:colFirst="0" w:colLast="0"/>
       <w:bookmarkEnd w:id="10"/>
       <w:r>
@@ -1199,6 +1410,7 @@
       <w:bookmarkStart w:id="11" w:name="h.6yqqubmw5bs" w:colFirst="0" w:colLast="0"/>
       <w:bookmarkEnd w:id="11"/>
       <w:r>
+        <w:lastRenderedPageBreak/>
         <w:t>Describe any libraries you’ll be using and share your reasoning for including them.</w:t>
       </w:r>
     </w:p>
@@ -1231,7 +1443,35 @@
         <w:rPr>
           <w:color w:val="000000" w:themeColor="text1"/>
         </w:rPr>
-        <w:t>Picasso is slower on loading big images from Internet into ListView and since I have a lot of ListViews with images</w:t>
+        <w:t xml:space="preserve">Picasso is slower on loading big images from Internet into </w:t>
+      </w:r>
+      <w:proofErr w:type="spellStart"/>
+      <w:r>
+        <w:rPr>
+          <w:color w:val="000000" w:themeColor="text1"/>
+        </w:rPr>
+        <w:t>ListView</w:t>
+      </w:r>
+      <w:proofErr w:type="spellEnd"/>
+      <w:r>
+        <w:rPr>
+          <w:color w:val="000000" w:themeColor="text1"/>
+        </w:rPr>
+        <w:t xml:space="preserve"> and since I have a lot of </w:t>
+      </w:r>
+      <w:proofErr w:type="spellStart"/>
+      <w:r>
+        <w:rPr>
+          <w:color w:val="000000" w:themeColor="text1"/>
+        </w:rPr>
+        <w:t>ListViews</w:t>
+      </w:r>
+      <w:proofErr w:type="spellEnd"/>
+      <w:r>
+        <w:rPr>
+          <w:color w:val="000000" w:themeColor="text1"/>
+        </w:rPr>
+        <w:t xml:space="preserve"> with images</w:t>
       </w:r>
       <w:r>
         <w:rPr>
@@ -1264,16 +1504,14 @@
           <w:color w:val="000000" w:themeColor="text1"/>
         </w:rPr>
       </w:pPr>
-      <w:bookmarkStart w:id="12" w:name="_GoBack"/>
-      <w:bookmarkEnd w:id="12"/>
     </w:p>
     <w:p>
       <w:pPr>
         <w:pStyle w:val="Heading1"/>
         <w:contextualSpacing w:val="0"/>
       </w:pPr>
-      <w:bookmarkStart w:id="13" w:name="h.v518bncmggeg" w:colFirst="0" w:colLast="0"/>
-      <w:bookmarkEnd w:id="13"/>
+      <w:bookmarkStart w:id="12" w:name="h.v518bncmggeg" w:colFirst="0" w:colLast="0"/>
+      <w:bookmarkEnd w:id="12"/>
       <w:r>
         <w:t>Next Steps: Required Tasks</w:t>
       </w:r>
@@ -1283,8 +1521,8 @@
         <w:pStyle w:val="Heading2"/>
         <w:contextualSpacing w:val="0"/>
       </w:pPr>
-      <w:bookmarkStart w:id="14" w:name="h.8oe8zpk3qsmp" w:colFirst="0" w:colLast="0"/>
-      <w:bookmarkEnd w:id="14"/>
+      <w:bookmarkStart w:id="13" w:name="h.8oe8zpk3qsmp" w:colFirst="0" w:colLast="0"/>
+      <w:bookmarkEnd w:id="13"/>
       <w:r>
         <w:t>Task 1: Project Setup</w:t>
       </w:r>
@@ -1319,6 +1557,7 @@
         <w:contextualSpacing/>
         <w:rPr>
           <w:color w:val="auto"/>
+          <w:highlight w:val="red"/>
         </w:rPr>
       </w:pPr>
       <w:r>
@@ -1327,6 +1566,60 @@
         </w:rPr>
         <w:t>Create JSON file which includes beer info</w:t>
       </w:r>
+      <w:r>
+        <w:rPr>
+          <w:color w:val="auto"/>
+        </w:rPr>
+        <w:t xml:space="preserve">. </w:t>
+      </w:r>
+      <w:r>
+        <w:rPr>
+          <w:color w:val="auto"/>
+          <w:highlight w:val="red"/>
+        </w:rPr>
+        <w:t xml:space="preserve">FIREBASE e </w:t>
+      </w:r>
+      <w:proofErr w:type="spellStart"/>
+      <w:r>
+        <w:rPr>
+          <w:color w:val="auto"/>
+          <w:highlight w:val="red"/>
+        </w:rPr>
+        <w:t>bak</w:t>
+      </w:r>
+      <w:proofErr w:type="spellEnd"/>
+      <w:r>
+        <w:rPr>
+          <w:color w:val="auto"/>
+          <w:highlight w:val="red"/>
+        </w:rPr>
+        <w:t xml:space="preserve"> </w:t>
+      </w:r>
+      <w:proofErr w:type="spellStart"/>
+      <w:r>
+        <w:rPr>
+          <w:color w:val="auto"/>
+          <w:highlight w:val="red"/>
+        </w:rPr>
+        <w:t>bunun</w:t>
+      </w:r>
+      <w:proofErr w:type="spellEnd"/>
+      <w:r>
+        <w:rPr>
+          <w:color w:val="auto"/>
+          <w:highlight w:val="red"/>
+        </w:rPr>
+        <w:t xml:space="preserve"> </w:t>
+      </w:r>
+      <w:proofErr w:type="spellStart"/>
+      <w:r>
+        <w:rPr>
+          <w:color w:val="auto"/>
+          <w:highlight w:val="red"/>
+        </w:rPr>
+        <w:t>yerine</w:t>
+      </w:r>
+      <w:proofErr w:type="spellEnd"/>
     </w:p>
     <w:p>
       <w:pPr>
@@ -1382,8 +1675,16 @@
         <w:rPr>
           <w:color w:val="auto"/>
         </w:rPr>
-        <w:t>Fetch data from dropbox</w:t>
-      </w:r>
+        <w:t xml:space="preserve">Fetch data from </w:t>
+      </w:r>
+      <w:proofErr w:type="spellStart"/>
+      <w:r>
+        <w:rPr>
+          <w:color w:val="auto"/>
+        </w:rPr>
+        <w:t>dropbox</w:t>
+      </w:r>
+      <w:proofErr w:type="spellEnd"/>
     </w:p>
     <w:p>
       <w:pPr>
@@ -1401,7 +1702,21 @@
         <w:rPr>
           <w:color w:val="auto"/>
         </w:rPr>
-        <w:t>Create the sqlite database or the shared preferences</w:t>
+        <w:t xml:space="preserve">Create the </w:t>
+      </w:r>
+      <w:proofErr w:type="spellStart"/>
+      <w:r>
+        <w:rPr>
+          <w:color w:val="auto"/>
+        </w:rPr>
+        <w:t>sqlite</w:t>
+      </w:r>
+      <w:proofErr w:type="spellEnd"/>
+      <w:r>
+        <w:rPr>
+          <w:color w:val="auto"/>
+        </w:rPr>
+        <w:t xml:space="preserve"> database or the shared preferences</w:t>
       </w:r>
     </w:p>
     <w:p>
@@ -1409,8 +1724,8 @@
         <w:pStyle w:val="Heading2"/>
         <w:contextualSpacing w:val="0"/>
       </w:pPr>
-      <w:bookmarkStart w:id="15" w:name="h.rzllsk6uqztx" w:colFirst="0" w:colLast="0"/>
-      <w:bookmarkEnd w:id="15"/>
+      <w:bookmarkStart w:id="14" w:name="h.rzllsk6uqztx" w:colFirst="0" w:colLast="0"/>
+      <w:bookmarkEnd w:id="14"/>
       <w:r>
         <w:t>Task 2: Implement UI for Each Activity and Fragment</w:t>
       </w:r>
@@ -1432,8 +1747,16 @@
         <w:rPr>
           <w:color w:val="auto"/>
         </w:rPr>
-        <w:t>Build UI for MainActivity</w:t>
-      </w:r>
+        <w:t xml:space="preserve">Build UI for </w:t>
+      </w:r>
+      <w:proofErr w:type="spellStart"/>
+      <w:r>
+        <w:rPr>
+          <w:color w:val="auto"/>
+        </w:rPr>
+        <w:t>MainActivity</w:t>
+      </w:r>
+      <w:proofErr w:type="spellEnd"/>
     </w:p>
     <w:p>
       <w:pPr>
@@ -1451,19 +1774,19 @@
         <w:rPr>
           <w:color w:val="auto"/>
         </w:rPr>
-        <w:t>Build UI for B</w:t>
-      </w:r>
-      <w:r>
-        <w:rPr>
-          <w:color w:val="auto"/>
-        </w:rPr>
-        <w:t>ee</w:t>
-      </w:r>
-      <w:r>
-        <w:rPr>
-          <w:color w:val="auto"/>
-        </w:rPr>
-        <w:t>r details</w:t>
+        <w:t xml:space="preserve">Build UI for </w:t>
+      </w:r>
+      <w:r>
+        <w:rPr>
+          <w:color w:val="auto"/>
+        </w:rPr>
+        <w:t xml:space="preserve">Navigation </w:t>
+      </w:r>
+      <w:r>
+        <w:rPr>
+          <w:color w:val="auto"/>
+        </w:rPr>
+        <w:t>Menu</w:t>
       </w:r>
     </w:p>
     <w:p>
@@ -1482,7 +1805,19 @@
         <w:rPr>
           <w:color w:val="auto"/>
         </w:rPr>
-        <w:t>Build UI for Menu</w:t>
+        <w:t>Build UI for B</w:t>
+      </w:r>
+      <w:r>
+        <w:rPr>
+          <w:color w:val="auto"/>
+        </w:rPr>
+        <w:t>ee</w:t>
+      </w:r>
+      <w:r>
+        <w:rPr>
+          <w:color w:val="auto"/>
+        </w:rPr>
+        <w:t>r details</w:t>
       </w:r>
     </w:p>
     <w:p>
@@ -1562,8 +1897,8 @@
           <w:color w:val="000000" w:themeColor="text1"/>
         </w:rPr>
       </w:pPr>
-      <w:bookmarkStart w:id="16" w:name="h.fdmohs7hes" w:colFirst="0" w:colLast="0"/>
-      <w:bookmarkEnd w:id="16"/>
+      <w:bookmarkStart w:id="15" w:name="h.fdmohs7hes" w:colFirst="0" w:colLast="0"/>
+      <w:bookmarkEnd w:id="15"/>
       <w:r>
         <w:rPr>
           <w:color w:val="000000" w:themeColor="text1"/>
@@ -1661,13 +1996,12 @@
           <w:color w:val="000000" w:themeColor="text1"/>
         </w:rPr>
       </w:pPr>
-      <w:bookmarkStart w:id="17" w:name="h.umfwsvmx7tpn" w:colFirst="0" w:colLast="0"/>
-      <w:bookmarkEnd w:id="17"/>
-      <w:r>
-        <w:rPr>
-          <w:color w:val="000000" w:themeColor="text1"/>
-        </w:rPr>
-        <w:lastRenderedPageBreak/>
+      <w:bookmarkStart w:id="16" w:name="h.umfwsvmx7tpn" w:colFirst="0" w:colLast="0"/>
+      <w:bookmarkEnd w:id="16"/>
+      <w:r>
+        <w:rPr>
+          <w:color w:val="000000" w:themeColor="text1"/>
+        </w:rPr>
         <w:t xml:space="preserve">Task 4: </w:t>
       </w:r>
       <w:r>
@@ -1756,6 +2090,21 @@
         </w:rPr>
         <w:t>Create Build Variant</w:t>
       </w:r>
+      <w:r>
+        <w:rPr>
+          <w:color w:val="000000" w:themeColor="text1"/>
+        </w:rPr>
+        <w:t xml:space="preserve"> </w:t>
+      </w:r>
+      <w:r>
+        <w:rPr>
+          <w:color w:val="000000" w:themeColor="text1"/>
+          <w:highlight w:val="red"/>
+        </w:rPr>
+        <w:t>UCRETSIZ REKLAM VAR UCRETLİ DE REKLAM YOK OLABİLİR</w:t>
+      </w:r>
+      <w:bookmarkStart w:id="17" w:name="_GoBack"/>
+      <w:bookmarkEnd w:id="17"/>
     </w:p>
     <w:p>
       <w:pPr>
@@ -1804,8 +2153,8 @@
       <w:bookmarkEnd w:id="18"/>
     </w:p>
     <w:sectPr>
-      <w:headerReference w:type="default" r:id="rId13"/>
-      <w:footerReference w:type="default" r:id="rId14"/>
+      <w:headerReference w:type="default" r:id="rId14"/>
+      <w:footerReference w:type="default" r:id="rId15"/>
       <w:pgSz w:w="12240" w:h="15840"/>
       <w:pgMar w:top="1440" w:right="1440" w:bottom="1440" w:left="1440" w:header="720" w:footer="720" w:gutter="0"/>
       <w:pgNumType w:start="1"/>
@@ -1859,7 +2208,7 @@
       <w:rPr>
         <w:noProof/>
       </w:rPr>
-      <w:t>3</w:t>
+      <w:t>1</w:t>
     </w:r>
     <w:r>
       <w:fldChar w:fldCharType="end"/>

</xml_diff>

<commit_message>
feat: Change the MockUps and Their Explanations According to the Review
</commit_message>
<xml_diff>
--- a/Capstone_Stage1.docx
+++ b/Capstone_Stage1.docx
@@ -4,24 +4,15 @@
   <w:background w:color="FFFFFF"/>
   <w:body>
     <w:p>
-      <w:proofErr w:type="spellStart"/>
       <w:r>
         <w:rPr>
           <w:b/>
         </w:rPr>
-        <w:t>GitHub</w:t>
-      </w:r>
-      <w:proofErr w:type="spellEnd"/>
-      <w:r>
-        <w:rPr>
-          <w:b/>
-        </w:rPr>
-        <w:t xml:space="preserve"> Username</w:t>
+        <w:t>GitHub Username</w:t>
       </w:r>
       <w:r>
         <w:t xml:space="preserve">: </w:t>
       </w:r>
-      <w:proofErr w:type="spellStart"/>
       <w:r>
         <w:rPr>
           <w:color w:val="auto"/>
@@ -34,7 +25,6 @@
         </w:rPr>
         <w:t>emircioglu</w:t>
       </w:r>
-      <w:proofErr w:type="spellEnd"/>
     </w:p>
     <w:p/>
     <w:p>
@@ -47,14 +37,12 @@
       </w:pPr>
       <w:bookmarkStart w:id="0" w:name="h.cq54i03ftkcu" w:colFirst="0" w:colLast="0"/>
       <w:bookmarkEnd w:id="0"/>
-      <w:proofErr w:type="spellStart"/>
       <w:r>
         <w:rPr>
           <w:color w:val="auto"/>
         </w:rPr>
         <w:t>WannaBeer</w:t>
       </w:r>
-      <w:proofErr w:type="spellEnd"/>
     </w:p>
     <w:p>
       <w:pPr>
@@ -276,20 +264,21 @@
       <w:r>
         <w:rPr>
           <w:noProof/>
+          <w:color w:val="auto"/>
         </w:rPr>
         <w:drawing>
-          <wp:anchor distT="0" distB="0" distL="114300" distR="114300" simplePos="0" relativeHeight="251658240" behindDoc="0" locked="0" layoutInCell="1" allowOverlap="1" wp14:anchorId="3C62D640" wp14:editId="55156F5B">
+          <wp:anchor distT="0" distB="0" distL="114300" distR="114300" simplePos="0" relativeHeight="251668480" behindDoc="0" locked="0" layoutInCell="1" allowOverlap="1" wp14:anchorId="51423164" wp14:editId="0177114F">
             <wp:simplePos x="0" y="0"/>
             <wp:positionH relativeFrom="column">
               <wp:posOffset>0</wp:posOffset>
             </wp:positionH>
             <wp:positionV relativeFrom="paragraph">
-              <wp:posOffset>122555</wp:posOffset>
+              <wp:posOffset>125730</wp:posOffset>
             </wp:positionV>
-            <wp:extent cx="1549400" cy="2946400"/>
-            <wp:effectExtent l="0" t="0" r="0" b="0"/>
+            <wp:extent cx="1460407" cy="2843561"/>
+            <wp:effectExtent l="0" t="0" r="0" b="1270"/>
             <wp:wrapSquare wrapText="bothSides"/>
-            <wp:docPr id="2" name="Picture 2" descr="../Desktop/beer1.png"/>
+            <wp:docPr id="13" name="Picture 13" descr="../Desktop/Nexus5Wireframing.png"/>
             <wp:cNvGraphicFramePr>
               <a:graphicFrameLocks xmlns:a="http://schemas.openxmlformats.org/drawingml/2006/main" noChangeAspect="1"/>
             </wp:cNvGraphicFramePr>
@@ -297,7 +286,7 @@
               <a:graphicData uri="http://schemas.openxmlformats.org/drawingml/2006/picture">
                 <pic:pic xmlns:pic="http://schemas.openxmlformats.org/drawingml/2006/picture">
                   <pic:nvPicPr>
-                    <pic:cNvPr id="0" name="Picture 2" descr="../Desktop/beer1.png"/>
+                    <pic:cNvPr id="0" name="Picture 3" descr="../Desktop/Nexus5Wireframing.png"/>
                     <pic:cNvPicPr>
                       <a:picLocks noChangeAspect="1" noChangeArrowheads="1"/>
                     </pic:cNvPicPr>
@@ -310,13 +299,13 @@
                         </a:ext>
                       </a:extLst>
                     </a:blip>
-                    <a:srcRect l="4273" t="21988" r="69658" b="8132"/>
+                    <a:srcRect l="5067" t="23016" r="70356" b="9507"/>
                     <a:stretch/>
                   </pic:blipFill>
                   <pic:spPr bwMode="auto">
                     <a:xfrm>
                       <a:off x="0" y="0"/>
-                      <a:ext cx="1549400" cy="2946400"/>
+                      <a:ext cx="1460407" cy="2843561"/>
                     </a:xfrm>
                     <a:prstGeom prst="rect">
                       <a:avLst/>
@@ -343,12 +332,6 @@
           </wp:anchor>
         </w:drawing>
       </w:r>
-    </w:p>
-    <w:p>
-      <w:pPr>
-        <w:pStyle w:val="Heading2"/>
-        <w:contextualSpacing w:val="0"/>
-      </w:pPr>
       <w:r>
         <w:t>Screen 1</w:t>
       </w:r>
@@ -383,6 +366,12 @@
         </w:rPr>
         <w:t xml:space="preserve"> There is explode animation when a beer card is clicked.</w:t>
       </w:r>
+      <w:r>
+        <w:rPr>
+          <w:color w:val="auto"/>
+        </w:rPr>
+        <w:t xml:space="preserve"> Also there is a find button at the bottom of the screen which is linked to another activity to search for beers by their name.</w:t>
+      </w:r>
     </w:p>
     <w:p>
       <w:pPr>
@@ -423,20 +412,6 @@
           <w:color w:val="auto"/>
         </w:rPr>
       </w:pPr>
-      <w:r>
-        <w:rPr>
-          <w:color w:val="auto"/>
-          <w:highlight w:val="red"/>
-        </w:rPr>
-        <w:t>FIND ICIN FLOATIONG BUTTON KOY</w:t>
-      </w:r>
-    </w:p>
-    <w:p>
-      <w:pPr>
-        <w:rPr>
-          <w:color w:val="auto"/>
-        </w:rPr>
-      </w:pPr>
     </w:p>
     <w:p>
       <w:pPr>
@@ -468,20 +443,22 @@
       <w:r>
         <w:rPr>
           <w:noProof/>
-        </w:rPr>
+          <w:color w:val="auto"/>
+        </w:rPr>
+        <w:lastRenderedPageBreak/>
         <w:drawing>
-          <wp:anchor distT="0" distB="0" distL="114300" distR="114300" simplePos="0" relativeHeight="251663360" behindDoc="0" locked="0" layoutInCell="1" allowOverlap="1" wp14:anchorId="2E87771E" wp14:editId="5EED4214">
+          <wp:anchor distT="0" distB="0" distL="114300" distR="114300" simplePos="0" relativeHeight="251669504" behindDoc="0" locked="0" layoutInCell="1" allowOverlap="1" wp14:anchorId="4FDFB72D" wp14:editId="720BE640">
             <wp:simplePos x="0" y="0"/>
-            <wp:positionH relativeFrom="margin">
-              <wp:posOffset>50800</wp:posOffset>
+            <wp:positionH relativeFrom="column">
+              <wp:posOffset>46990</wp:posOffset>
             </wp:positionH>
-            <wp:positionV relativeFrom="margin">
-              <wp:posOffset>-112395</wp:posOffset>
+            <wp:positionV relativeFrom="paragraph">
+              <wp:posOffset>-221909</wp:posOffset>
             </wp:positionV>
-            <wp:extent cx="1471295" cy="2854325"/>
-            <wp:effectExtent l="0" t="0" r="1905" b="0"/>
+            <wp:extent cx="1449070" cy="2820670"/>
+            <wp:effectExtent l="0" t="0" r="0" b="0"/>
             <wp:wrapSquare wrapText="bothSides"/>
-            <wp:docPr id="4" name="Picture 4" descr="../Desktop/Nexus5Wireframing.png"/>
+            <wp:docPr id="12" name="Picture 12" descr="../Desktop/Nexus5Wireframing.png"/>
             <wp:cNvGraphicFramePr>
               <a:graphicFrameLocks xmlns:a="http://schemas.openxmlformats.org/drawingml/2006/main" noChangeAspect="1"/>
             </wp:cNvGraphicFramePr>
@@ -489,199 +466,26 @@
               <a:graphicData uri="http://schemas.openxmlformats.org/drawingml/2006/picture">
                 <pic:pic xmlns:pic="http://schemas.openxmlformats.org/drawingml/2006/picture">
                   <pic:nvPicPr>
-                    <pic:cNvPr id="0" name="Picture 2" descr="../Desktop/Nexus5Wireframing.png"/>
+                    <pic:cNvPr id="0" name="Picture 3" descr="../Desktop/Nexus5Wireframing.png"/>
                     <pic:cNvPicPr>
                       <a:picLocks noChangeAspect="1" noChangeArrowheads="1"/>
                     </pic:cNvPicPr>
                   </pic:nvPicPr>
                   <pic:blipFill rotWithShape="1">
-                    <a:blip r:embed="rId8" cstate="print">
+                    <a:blip r:embed="rId7" cstate="print">
                       <a:extLst>
                         <a:ext uri="{28A0092B-C50C-407E-A947-70E740481C1C}">
                           <a14:useLocalDpi xmlns:a14="http://schemas.microsoft.com/office/drawing/2010/main" val="0"/>
                         </a:ext>
                       </a:extLst>
                     </a:blip>
-                    <a:srcRect l="37525" t="23016" r="37711" b="9255"/>
+                    <a:srcRect l="37716" t="23281" r="37899" b="9779"/>
                     <a:stretch/>
                   </pic:blipFill>
                   <pic:spPr bwMode="auto">
                     <a:xfrm>
                       <a:off x="0" y="0"/>
-                      <a:ext cx="1471295" cy="2854325"/>
-                    </a:xfrm>
-                    <a:prstGeom prst="rect">
-                      <a:avLst/>
-                    </a:prstGeom>
-                    <a:noFill/>
-                    <a:ln>
-                      <a:noFill/>
-                    </a:ln>
-                    <a:extLst>
-                      <a:ext uri="{53640926-AAD7-44D8-BBD7-CCE9431645EC}">
-                        <a14:shadowObscured xmlns:a14="http://schemas.microsoft.com/office/drawing/2010/main"/>
-                      </a:ext>
-                    </a:extLst>
-                  </pic:spPr>
-                </pic:pic>
-              </a:graphicData>
-            </a:graphic>
-            <wp14:sizeRelH relativeFrom="margin">
-              <wp14:pctWidth>0</wp14:pctWidth>
-            </wp14:sizeRelH>
-            <wp14:sizeRelV relativeFrom="margin">
-              <wp14:pctHeight>0</wp14:pctHeight>
-            </wp14:sizeRelV>
-          </wp:anchor>
-        </w:drawing>
-      </w:r>
-    </w:p>
-    <w:p>
-      <w:pPr>
-        <w:rPr>
-          <w:color w:val="auto"/>
-        </w:rPr>
-      </w:pPr>
-    </w:p>
-    <w:p>
-      <w:pPr>
-        <w:pStyle w:val="Heading2"/>
-        <w:contextualSpacing w:val="0"/>
-        <w:rPr>
-          <w:color w:val="auto"/>
-        </w:rPr>
-      </w:pPr>
-      <w:bookmarkStart w:id="6" w:name="h.dpcbbkx5yry" w:colFirst="0" w:colLast="0"/>
-      <w:bookmarkEnd w:id="6"/>
-      <w:r>
-        <w:rPr>
-          <w:color w:val="auto"/>
-        </w:rPr>
-        <w:t>Screen 2</w:t>
-      </w:r>
-    </w:p>
-    <w:p>
-      <w:pPr>
-        <w:rPr>
-          <w:color w:val="auto"/>
-        </w:rPr>
-      </w:pPr>
-      <w:r>
-        <w:rPr>
-          <w:color w:val="auto"/>
-        </w:rPr>
-        <w:t xml:space="preserve">This mockup is for the </w:t>
-      </w:r>
-      <w:r>
-        <w:rPr>
-          <w:color w:val="auto"/>
-        </w:rPr>
-        <w:t xml:space="preserve">navigation </w:t>
-      </w:r>
-      <w:r>
-        <w:rPr>
-          <w:color w:val="auto"/>
-        </w:rPr>
-        <w:t xml:space="preserve">menu to list the beers by their category or search for beers by name or to </w:t>
-      </w:r>
-      <w:r>
-        <w:rPr>
-          <w:color w:val="auto"/>
-        </w:rPr>
-        <w:t xml:space="preserve">go to the user’s liked beers’ list or to </w:t>
-      </w:r>
-      <w:r>
-        <w:rPr>
-          <w:color w:val="auto"/>
-        </w:rPr>
-        <w:t>activate any other future feature of the app.</w:t>
-      </w:r>
-      <w:r>
-        <w:rPr>
-          <w:color w:val="auto"/>
-        </w:rPr>
-        <w:t xml:space="preserve"> When the user hits back button application turns to the screen where the menu is clicked open.</w:t>
-      </w:r>
-    </w:p>
-    <w:p>
-      <w:pPr>
-        <w:rPr>
-          <w:color w:val="auto"/>
-        </w:rPr>
-      </w:pPr>
-    </w:p>
-    <w:p>
-      <w:pPr>
-        <w:pStyle w:val="Heading2"/>
-        <w:contextualSpacing w:val="0"/>
-        <w:rPr>
-          <w:color w:val="auto"/>
-        </w:rPr>
-      </w:pPr>
-      <w:bookmarkStart w:id="7" w:name="h.vl3r72y2fie" w:colFirst="0" w:colLast="0"/>
-      <w:bookmarkEnd w:id="7"/>
-    </w:p>
-    <w:p>
-      <w:pPr>
-        <w:pStyle w:val="Heading2"/>
-        <w:contextualSpacing w:val="0"/>
-        <w:rPr>
-          <w:color w:val="auto"/>
-        </w:rPr>
-      </w:pPr>
-    </w:p>
-    <w:p>
-      <w:pPr>
-        <w:pStyle w:val="Heading2"/>
-        <w:contextualSpacing w:val="0"/>
-        <w:rPr>
-          <w:color w:val="auto"/>
-        </w:rPr>
-      </w:pPr>
-      <w:r>
-        <w:rPr>
-          <w:noProof/>
-        </w:rPr>
-        <w:drawing>
-          <wp:anchor distT="0" distB="0" distL="114300" distR="114300" simplePos="0" relativeHeight="251660288" behindDoc="0" locked="0" layoutInCell="1" allowOverlap="1" wp14:anchorId="64F80524" wp14:editId="57EC404D">
-            <wp:simplePos x="0" y="0"/>
-            <wp:positionH relativeFrom="column">
-              <wp:posOffset>-1638300</wp:posOffset>
-            </wp:positionH>
-            <wp:positionV relativeFrom="paragraph">
-              <wp:posOffset>36195</wp:posOffset>
-            </wp:positionV>
-            <wp:extent cx="1562100" cy="2810510"/>
-            <wp:effectExtent l="0" t="0" r="12700" b="8890"/>
-            <wp:wrapSquare wrapText="bothSides"/>
-            <wp:docPr id="7" name="Picture 7" descr="../Desktop/beer1.png"/>
-            <wp:cNvGraphicFramePr>
-              <a:graphicFrameLocks xmlns:a="http://schemas.openxmlformats.org/drawingml/2006/main" noChangeAspect="1"/>
-            </wp:cNvGraphicFramePr>
-            <a:graphic xmlns:a="http://schemas.openxmlformats.org/drawingml/2006/main">
-              <a:graphicData uri="http://schemas.openxmlformats.org/drawingml/2006/picture">
-                <pic:pic xmlns:pic="http://schemas.openxmlformats.org/drawingml/2006/picture">
-                  <pic:nvPicPr>
-                    <pic:cNvPr id="0" name="Picture 2" descr="../Desktop/beer1.png"/>
-                    <pic:cNvPicPr>
-                      <a:picLocks noChangeAspect="1" noChangeArrowheads="1"/>
-                    </pic:cNvPicPr>
-                  </pic:nvPicPr>
-                  <pic:blipFill rotWithShape="1">
-                    <a:blip r:embed="rId9" cstate="print">
-                      <a:extLst>
-                        <a:ext uri="{28A0092B-C50C-407E-A947-70E740481C1C}">
-                          <a14:useLocalDpi xmlns:a14="http://schemas.microsoft.com/office/drawing/2010/main" val="0"/>
-                        </a:ext>
-                      </a:extLst>
-                    </a:blip>
-                    <a:srcRect l="69231" t="23537" r="4487" b="9791"/>
-                    <a:stretch/>
-                  </pic:blipFill>
-                  <pic:spPr bwMode="auto">
-                    <a:xfrm>
-                      <a:off x="0" y="0"/>
-                      <a:ext cx="1562100" cy="2810510"/>
+                      <a:ext cx="1449070" cy="2820670"/>
                     </a:xfrm>
                     <a:prstGeom prst="rect">
                       <a:avLst/>
@@ -708,6 +512,8 @@
           </wp:anchor>
         </w:drawing>
       </w:r>
+      <w:bookmarkStart w:id="6" w:name="h.dpcbbkx5yry" w:colFirst="0" w:colLast="0"/>
+      <w:bookmarkEnd w:id="6"/>
     </w:p>
     <w:p>
       <w:pPr>
@@ -721,46 +527,50 @@
         <w:rPr>
           <w:color w:val="auto"/>
         </w:rPr>
-        <w:t>Screen 3</w:t>
-      </w:r>
-    </w:p>
-    <w:p>
-      <w:pPr>
-        <w:rPr>
-          <w:color w:val="auto"/>
-        </w:rPr>
-      </w:pPr>
-      <w:r>
-        <w:rPr>
-          <w:color w:val="auto"/>
-        </w:rPr>
-        <w:t>This mockup is for the beer</w:t>
-      </w:r>
-      <w:r>
-        <w:rPr>
-          <w:color w:val="auto"/>
-        </w:rPr>
-        <w:t xml:space="preserve">’s detail page. On the page there is information about the bear and there are 2 buttons for like or dislike options. If like button is </w:t>
-      </w:r>
-      <w:proofErr w:type="gramStart"/>
-      <w:r>
-        <w:rPr>
-          <w:color w:val="auto"/>
-        </w:rPr>
-        <w:t>pushed</w:t>
-      </w:r>
-      <w:proofErr w:type="gramEnd"/>
-      <w:r>
-        <w:rPr>
-          <w:color w:val="auto"/>
-        </w:rPr>
-        <w:t xml:space="preserve"> then the beer is added to the liked list of the user. The buttons are animated with color filters. When like button is pushed a green filter appears and similarly a red filter appears when the dislike button is pushed.</w:t>
-      </w:r>
-      <w:r>
-        <w:rPr>
-          <w:color w:val="auto"/>
-        </w:rPr>
-        <w:t xml:space="preserve"> Also the image is collapsible in this page when the user scrolls to read the remaining information</w:t>
+        <w:t>Screen 2</w:t>
+      </w:r>
+    </w:p>
+    <w:p>
+      <w:pPr>
+        <w:rPr>
+          <w:color w:val="auto"/>
+        </w:rPr>
+      </w:pPr>
+      <w:r>
+        <w:rPr>
+          <w:color w:val="auto"/>
+        </w:rPr>
+        <w:t xml:space="preserve">This mockup is for the </w:t>
+      </w:r>
+      <w:r>
+        <w:rPr>
+          <w:color w:val="auto"/>
+        </w:rPr>
+        <w:t xml:space="preserve">navigation </w:t>
+      </w:r>
+      <w:r>
+        <w:rPr>
+          <w:color w:val="auto"/>
+        </w:rPr>
+        <w:t xml:space="preserve">menu to list the beers by their category or to </w:t>
+      </w:r>
+      <w:r>
+        <w:rPr>
+          <w:color w:val="auto"/>
+        </w:rPr>
+        <w:t xml:space="preserve">go to the user’s liked beers’ list or to </w:t>
+      </w:r>
+      <w:r>
+        <w:rPr>
+          <w:color w:val="auto"/>
+        </w:rPr>
+        <w:t>activate any other future feature of the app.</w:t>
+      </w:r>
+      <w:r>
+        <w:rPr>
+          <w:color w:val="auto"/>
+        </w:rPr>
+        <w:t xml:space="preserve"> When the user hits back button application turns to the screen where the menu is clicked open.</w:t>
       </w:r>
     </w:p>
     <w:p>
@@ -774,25 +584,180 @@
       <w:pPr>
         <w:pStyle w:val="Heading2"/>
         <w:contextualSpacing w:val="0"/>
-      </w:pPr>
+        <w:rPr>
+          <w:color w:val="auto"/>
+        </w:rPr>
+      </w:pPr>
+      <w:bookmarkStart w:id="7" w:name="h.vl3r72y2fie" w:colFirst="0" w:colLast="0"/>
+      <w:bookmarkEnd w:id="7"/>
     </w:p>
     <w:p>
       <w:pPr>
         <w:pStyle w:val="Heading2"/>
         <w:contextualSpacing w:val="0"/>
-      </w:pPr>
+        <w:rPr>
+          <w:color w:val="auto"/>
+        </w:rPr>
+      </w:pPr>
+    </w:p>
+    <w:p>
+      <w:pPr>
+        <w:pStyle w:val="Heading2"/>
+        <w:contextualSpacing w:val="0"/>
+        <w:rPr>
+          <w:color w:val="auto"/>
+        </w:rPr>
+      </w:pPr>
+    </w:p>
+    <w:p>
       <w:r>
         <w:rPr>
           <w:noProof/>
+          <w:color w:val="auto"/>
         </w:rPr>
         <w:drawing>
-          <wp:anchor distT="0" distB="0" distL="114300" distR="114300" simplePos="0" relativeHeight="251664384" behindDoc="0" locked="0" layoutInCell="1" allowOverlap="1" wp14:anchorId="12B56AE6" wp14:editId="669ACABB">
+          <wp:anchor distT="0" distB="0" distL="114300" distR="114300" simplePos="0" relativeHeight="251670528" behindDoc="0" locked="0" layoutInCell="1" allowOverlap="1" wp14:anchorId="51DCE8DA" wp14:editId="5CF41723">
+            <wp:simplePos x="0" y="0"/>
+            <wp:positionH relativeFrom="column">
+              <wp:posOffset>-1563370</wp:posOffset>
+            </wp:positionH>
+            <wp:positionV relativeFrom="paragraph">
+              <wp:posOffset>136479</wp:posOffset>
+            </wp:positionV>
+            <wp:extent cx="1449070" cy="2820670"/>
+            <wp:effectExtent l="0" t="0" r="0" b="0"/>
+            <wp:wrapSquare wrapText="bothSides"/>
+            <wp:docPr id="11" name="Picture 11" descr="../Desktop/Nexus5Wireframing.png"/>
+            <wp:cNvGraphicFramePr>
+              <a:graphicFrameLocks xmlns:a="http://schemas.openxmlformats.org/drawingml/2006/main" noChangeAspect="1"/>
+            </wp:cNvGraphicFramePr>
+            <a:graphic xmlns:a="http://schemas.openxmlformats.org/drawingml/2006/main">
+              <a:graphicData uri="http://schemas.openxmlformats.org/drawingml/2006/picture">
+                <pic:pic xmlns:pic="http://schemas.openxmlformats.org/drawingml/2006/picture">
+                  <pic:nvPicPr>
+                    <pic:cNvPr id="0" name="Picture 3" descr="../Desktop/Nexus5Wireframing.png"/>
+                    <pic:cNvPicPr>
+                      <a:picLocks noChangeAspect="1" noChangeArrowheads="1"/>
+                    </pic:cNvPicPr>
+                  </pic:nvPicPr>
+                  <pic:blipFill rotWithShape="1">
+                    <a:blip r:embed="rId7" cstate="print">
+                      <a:extLst>
+                        <a:ext uri="{28A0092B-C50C-407E-A947-70E740481C1C}">
+                          <a14:useLocalDpi xmlns:a14="http://schemas.microsoft.com/office/drawing/2010/main" val="0"/>
+                        </a:ext>
+                      </a:extLst>
+                    </a:blip>
+                    <a:srcRect l="70356" t="23281" r="5248" b="9773"/>
+                    <a:stretch/>
+                  </pic:blipFill>
+                  <pic:spPr bwMode="auto">
+                    <a:xfrm>
+                      <a:off x="0" y="0"/>
+                      <a:ext cx="1449070" cy="2820670"/>
+                    </a:xfrm>
+                    <a:prstGeom prst="rect">
+                      <a:avLst/>
+                    </a:prstGeom>
+                    <a:noFill/>
+                    <a:ln>
+                      <a:noFill/>
+                    </a:ln>
+                    <a:extLst>
+                      <a:ext uri="{53640926-AAD7-44D8-BBD7-CCE9431645EC}">
+                        <a14:shadowObscured xmlns:a14="http://schemas.microsoft.com/office/drawing/2010/main"/>
+                      </a:ext>
+                    </a:extLst>
+                  </pic:spPr>
+                </pic:pic>
+              </a:graphicData>
+            </a:graphic>
+            <wp14:sizeRelH relativeFrom="page">
+              <wp14:pctWidth>0</wp14:pctWidth>
+            </wp14:sizeRelH>
+            <wp14:sizeRelV relativeFrom="page">
+              <wp14:pctHeight>0</wp14:pctHeight>
+            </wp14:sizeRelV>
+          </wp:anchor>
+        </w:drawing>
+      </w:r>
+    </w:p>
+    <w:p>
+      <w:pPr>
+        <w:pStyle w:val="Heading2"/>
+        <w:contextualSpacing w:val="0"/>
+        <w:rPr>
+          <w:color w:val="auto"/>
+        </w:rPr>
+      </w:pPr>
+      <w:r>
+        <w:rPr>
+          <w:color w:val="auto"/>
+        </w:rPr>
+        <w:t>Screen 3</w:t>
+      </w:r>
+    </w:p>
+    <w:p>
+      <w:pPr>
+        <w:rPr>
+          <w:color w:val="auto"/>
+        </w:rPr>
+      </w:pPr>
+      <w:r>
+        <w:rPr>
+          <w:color w:val="auto"/>
+        </w:rPr>
+        <w:t>This mockup is for the beer</w:t>
+      </w:r>
+      <w:r>
+        <w:rPr>
+          <w:color w:val="auto"/>
+        </w:rPr>
+        <w:t>’s detail page. On the page there is information about the bear and there are 2 buttons for like or dislike options. If like button is pushed then the beer is added to the liked list of the user. The buttons are animated with color filters. When like button is pushed a green filter appears and similarly a red filter appears when the dislike button is pushed.</w:t>
+      </w:r>
+      <w:r>
+        <w:rPr>
+          <w:color w:val="auto"/>
+        </w:rPr>
+        <w:t xml:space="preserve"> Also the image is collapsible in this page when the user scrolls to read the remaining information</w:t>
+      </w:r>
+      <w:r>
+        <w:rPr>
+          <w:color w:val="auto"/>
+        </w:rPr>
+        <w:t>. Also there is a share button at the bottom of the screen which makes user able to share this beer with anybody by using any social platform.</w:t>
+      </w:r>
+    </w:p>
+    <w:p>
+      <w:pPr>
+        <w:rPr>
+          <w:color w:val="auto"/>
+        </w:rPr>
+      </w:pPr>
+    </w:p>
+    <w:p>
+      <w:pPr>
+        <w:pStyle w:val="Heading2"/>
+        <w:contextualSpacing w:val="0"/>
+      </w:pPr>
+    </w:p>
+    <w:p>
+      <w:pPr>
+        <w:pStyle w:val="Heading2"/>
+        <w:contextualSpacing w:val="0"/>
+      </w:pPr>
+      <w:r>
+        <w:rPr>
+          <w:noProof/>
+        </w:rPr>
+        <w:drawing>
+          <wp:anchor distT="0" distB="0" distL="114300" distR="114300" simplePos="0" relativeHeight="251664384" behindDoc="0" locked="0" layoutInCell="1" allowOverlap="1" wp14:anchorId="12B56AE6" wp14:editId="1467350F">
             <wp:simplePos x="0" y="0"/>
             <wp:positionH relativeFrom="margin">
-              <wp:posOffset>53340</wp:posOffset>
+              <wp:posOffset>48895</wp:posOffset>
             </wp:positionH>
             <wp:positionV relativeFrom="margin">
-              <wp:posOffset>5602884</wp:posOffset>
+              <wp:posOffset>5493385</wp:posOffset>
             </wp:positionV>
             <wp:extent cx="1482090" cy="2853055"/>
             <wp:effectExtent l="0" t="0" r="0" b="0"/>
@@ -811,7 +776,7 @@
                     </pic:cNvPicPr>
                   </pic:nvPicPr>
                   <pic:blipFill rotWithShape="1">
-                    <a:blip r:embed="rId10" cstate="print">
+                    <a:blip r:embed="rId8" cstate="print">
                       <a:extLst>
                         <a:ext uri="{28A0092B-C50C-407E-A947-70E740481C1C}">
                           <a14:useLocalDpi xmlns:a14="http://schemas.microsoft.com/office/drawing/2010/main" val="0"/>
@@ -854,8 +819,6 @@
     </w:p>
     <w:p/>
     <w:p/>
-    <w:p/>
-    <w:p/>
     <w:p>
       <w:pPr>
         <w:pStyle w:val="Heading2"/>
@@ -889,6 +852,7 @@
         <w:rPr>
           <w:noProof/>
         </w:rPr>
+        <w:lastRenderedPageBreak/>
         <w:drawing>
           <wp:anchor distT="0" distB="0" distL="114300" distR="114300" simplePos="0" relativeHeight="251665408" behindDoc="0" locked="0" layoutInCell="1" allowOverlap="1" wp14:anchorId="2E46E7C9" wp14:editId="5DB8D987">
             <wp:simplePos x="0" y="0"/>
@@ -915,7 +879,7 @@
                     </pic:cNvPicPr>
                   </pic:nvPicPr>
                   <pic:blipFill rotWithShape="1">
-                    <a:blip r:embed="rId11" cstate="print">
+                    <a:blip r:embed="rId9" cstate="print">
                       <a:extLst>
                         <a:ext uri="{28A0092B-C50C-407E-A947-70E740481C1C}">
                           <a14:useLocalDpi xmlns:a14="http://schemas.microsoft.com/office/drawing/2010/main" val="0"/>
@@ -976,24 +940,30 @@
     <w:p/>
     <w:p/>
     <w:p/>
-    <w:p>
+    <w:p/>
+    <w:p/>
+    <w:p>
+      <w:pPr>
+        <w:pStyle w:val="Heading2"/>
+        <w:contextualSpacing w:val="0"/>
+      </w:pPr>
       <w:r>
         <w:rPr>
           <w:noProof/>
         </w:rPr>
         <w:drawing>
-          <wp:anchor distT="0" distB="0" distL="114300" distR="114300" simplePos="0" relativeHeight="251666432" behindDoc="0" locked="0" layoutInCell="1" allowOverlap="1" wp14:anchorId="71DC4D69" wp14:editId="3C138FCA">
+          <wp:anchor distT="0" distB="0" distL="114300" distR="114300" simplePos="0" relativeHeight="251671552" behindDoc="0" locked="0" layoutInCell="1" allowOverlap="1" wp14:anchorId="7CBF5E34" wp14:editId="1DAEEC81">
             <wp:simplePos x="0" y="0"/>
-            <wp:positionH relativeFrom="margin">
-              <wp:posOffset>-57584</wp:posOffset>
+            <wp:positionH relativeFrom="column">
+              <wp:posOffset>-1611630</wp:posOffset>
             </wp:positionH>
-            <wp:positionV relativeFrom="margin">
-              <wp:posOffset>2748915</wp:posOffset>
+            <wp:positionV relativeFrom="paragraph">
+              <wp:posOffset>148590</wp:posOffset>
             </wp:positionV>
-            <wp:extent cx="1494155" cy="2865755"/>
-            <wp:effectExtent l="0" t="0" r="4445" b="4445"/>
+            <wp:extent cx="1449070" cy="2832100"/>
+            <wp:effectExtent l="0" t="0" r="0" b="12700"/>
             <wp:wrapSquare wrapText="bothSides"/>
-            <wp:docPr id="5" name="Picture 5" descr="../Desktop/Nexus5Wireframing2.png"/>
+            <wp:docPr id="9" name="Picture 9" descr="../Desktop/Nexus5Wireframing2.png"/>
             <wp:cNvGraphicFramePr>
               <a:graphicFrameLocks xmlns:a="http://schemas.openxmlformats.org/drawingml/2006/main" noChangeAspect="1"/>
             </wp:cNvGraphicFramePr>
@@ -1001,7 +971,7 @@
               <a:graphicData uri="http://schemas.openxmlformats.org/drawingml/2006/picture">
                 <pic:pic xmlns:pic="http://schemas.openxmlformats.org/drawingml/2006/picture">
                   <pic:nvPicPr>
-                    <pic:cNvPr id="0" name="Picture 1" descr="../Desktop/Nexus5Wireframing2.png"/>
+                    <pic:cNvPr id="0" name="Picture 2" descr="../Desktop/Nexus5Wireframing2.png"/>
                     <pic:cNvPicPr>
                       <a:picLocks noChangeAspect="1" noChangeArrowheads="1"/>
                     </pic:cNvPicPr>
@@ -1014,13 +984,13 @@
                         </a:ext>
                       </a:extLst>
                     </a:blip>
-                    <a:srcRect l="69981" t="23016" r="4871" b="8975"/>
+                    <a:srcRect l="70356" t="23016" r="5248" b="9785"/>
                     <a:stretch/>
                   </pic:blipFill>
                   <pic:spPr bwMode="auto">
                     <a:xfrm>
                       <a:off x="0" y="0"/>
-                      <a:ext cx="1494155" cy="2865755"/>
+                      <a:ext cx="1449070" cy="2832100"/>
                     </a:xfrm>
                     <a:prstGeom prst="rect">
                       <a:avLst/>
@@ -1038,11 +1008,16 @@
                 </pic:pic>
               </a:graphicData>
             </a:graphic>
+            <wp14:sizeRelH relativeFrom="page">
+              <wp14:pctWidth>0</wp14:pctWidth>
+            </wp14:sizeRelH>
+            <wp14:sizeRelV relativeFrom="page">
+              <wp14:pctHeight>0</wp14:pctHeight>
+            </wp14:sizeRelV>
           </wp:anchor>
         </w:drawing>
       </w:r>
     </w:p>
-    <w:p/>
     <w:p>
       <w:pPr>
         <w:pStyle w:val="Heading2"/>
@@ -1081,17 +1056,6 @@
         <w:t xml:space="preserve"> Liked and disliked lists are separate as panes and user can change the lists by clicking on the numbers of the related section</w:t>
       </w:r>
     </w:p>
-    <w:p/>
-    <w:p>
-      <w:r>
-        <w:rPr>
-          <w:highlight w:val="red"/>
-        </w:rPr>
-        <w:t>MOCK UP I PANE OLCAK SEKİLDE DÜZELT</w:t>
-      </w:r>
-    </w:p>
-    <w:p/>
-    <w:p/>
     <w:p/>
     <w:p/>
     <w:p/>
@@ -1128,7 +1092,7 @@
                     </pic:cNvPicPr>
                   </pic:nvPicPr>
                   <pic:blipFill rotWithShape="1">
-                    <a:blip r:embed="rId12" cstate="print">
+                    <a:blip r:embed="rId11" cstate="print">
                       <a:extLst>
                         <a:ext uri="{28A0092B-C50C-407E-A947-70E740481C1C}">
                           <a14:useLocalDpi xmlns:a14="http://schemas.microsoft.com/office/drawing/2010/main" val="0"/>
@@ -1186,17 +1150,25 @@
         <w:t>This is the notification’s mockup which giv</w:t>
       </w:r>
       <w:r>
-        <w:t>es beer suggestions to the user at approximately 5pm.</w:t>
-      </w:r>
-    </w:p>
-    <w:p>
-      <w:r>
+        <w:t>es beer suggestions t</w:t>
+      </w:r>
+      <w:r>
+        <w:t>o the user at approximately 5pm =)</w:t>
+      </w:r>
+      <w:bookmarkStart w:id="8" w:name="_GoBack"/>
+      <w:bookmarkEnd w:id="8"/>
+    </w:p>
+    <w:p>
+      <w:r>
+        <w:rPr>
+          <w:noProof/>
+        </w:rPr>
         <w:lastRenderedPageBreak/>
         <w:drawing>
-          <wp:inline distT="0" distB="0" distL="0" distR="0" wp14:anchorId="5C26C48A" wp14:editId="564EC7CF">
+          <wp:inline distT="0" distB="0" distL="0" distR="0" wp14:anchorId="748520E6" wp14:editId="6A5BC3D1">
             <wp:extent cx="5932170" cy="3813810"/>
             <wp:effectExtent l="0" t="0" r="11430" b="0"/>
-            <wp:docPr id="8" name="Picture 8" descr="../Desktop/tabletMockup.png"/>
+            <wp:docPr id="3" name="Picture 3" descr="../Desktop/tabletMockup.png"/>
             <wp:cNvGraphicFramePr>
               <a:graphicFrameLocks xmlns:a="http://schemas.openxmlformats.org/drawingml/2006/main" noChangeAspect="1"/>
             </wp:cNvGraphicFramePr>
@@ -1210,7 +1182,7 @@
                     </pic:cNvPicPr>
                   </pic:nvPicPr>
                   <pic:blipFill>
-                    <a:blip r:embed="rId13">
+                    <a:blip r:embed="rId12">
                       <a:extLst>
                         <a:ext uri="{28A0092B-C50C-407E-A947-70E740481C1C}">
                           <a14:useLocalDpi xmlns:a14="http://schemas.microsoft.com/office/drawing/2010/main" val="0"/>
@@ -1247,8 +1219,8 @@
         <w:pStyle w:val="Heading1"/>
         <w:contextualSpacing w:val="0"/>
       </w:pPr>
-      <w:bookmarkStart w:id="8" w:name="h.gvcvmae8jn8u" w:colFirst="0" w:colLast="0"/>
-      <w:bookmarkEnd w:id="8"/>
+      <w:bookmarkStart w:id="9" w:name="h.gvcvmae8jn8u" w:colFirst="0" w:colLast="0"/>
+      <w:bookmarkEnd w:id="9"/>
       <w:r>
         <w:t>Tablet Screen</w:t>
       </w:r>
@@ -1257,11 +1229,9 @@
       <w:r>
         <w:t xml:space="preserve">This mockup is for tablet screens which shows two pane view including a list view and details page. This two pane screen will be valid for all list pages for the tablet </w:t>
       </w:r>
-      <w:proofErr w:type="spellStart"/>
-      <w:r>
-        <w:t>ui</w:t>
-      </w:r>
-      <w:proofErr w:type="spellEnd"/>
+      <w:r>
+        <w:t>UI</w:t>
+      </w:r>
       <w:r>
         <w:t>.</w:t>
       </w:r>
@@ -1280,27 +1250,513 @@
         <w:pStyle w:val="Heading3"/>
         <w:contextualSpacing w:val="0"/>
       </w:pPr>
-      <w:bookmarkStart w:id="9" w:name="h.v8my7nhtvz0m" w:colFirst="0" w:colLast="0"/>
-      <w:bookmarkEnd w:id="9"/>
+      <w:bookmarkStart w:id="10" w:name="h.v8my7nhtvz0m" w:colFirst="0" w:colLast="0"/>
+      <w:bookmarkEnd w:id="10"/>
       <w:r>
         <w:rPr>
           <w:highlight w:val="red"/>
         </w:rPr>
-        <w:t xml:space="preserve">Does </w:t>
-      </w:r>
-      <w:proofErr w:type="gramStart"/>
-      <w:r>
-        <w:rPr>
-          <w:highlight w:val="red"/>
-        </w:rPr>
-        <w:t>you</w:t>
-      </w:r>
-      <w:proofErr w:type="gramEnd"/>
-      <w:r>
-        <w:rPr>
-          <w:highlight w:val="red"/>
-        </w:rPr>
-        <w:t xml:space="preserve"> app require any permissions?</w:t>
+        <w:t>Does you app require any permissions?</w:t>
+      </w:r>
+    </w:p>
+    <w:p>
+      <w:pPr>
+        <w:shd w:val="clear" w:color="auto" w:fill="2B2B2B"/>
+        <w:tabs>
+          <w:tab w:val="left" w:pos="916"/>
+          <w:tab w:val="left" w:pos="1832"/>
+          <w:tab w:val="left" w:pos="2748"/>
+          <w:tab w:val="left" w:pos="3664"/>
+          <w:tab w:val="left" w:pos="4580"/>
+          <w:tab w:val="left" w:pos="5496"/>
+          <w:tab w:val="left" w:pos="6412"/>
+          <w:tab w:val="left" w:pos="7328"/>
+          <w:tab w:val="left" w:pos="8244"/>
+          <w:tab w:val="left" w:pos="9160"/>
+          <w:tab w:val="left" w:pos="10076"/>
+          <w:tab w:val="left" w:pos="10992"/>
+          <w:tab w:val="left" w:pos="11908"/>
+          <w:tab w:val="left" w:pos="12824"/>
+          <w:tab w:val="left" w:pos="13740"/>
+          <w:tab w:val="left" w:pos="14656"/>
+        </w:tabs>
+        <w:spacing w:line="240" w:lineRule="auto"/>
+        <w:rPr>
+          <w:rFonts w:ascii="Menlo" w:hAnsi="Menlo" w:cs="Menlo"/>
+          <w:color w:val="A9B7C6"/>
+          <w:sz w:val="20"/>
+          <w:szCs w:val="20"/>
+        </w:rPr>
+      </w:pPr>
+      <w:r>
+        <w:rPr>
+          <w:rFonts w:ascii="Menlo" w:hAnsi="Menlo" w:cs="Menlo"/>
+          <w:color w:val="E8BF6A"/>
+          <w:sz w:val="20"/>
+          <w:szCs w:val="20"/>
+        </w:rPr>
+        <w:t xml:space="preserve">&lt;uses-permission </w:t>
+      </w:r>
+      <w:r>
+        <w:rPr>
+          <w:rFonts w:ascii="Menlo" w:hAnsi="Menlo" w:cs="Menlo"/>
+          <w:color w:val="9876AA"/>
+          <w:sz w:val="20"/>
+          <w:szCs w:val="20"/>
+        </w:rPr>
+        <w:t>android</w:t>
+      </w:r>
+      <w:r>
+        <w:rPr>
+          <w:rFonts w:ascii="Menlo" w:hAnsi="Menlo" w:cs="Menlo"/>
+          <w:color w:val="BABABA"/>
+          <w:sz w:val="20"/>
+          <w:szCs w:val="20"/>
+        </w:rPr>
+        <w:t>:name=</w:t>
+      </w:r>
+      <w:r>
+        <w:rPr>
+          <w:rFonts w:ascii="Menlo" w:hAnsi="Menlo" w:cs="Menlo"/>
+          <w:color w:val="A5C261"/>
+          <w:sz w:val="20"/>
+          <w:szCs w:val="20"/>
+        </w:rPr>
+        <w:t xml:space="preserve">"android.permission.INTERNET" </w:t>
+      </w:r>
+      <w:r>
+        <w:rPr>
+          <w:rFonts w:ascii="Menlo" w:hAnsi="Menlo" w:cs="Menlo"/>
+          <w:color w:val="E8BF6A"/>
+          <w:sz w:val="20"/>
+          <w:szCs w:val="20"/>
+        </w:rPr>
+        <w:t>/&gt;</w:t>
+      </w:r>
+      <w:r>
+        <w:rPr>
+          <w:rFonts w:ascii="Menlo" w:hAnsi="Menlo" w:cs="Menlo"/>
+          <w:color w:val="E8BF6A"/>
+          <w:sz w:val="20"/>
+          <w:szCs w:val="20"/>
+        </w:rPr>
+        <w:br/>
+        <w:t xml:space="preserve">&lt;uses-permission </w:t>
+      </w:r>
+      <w:r>
+        <w:rPr>
+          <w:rFonts w:ascii="Menlo" w:hAnsi="Menlo" w:cs="Menlo"/>
+          <w:color w:val="9876AA"/>
+          <w:sz w:val="20"/>
+          <w:szCs w:val="20"/>
+        </w:rPr>
+        <w:t>android</w:t>
+      </w:r>
+      <w:r>
+        <w:rPr>
+          <w:rFonts w:ascii="Menlo" w:hAnsi="Menlo" w:cs="Menlo"/>
+          <w:color w:val="BABABA"/>
+          <w:sz w:val="20"/>
+          <w:szCs w:val="20"/>
+        </w:rPr>
+        <w:t>:name=</w:t>
+      </w:r>
+      <w:r>
+        <w:rPr>
+          <w:rFonts w:ascii="Menlo" w:hAnsi="Menlo" w:cs="Menlo"/>
+          <w:color w:val="A5C261"/>
+          <w:sz w:val="20"/>
+          <w:szCs w:val="20"/>
+        </w:rPr>
+        <w:t xml:space="preserve">"android.permission.WRITE_EXTERNAL_STORAGE" </w:t>
+      </w:r>
+      <w:r>
+        <w:rPr>
+          <w:rFonts w:ascii="Menlo" w:hAnsi="Menlo" w:cs="Menlo"/>
+          <w:color w:val="E8BF6A"/>
+          <w:sz w:val="20"/>
+          <w:szCs w:val="20"/>
+        </w:rPr>
+        <w:t>/&gt;</w:t>
+      </w:r>
+      <w:r>
+        <w:rPr>
+          <w:rFonts w:ascii="Menlo" w:hAnsi="Menlo" w:cs="Menlo"/>
+          <w:color w:val="E8BF6A"/>
+          <w:sz w:val="20"/>
+          <w:szCs w:val="20"/>
+        </w:rPr>
+        <w:br/>
+        <w:t xml:space="preserve">&lt;uses-permission </w:t>
+      </w:r>
+      <w:r>
+        <w:rPr>
+          <w:rFonts w:ascii="Menlo" w:hAnsi="Menlo" w:cs="Menlo"/>
+          <w:color w:val="9876AA"/>
+          <w:sz w:val="20"/>
+          <w:szCs w:val="20"/>
+        </w:rPr>
+        <w:t>android</w:t>
+      </w:r>
+      <w:r>
+        <w:rPr>
+          <w:rFonts w:ascii="Menlo" w:hAnsi="Menlo" w:cs="Menlo"/>
+          <w:color w:val="BABABA"/>
+          <w:sz w:val="20"/>
+          <w:szCs w:val="20"/>
+        </w:rPr>
+        <w:t>:name=</w:t>
+      </w:r>
+      <w:r>
+        <w:rPr>
+          <w:rFonts w:ascii="Menlo" w:hAnsi="Menlo" w:cs="Menlo"/>
+          <w:color w:val="A5C261"/>
+          <w:sz w:val="20"/>
+          <w:szCs w:val="20"/>
+        </w:rPr>
+        <w:t xml:space="preserve">"android.permission.BROADCAST_STICKY" </w:t>
+      </w:r>
+      <w:r>
+        <w:rPr>
+          <w:rFonts w:ascii="Menlo" w:hAnsi="Menlo" w:cs="Menlo"/>
+          <w:color w:val="E8BF6A"/>
+          <w:sz w:val="20"/>
+          <w:szCs w:val="20"/>
+        </w:rPr>
+        <w:t>/&gt;</w:t>
+      </w:r>
+      <w:r>
+        <w:rPr>
+          <w:rFonts w:ascii="Menlo" w:hAnsi="Menlo" w:cs="Menlo"/>
+          <w:color w:val="E8BF6A"/>
+          <w:sz w:val="20"/>
+          <w:szCs w:val="20"/>
+        </w:rPr>
+        <w:br/>
+        <w:t xml:space="preserve">&lt;uses-permission </w:t>
+      </w:r>
+      <w:r>
+        <w:rPr>
+          <w:rFonts w:ascii="Menlo" w:hAnsi="Menlo" w:cs="Menlo"/>
+          <w:color w:val="9876AA"/>
+          <w:sz w:val="20"/>
+          <w:szCs w:val="20"/>
+        </w:rPr>
+        <w:t>android</w:t>
+      </w:r>
+      <w:r>
+        <w:rPr>
+          <w:rFonts w:ascii="Menlo" w:hAnsi="Menlo" w:cs="Menlo"/>
+          <w:color w:val="BABABA"/>
+          <w:sz w:val="20"/>
+          <w:szCs w:val="20"/>
+        </w:rPr>
+        <w:t>:name=</w:t>
+      </w:r>
+      <w:r>
+        <w:rPr>
+          <w:rFonts w:ascii="Menlo" w:hAnsi="Menlo" w:cs="Menlo"/>
+          <w:color w:val="A5C261"/>
+          <w:sz w:val="20"/>
+          <w:szCs w:val="20"/>
+        </w:rPr>
+        <w:t xml:space="preserve">"android.permission.ACCESS_NETWORK_STATE" </w:t>
+      </w:r>
+      <w:r>
+        <w:rPr>
+          <w:rFonts w:ascii="Menlo" w:hAnsi="Menlo" w:cs="Menlo"/>
+          <w:color w:val="E8BF6A"/>
+          <w:sz w:val="20"/>
+          <w:szCs w:val="20"/>
+        </w:rPr>
+        <w:t>/&gt;</w:t>
+      </w:r>
+    </w:p>
+    <w:p>
+      <w:pPr>
+        <w:pStyle w:val="HTMLPreformatted"/>
+        <w:shd w:val="clear" w:color="auto" w:fill="2B2B2B"/>
+        <w:rPr>
+          <w:rFonts w:ascii="Menlo" w:hAnsi="Menlo" w:cs="Menlo"/>
+          <w:color w:val="A9B7C6"/>
+        </w:rPr>
+      </w:pPr>
+      <w:r>
+        <w:rPr>
+          <w:rFonts w:ascii="Menlo" w:hAnsi="Menlo" w:cs="Menlo"/>
+          <w:color w:val="E8BF6A"/>
+        </w:rPr>
+        <w:t xml:space="preserve">&lt;uses-permission </w:t>
+      </w:r>
+      <w:r>
+        <w:rPr>
+          <w:rFonts w:ascii="Menlo" w:hAnsi="Menlo" w:cs="Menlo"/>
+          <w:color w:val="9876AA"/>
+        </w:rPr>
+        <w:t>android</w:t>
+      </w:r>
+      <w:r>
+        <w:rPr>
+          <w:rFonts w:ascii="Menlo" w:hAnsi="Menlo" w:cs="Menlo"/>
+          <w:color w:val="BABABA"/>
+        </w:rPr>
+        <w:t>:name=</w:t>
+      </w:r>
+      <w:r>
+        <w:rPr>
+          <w:rFonts w:ascii="Menlo" w:hAnsi="Menlo" w:cs="Menlo"/>
+          <w:color w:val="A5C261"/>
+        </w:rPr>
+        <w:t xml:space="preserve">"android.permission.READ_SYNC_SETTINGS" </w:t>
+      </w:r>
+      <w:r>
+        <w:rPr>
+          <w:rFonts w:ascii="Menlo" w:hAnsi="Menlo" w:cs="Menlo"/>
+          <w:color w:val="E8BF6A"/>
+        </w:rPr>
+        <w:t>/&gt;</w:t>
+      </w:r>
+      <w:r>
+        <w:rPr>
+          <w:rFonts w:ascii="Menlo" w:hAnsi="Menlo" w:cs="Menlo"/>
+          <w:color w:val="E8BF6A"/>
+        </w:rPr>
+        <w:br/>
+        <w:t xml:space="preserve">&lt;uses-permission </w:t>
+      </w:r>
+      <w:r>
+        <w:rPr>
+          <w:rFonts w:ascii="Menlo" w:hAnsi="Menlo" w:cs="Menlo"/>
+          <w:color w:val="9876AA"/>
+        </w:rPr>
+        <w:t>android</w:t>
+      </w:r>
+      <w:r>
+        <w:rPr>
+          <w:rFonts w:ascii="Menlo" w:hAnsi="Menlo" w:cs="Menlo"/>
+          <w:color w:val="BABABA"/>
+        </w:rPr>
+        <w:t>:name=</w:t>
+      </w:r>
+      <w:r>
+        <w:rPr>
+          <w:rFonts w:ascii="Menlo" w:hAnsi="Menlo" w:cs="Menlo"/>
+          <w:color w:val="A5C261"/>
+        </w:rPr>
+        <w:t xml:space="preserve">"android.permission.WRITE_SYNC_SETTINGS" </w:t>
+      </w:r>
+      <w:r>
+        <w:rPr>
+          <w:rFonts w:ascii="Menlo" w:hAnsi="Menlo" w:cs="Menlo"/>
+          <w:color w:val="E8BF6A"/>
+        </w:rPr>
+        <w:t>/&gt;</w:t>
+      </w:r>
+      <w:r>
+        <w:rPr>
+          <w:rFonts w:ascii="Menlo" w:hAnsi="Menlo" w:cs="Menlo"/>
+          <w:color w:val="E8BF6A"/>
+        </w:rPr>
+        <w:br/>
+        <w:t xml:space="preserve">&lt;uses-permission </w:t>
+      </w:r>
+      <w:r>
+        <w:rPr>
+          <w:rFonts w:ascii="Menlo" w:hAnsi="Menlo" w:cs="Menlo"/>
+          <w:color w:val="9876AA"/>
+        </w:rPr>
+        <w:t>android</w:t>
+      </w:r>
+      <w:r>
+        <w:rPr>
+          <w:rFonts w:ascii="Menlo" w:hAnsi="Menlo" w:cs="Menlo"/>
+          <w:color w:val="BABABA"/>
+        </w:rPr>
+        <w:t>:name=</w:t>
+      </w:r>
+      <w:r>
+        <w:rPr>
+          <w:rFonts w:ascii="Menlo" w:hAnsi="Menlo" w:cs="Menlo"/>
+          <w:color w:val="A5C261"/>
+        </w:rPr>
+        <w:t xml:space="preserve">"android.permission.AUTHENTICATE_ACCOUNTS" </w:t>
+      </w:r>
+      <w:r>
+        <w:rPr>
+          <w:rFonts w:ascii="Menlo" w:hAnsi="Menlo" w:cs="Menlo"/>
+          <w:color w:val="E8BF6A"/>
+        </w:rPr>
+        <w:t>/&gt;</w:t>
+      </w:r>
+      <w:r>
+        <w:rPr>
+          <w:rFonts w:ascii="Menlo" w:hAnsi="Menlo" w:cs="Menlo"/>
+          <w:color w:val="E8BF6A"/>
+        </w:rPr>
+        <w:br/>
+      </w:r>
+      <w:r>
+        <w:rPr>
+          <w:rFonts w:ascii="Menlo" w:hAnsi="Menlo" w:cs="Menlo"/>
+          <w:color w:val="E8BF6A"/>
+        </w:rPr>
+        <w:br/>
+      </w:r>
+      <w:r>
+        <w:rPr>
+          <w:rFonts w:ascii="Menlo" w:hAnsi="Menlo" w:cs="Menlo"/>
+          <w:i/>
+          <w:iCs/>
+          <w:color w:val="808080"/>
+        </w:rPr>
+        <w:t>&lt;!-- Permissions required to make our UI more friendly --&gt;</w:t>
+      </w:r>
+      <w:r>
+        <w:rPr>
+          <w:rFonts w:ascii="Menlo" w:hAnsi="Menlo" w:cs="Menlo"/>
+          <w:i/>
+          <w:iCs/>
+          <w:color w:val="808080"/>
+        </w:rPr>
+        <w:br/>
+      </w:r>
+      <w:r>
+        <w:rPr>
+          <w:rFonts w:ascii="Menlo" w:hAnsi="Menlo" w:cs="Menlo"/>
+          <w:color w:val="E8BF6A"/>
+        </w:rPr>
+        <w:t xml:space="preserve">&lt;uses-permission </w:t>
+      </w:r>
+      <w:r>
+        <w:rPr>
+          <w:rFonts w:ascii="Menlo" w:hAnsi="Menlo" w:cs="Menlo"/>
+          <w:color w:val="9876AA"/>
+        </w:rPr>
+        <w:t>android</w:t>
+      </w:r>
+      <w:r>
+        <w:rPr>
+          <w:rFonts w:ascii="Menlo" w:hAnsi="Menlo" w:cs="Menlo"/>
+          <w:color w:val="BABABA"/>
+        </w:rPr>
+        <w:t>:name=</w:t>
+      </w:r>
+      <w:r>
+        <w:rPr>
+          <w:rFonts w:ascii="Menlo" w:hAnsi="Menlo" w:cs="Menlo"/>
+          <w:color w:val="A5C261"/>
+        </w:rPr>
+        <w:t xml:space="preserve">"android.permission.ACCESS_NETWORK_STATE" </w:t>
+      </w:r>
+      <w:r>
+        <w:rPr>
+          <w:rFonts w:ascii="Menlo" w:hAnsi="Menlo" w:cs="Menlo"/>
+          <w:color w:val="E8BF6A"/>
+        </w:rPr>
+        <w:t>/&gt;</w:t>
+      </w:r>
+      <w:r>
+        <w:rPr>
+          <w:rFonts w:ascii="Menlo" w:hAnsi="Menlo" w:cs="Menlo"/>
+          <w:color w:val="E8BF6A"/>
+        </w:rPr>
+        <w:br/>
+      </w:r>
+      <w:r>
+        <w:rPr>
+          <w:rFonts w:ascii="Menlo" w:hAnsi="Menlo" w:cs="Menlo"/>
+          <w:color w:val="E8BF6A"/>
+        </w:rPr>
+        <w:br/>
+      </w:r>
+      <w:r>
+        <w:rPr>
+          <w:rFonts w:ascii="Menlo" w:hAnsi="Menlo" w:cs="Menlo"/>
+          <w:i/>
+          <w:iCs/>
+          <w:color w:val="808080"/>
+        </w:rPr>
+        <w:t>&lt;!-- Permissions required for Google Cloud Messaging --&gt;</w:t>
+      </w:r>
+      <w:r>
+        <w:rPr>
+          <w:rFonts w:ascii="Menlo" w:hAnsi="Menlo" w:cs="Menlo"/>
+          <w:i/>
+          <w:iCs/>
+          <w:color w:val="808080"/>
+        </w:rPr>
+        <w:br/>
+      </w:r>
+      <w:r>
+        <w:rPr>
+          <w:rFonts w:ascii="Menlo" w:hAnsi="Menlo" w:cs="Menlo"/>
+          <w:color w:val="E8BF6A"/>
+        </w:rPr>
+        <w:t xml:space="preserve">&lt;uses-permission </w:t>
+      </w:r>
+      <w:r>
+        <w:rPr>
+          <w:rFonts w:ascii="Menlo" w:hAnsi="Menlo" w:cs="Menlo"/>
+          <w:color w:val="9876AA"/>
+        </w:rPr>
+        <w:t>android</w:t>
+      </w:r>
+      <w:r>
+        <w:rPr>
+          <w:rFonts w:ascii="Menlo" w:hAnsi="Menlo" w:cs="Menlo"/>
+          <w:color w:val="BABABA"/>
+        </w:rPr>
+        <w:t>:name=</w:t>
+      </w:r>
+      <w:r>
+        <w:rPr>
+          <w:rFonts w:ascii="Menlo" w:hAnsi="Menlo" w:cs="Menlo"/>
+          <w:color w:val="A5C261"/>
+        </w:rPr>
+        <w:t xml:space="preserve">"android.permission.WAKE_LOCK" </w:t>
+      </w:r>
+      <w:r>
+        <w:rPr>
+          <w:rFonts w:ascii="Menlo" w:hAnsi="Menlo" w:cs="Menlo"/>
+          <w:color w:val="E8BF6A"/>
+        </w:rPr>
+        <w:t>/&gt;</w:t>
+      </w:r>
+      <w:r>
+        <w:rPr>
+          <w:rFonts w:ascii="Menlo" w:hAnsi="Menlo" w:cs="Menlo"/>
+          <w:color w:val="E8BF6A"/>
+        </w:rPr>
+        <w:br/>
+        <w:t xml:space="preserve">&lt;uses-permission </w:t>
+      </w:r>
+      <w:r>
+        <w:rPr>
+          <w:rFonts w:ascii="Menlo" w:hAnsi="Menlo" w:cs="Menlo"/>
+          <w:color w:val="9876AA"/>
+        </w:rPr>
+        <w:t>android</w:t>
+      </w:r>
+      <w:r>
+        <w:rPr>
+          <w:rFonts w:ascii="Menlo" w:hAnsi="Menlo" w:cs="Menlo"/>
+          <w:color w:val="BABABA"/>
+        </w:rPr>
+        <w:t>:name=</w:t>
+      </w:r>
+      <w:r>
+        <w:rPr>
+          <w:rFonts w:ascii="Menlo" w:hAnsi="Menlo" w:cs="Menlo"/>
+          <w:color w:val="A5C261"/>
+        </w:rPr>
+        <w:t xml:space="preserve">"com.google.android.c2dm.permission.RECEIVE" </w:t>
+      </w:r>
+      <w:r>
+        <w:rPr>
+          <w:rFonts w:ascii="Menlo" w:hAnsi="Menlo" w:cs="Menlo"/>
+          <w:color w:val="E8BF6A"/>
+        </w:rPr>
+        <w:t>/&gt;</w:t>
       </w:r>
     </w:p>
     <w:p/>
@@ -1316,64 +1772,17 @@
     <w:p/>
     <w:p>
       <w:r>
-        <w:t xml:space="preserve">I will build a Content Provider. The text data will be in </w:t>
-      </w:r>
-      <w:proofErr w:type="spellStart"/>
-      <w:r>
-        <w:t>dropbox</w:t>
-      </w:r>
-      <w:proofErr w:type="spellEnd"/>
-      <w:r>
-        <w:t xml:space="preserve"> as a </w:t>
-      </w:r>
-      <w:proofErr w:type="spellStart"/>
-      <w:r>
-        <w:t>json</w:t>
-      </w:r>
-      <w:proofErr w:type="spellEnd"/>
-      <w:r>
-        <w:t xml:space="preserve"> file</w:t>
+        <w:lastRenderedPageBreak/>
+        <w:t>I will build a Content Provider. The text data will be in dropbox as a json file</w:t>
       </w:r>
       <w:r>
         <w:t xml:space="preserve"> which will be created by me</w:t>
       </w:r>
       <w:r>
-        <w:t xml:space="preserve">. Also the images will be in the </w:t>
-      </w:r>
-      <w:proofErr w:type="spellStart"/>
-      <w:r>
-        <w:t>dropbox</w:t>
-      </w:r>
-      <w:proofErr w:type="spellEnd"/>
-      <w:r>
-        <w:t xml:space="preserve"> to, which will be reachable with the </w:t>
-      </w:r>
-      <w:proofErr w:type="spellStart"/>
-      <w:r>
-        <w:t>url</w:t>
-      </w:r>
-      <w:proofErr w:type="spellEnd"/>
-      <w:r>
-        <w:t xml:space="preserve"> that is provided in the </w:t>
-      </w:r>
-      <w:proofErr w:type="spellStart"/>
-      <w:r>
-        <w:t>json</w:t>
-      </w:r>
-      <w:proofErr w:type="spellEnd"/>
-      <w:r>
-        <w:t xml:space="preserve"> file.</w:t>
-      </w:r>
-      <w:r>
-        <w:t xml:space="preserve"> Also the like and dislike info of the user will be saved in shared preferences of an </w:t>
-      </w:r>
-      <w:proofErr w:type="spellStart"/>
-      <w:r>
-        <w:t>sqlite</w:t>
-      </w:r>
-      <w:proofErr w:type="spellEnd"/>
-      <w:r>
-        <w:t xml:space="preserve"> database will be created in order to save the info.</w:t>
+        <w:t>. Also the images will be in the dropbox to, which will be reachable with the url that is provided in the json file.</w:t>
+      </w:r>
+      <w:r>
+        <w:t xml:space="preserve"> Also the like and dislike info of the user will be saved in shared preferences of an sqlite database will be created in order to save the info.</w:t>
       </w:r>
     </w:p>
     <w:p>
@@ -1381,8 +1790,8 @@
         <w:pStyle w:val="Heading3"/>
         <w:contextualSpacing w:val="0"/>
       </w:pPr>
-      <w:bookmarkStart w:id="10" w:name="h.gw69vjn1ico0" w:colFirst="0" w:colLast="0"/>
-      <w:bookmarkEnd w:id="10"/>
+      <w:bookmarkStart w:id="11" w:name="h.gw69vjn1ico0" w:colFirst="0" w:colLast="0"/>
+      <w:bookmarkEnd w:id="11"/>
       <w:r>
         <w:t>Describe any corner cases in the UX.</w:t>
       </w:r>
@@ -1407,10 +1816,9 @@
         <w:pStyle w:val="Heading3"/>
         <w:contextualSpacing w:val="0"/>
       </w:pPr>
-      <w:bookmarkStart w:id="11" w:name="h.6yqqubmw5bs" w:colFirst="0" w:colLast="0"/>
-      <w:bookmarkEnd w:id="11"/>
-      <w:r>
-        <w:lastRenderedPageBreak/>
+      <w:bookmarkStart w:id="12" w:name="h.6yqqubmw5bs" w:colFirst="0" w:colLast="0"/>
+      <w:bookmarkEnd w:id="12"/>
+      <w:r>
         <w:t>Describe any libraries you’ll be using and share your reasoning for including them.</w:t>
       </w:r>
     </w:p>
@@ -1443,35 +1851,7 @@
         <w:rPr>
           <w:color w:val="000000" w:themeColor="text1"/>
         </w:rPr>
-        <w:t xml:space="preserve">Picasso is slower on loading big images from Internet into </w:t>
-      </w:r>
-      <w:proofErr w:type="spellStart"/>
-      <w:r>
-        <w:rPr>
-          <w:color w:val="000000" w:themeColor="text1"/>
-        </w:rPr>
-        <w:t>ListView</w:t>
-      </w:r>
-      <w:proofErr w:type="spellEnd"/>
-      <w:r>
-        <w:rPr>
-          <w:color w:val="000000" w:themeColor="text1"/>
-        </w:rPr>
-        <w:t xml:space="preserve"> and since I have a lot of </w:t>
-      </w:r>
-      <w:proofErr w:type="spellStart"/>
-      <w:r>
-        <w:rPr>
-          <w:color w:val="000000" w:themeColor="text1"/>
-        </w:rPr>
-        <w:t>ListViews</w:t>
-      </w:r>
-      <w:proofErr w:type="spellEnd"/>
-      <w:r>
-        <w:rPr>
-          <w:color w:val="000000" w:themeColor="text1"/>
-        </w:rPr>
-        <w:t xml:space="preserve"> with images</w:t>
+        <w:t>Picasso is slower on loading big images from Internet into ListView and since I have a lot of ListViews with images</w:t>
       </w:r>
       <w:r>
         <w:rPr>
@@ -1510,8 +1890,8 @@
         <w:pStyle w:val="Heading1"/>
         <w:contextualSpacing w:val="0"/>
       </w:pPr>
-      <w:bookmarkStart w:id="12" w:name="h.v518bncmggeg" w:colFirst="0" w:colLast="0"/>
-      <w:bookmarkEnd w:id="12"/>
+      <w:bookmarkStart w:id="13" w:name="h.v518bncmggeg" w:colFirst="0" w:colLast="0"/>
+      <w:bookmarkEnd w:id="13"/>
       <w:r>
         <w:t>Next Steps: Required Tasks</w:t>
       </w:r>
@@ -1521,8 +1901,8 @@
         <w:pStyle w:val="Heading2"/>
         <w:contextualSpacing w:val="0"/>
       </w:pPr>
-      <w:bookmarkStart w:id="13" w:name="h.8oe8zpk3qsmp" w:colFirst="0" w:colLast="0"/>
-      <w:bookmarkEnd w:id="13"/>
+      <w:bookmarkStart w:id="14" w:name="h.8oe8zpk3qsmp" w:colFirst="0" w:colLast="0"/>
+      <w:bookmarkEnd w:id="14"/>
       <w:r>
         <w:t>Task 1: Project Setup</w:t>
       </w:r>
@@ -1577,49 +1957,8 @@
           <w:color w:val="auto"/>
           <w:highlight w:val="red"/>
         </w:rPr>
-        <w:t xml:space="preserve">FIREBASE e </w:t>
-      </w:r>
-      <w:proofErr w:type="spellStart"/>
-      <w:r>
-        <w:rPr>
-          <w:color w:val="auto"/>
-          <w:highlight w:val="red"/>
-        </w:rPr>
-        <w:t>bak</w:t>
-      </w:r>
-      <w:proofErr w:type="spellEnd"/>
-      <w:r>
-        <w:rPr>
-          <w:color w:val="auto"/>
-          <w:highlight w:val="red"/>
-        </w:rPr>
-        <w:t xml:space="preserve"> </w:t>
-      </w:r>
-      <w:proofErr w:type="spellStart"/>
-      <w:r>
-        <w:rPr>
-          <w:color w:val="auto"/>
-          <w:highlight w:val="red"/>
-        </w:rPr>
-        <w:t>bunun</w:t>
-      </w:r>
-      <w:proofErr w:type="spellEnd"/>
-      <w:r>
-        <w:rPr>
-          <w:color w:val="auto"/>
-          <w:highlight w:val="red"/>
-        </w:rPr>
-        <w:t xml:space="preserve"> </w:t>
-      </w:r>
-      <w:proofErr w:type="spellStart"/>
-      <w:r>
-        <w:rPr>
-          <w:color w:val="auto"/>
-          <w:highlight w:val="red"/>
-        </w:rPr>
-        <w:t>yerine</w:t>
-      </w:r>
-      <w:proofErr w:type="spellEnd"/>
+        <w:t>FIREBASE e bak bunun yerine</w:t>
+      </w:r>
     </w:p>
     <w:p>
       <w:pPr>
@@ -1675,16 +2014,8 @@
         <w:rPr>
           <w:color w:val="auto"/>
         </w:rPr>
-        <w:t xml:space="preserve">Fetch data from </w:t>
-      </w:r>
-      <w:proofErr w:type="spellStart"/>
-      <w:r>
-        <w:rPr>
-          <w:color w:val="auto"/>
-        </w:rPr>
-        <w:t>dropbox</w:t>
-      </w:r>
-      <w:proofErr w:type="spellEnd"/>
+        <w:t>Fetch data from dropbox</w:t>
+      </w:r>
     </w:p>
     <w:p>
       <w:pPr>
@@ -1702,21 +2033,7 @@
         <w:rPr>
           <w:color w:val="auto"/>
         </w:rPr>
-        <w:t xml:space="preserve">Create the </w:t>
-      </w:r>
-      <w:proofErr w:type="spellStart"/>
-      <w:r>
-        <w:rPr>
-          <w:color w:val="auto"/>
-        </w:rPr>
-        <w:t>sqlite</w:t>
-      </w:r>
-      <w:proofErr w:type="spellEnd"/>
-      <w:r>
-        <w:rPr>
-          <w:color w:val="auto"/>
-        </w:rPr>
-        <w:t xml:space="preserve"> database or the shared preferences</w:t>
+        <w:t>Create the sqlite database or the shared preferences</w:t>
       </w:r>
     </w:p>
     <w:p>
@@ -1724,8 +2041,8 @@
         <w:pStyle w:val="Heading2"/>
         <w:contextualSpacing w:val="0"/>
       </w:pPr>
-      <w:bookmarkStart w:id="14" w:name="h.rzllsk6uqztx" w:colFirst="0" w:colLast="0"/>
-      <w:bookmarkEnd w:id="14"/>
+      <w:bookmarkStart w:id="15" w:name="h.rzllsk6uqztx" w:colFirst="0" w:colLast="0"/>
+      <w:bookmarkEnd w:id="15"/>
       <w:r>
         <w:t>Task 2: Implement UI for Each Activity and Fragment</w:t>
       </w:r>
@@ -1747,16 +2064,8 @@
         <w:rPr>
           <w:color w:val="auto"/>
         </w:rPr>
-        <w:t xml:space="preserve">Build UI for </w:t>
-      </w:r>
-      <w:proofErr w:type="spellStart"/>
-      <w:r>
-        <w:rPr>
-          <w:color w:val="auto"/>
-        </w:rPr>
-        <w:t>MainActivity</w:t>
-      </w:r>
-      <w:proofErr w:type="spellEnd"/>
+        <w:t>Build UI for MainActivity</w:t>
+      </w:r>
     </w:p>
     <w:p>
       <w:pPr>
@@ -1897,8 +2206,8 @@
           <w:color w:val="000000" w:themeColor="text1"/>
         </w:rPr>
       </w:pPr>
-      <w:bookmarkStart w:id="15" w:name="h.fdmohs7hes" w:colFirst="0" w:colLast="0"/>
-      <w:bookmarkEnd w:id="15"/>
+      <w:bookmarkStart w:id="16" w:name="h.fdmohs7hes" w:colFirst="0" w:colLast="0"/>
+      <w:bookmarkEnd w:id="16"/>
       <w:r>
         <w:rPr>
           <w:color w:val="000000" w:themeColor="text1"/>
@@ -1996,12 +2305,13 @@
           <w:color w:val="000000" w:themeColor="text1"/>
         </w:rPr>
       </w:pPr>
-      <w:bookmarkStart w:id="16" w:name="h.umfwsvmx7tpn" w:colFirst="0" w:colLast="0"/>
-      <w:bookmarkEnd w:id="16"/>
+      <w:bookmarkStart w:id="17" w:name="h.umfwsvmx7tpn" w:colFirst="0" w:colLast="0"/>
+      <w:bookmarkEnd w:id="17"/>
       <w:r>
         <w:rPr>
           <w:color w:val="000000" w:themeColor="text1"/>
         </w:rPr>
+        <w:lastRenderedPageBreak/>
         <w:t xml:space="preserve">Task 4: </w:t>
       </w:r>
       <w:r>
@@ -2088,23 +2398,8 @@
         <w:rPr>
           <w:color w:val="000000" w:themeColor="text1"/>
         </w:rPr>
-        <w:t>Create Build Variant</w:t>
-      </w:r>
-      <w:r>
-        <w:rPr>
-          <w:color w:val="000000" w:themeColor="text1"/>
-        </w:rPr>
-        <w:t xml:space="preserve"> </w:t>
-      </w:r>
-      <w:r>
-        <w:rPr>
-          <w:color w:val="000000" w:themeColor="text1"/>
-          <w:highlight w:val="red"/>
-        </w:rPr>
-        <w:t>UCRETSIZ REKLAM VAR UCRETLİ DE REKLAM YOK OLABİLİR</w:t>
-      </w:r>
-      <w:bookmarkStart w:id="17" w:name="_GoBack"/>
-      <w:bookmarkEnd w:id="17"/>
+        <w:t>Test all of the features of the app</w:t>
+      </w:r>
     </w:p>
     <w:p>
       <w:pPr>
@@ -2122,25 +2417,6 @@
         <w:rPr>
           <w:color w:val="000000" w:themeColor="text1"/>
         </w:rPr>
-        <w:t>Test all of the features of the app</w:t>
-      </w:r>
-    </w:p>
-    <w:p>
-      <w:pPr>
-        <w:numPr>
-          <w:ilvl w:val="0"/>
-          <w:numId w:val="3"/>
-        </w:numPr>
-        <w:ind w:hanging="360"/>
-        <w:contextualSpacing/>
-        <w:rPr>
-          <w:color w:val="000000" w:themeColor="text1"/>
-        </w:rPr>
-      </w:pPr>
-      <w:r>
-        <w:rPr>
-          <w:color w:val="000000" w:themeColor="text1"/>
-        </w:rPr>
         <w:t>Handle error cases</w:t>
       </w:r>
       <w:r>
@@ -2153,8 +2429,8 @@
       <w:bookmarkEnd w:id="18"/>
     </w:p>
     <w:sectPr>
-      <w:headerReference w:type="default" r:id="rId14"/>
-      <w:footerReference w:type="default" r:id="rId15"/>
+      <w:headerReference w:type="default" r:id="rId13"/>
+      <w:footerReference w:type="default" r:id="rId14"/>
       <w:pgSz w:w="12240" w:h="15840"/>
       <w:pgMar w:top="1440" w:right="1440" w:bottom="1440" w:left="1440" w:header="720" w:footer="720" w:gutter="0"/>
       <w:pgNumType w:start="1"/>
@@ -2208,7 +2484,7 @@
       <w:rPr>
         <w:noProof/>
       </w:rPr>
-      <w:t>1</w:t>
+      <w:t>5</w:t>
     </w:r>
     <w:r>
       <w:fldChar w:fldCharType="end"/>
@@ -3302,6 +3578,56 @@
       <w:contextualSpacing/>
     </w:pPr>
   </w:style>
+  <w:style w:type="paragraph" w:styleId="HTMLPreformatted">
+    <w:name w:val="HTML Preformatted"/>
+    <w:basedOn w:val="Normal"/>
+    <w:link w:val="HTMLPreformattedChar"/>
+    <w:uiPriority w:val="99"/>
+    <w:semiHidden/>
+    <w:unhideWhenUsed/>
+    <w:rsid w:val="00936690"/>
+    <w:pPr>
+      <w:tabs>
+        <w:tab w:val="left" w:pos="916"/>
+        <w:tab w:val="left" w:pos="1832"/>
+        <w:tab w:val="left" w:pos="2748"/>
+        <w:tab w:val="left" w:pos="3664"/>
+        <w:tab w:val="left" w:pos="4580"/>
+        <w:tab w:val="left" w:pos="5496"/>
+        <w:tab w:val="left" w:pos="6412"/>
+        <w:tab w:val="left" w:pos="7328"/>
+        <w:tab w:val="left" w:pos="8244"/>
+        <w:tab w:val="left" w:pos="9160"/>
+        <w:tab w:val="left" w:pos="10076"/>
+        <w:tab w:val="left" w:pos="10992"/>
+        <w:tab w:val="left" w:pos="11908"/>
+        <w:tab w:val="left" w:pos="12824"/>
+        <w:tab w:val="left" w:pos="13740"/>
+        <w:tab w:val="left" w:pos="14656"/>
+      </w:tabs>
+      <w:spacing w:line="240" w:lineRule="auto"/>
+    </w:pPr>
+    <w:rPr>
+      <w:rFonts w:ascii="Courier New" w:hAnsi="Courier New" w:cs="Courier New"/>
+      <w:color w:val="auto"/>
+      <w:sz w:val="20"/>
+      <w:szCs w:val="20"/>
+    </w:rPr>
+  </w:style>
+  <w:style w:type="character" w:customStyle="1" w:styleId="HTMLPreformattedChar">
+    <w:name w:val="HTML Preformatted Char"/>
+    <w:basedOn w:val="DefaultParagraphFont"/>
+    <w:link w:val="HTMLPreformatted"/>
+    <w:uiPriority w:val="99"/>
+    <w:semiHidden/>
+    <w:rsid w:val="00936690"/>
+    <w:rPr>
+      <w:rFonts w:ascii="Courier New" w:hAnsi="Courier New" w:cs="Courier New"/>
+      <w:color w:val="auto"/>
+      <w:sz w:val="20"/>
+      <w:szCs w:val="20"/>
+    </w:rPr>
+  </w:style>
 </w:styles>
 </file>
 

</xml_diff>

<commit_message>
feat: Change Permission Part of the Plan
</commit_message>
<xml_diff>
--- a/Capstone_Stage1.docx
+++ b/Capstone_Stage1.docx
@@ -1155,8 +1155,6 @@
       <w:r>
         <w:t>o the user at approximately 5pm =)</w:t>
       </w:r>
-      <w:bookmarkStart w:id="8" w:name="_GoBack"/>
-      <w:bookmarkEnd w:id="8"/>
     </w:p>
     <w:p>
       <w:r>
@@ -1219,8 +1217,8 @@
         <w:pStyle w:val="Heading1"/>
         <w:contextualSpacing w:val="0"/>
       </w:pPr>
-      <w:bookmarkStart w:id="9" w:name="h.gvcvmae8jn8u" w:colFirst="0" w:colLast="0"/>
-      <w:bookmarkEnd w:id="9"/>
+      <w:bookmarkStart w:id="8" w:name="h.gvcvmae8jn8u" w:colFirst="0" w:colLast="0"/>
+      <w:bookmarkEnd w:id="8"/>
       <w:r>
         <w:t>Tablet Screen</w:t>
       </w:r>
@@ -1234,6 +1232,9 @@
       </w:r>
       <w:r>
         <w:t>.</w:t>
+      </w:r>
+      <w:r>
+        <w:t xml:space="preserve"> At this screen the image in details pane will be collapsible by scroll.</w:t>
       </w:r>
     </w:p>
     <w:p>
@@ -1250,14 +1251,20 @@
         <w:pStyle w:val="Heading3"/>
         <w:contextualSpacing w:val="0"/>
       </w:pPr>
-      <w:bookmarkStart w:id="10" w:name="h.v8my7nhtvz0m" w:colFirst="0" w:colLast="0"/>
+      <w:bookmarkStart w:id="9" w:name="h.v8my7nhtvz0m" w:colFirst="0" w:colLast="0"/>
+      <w:bookmarkEnd w:id="9"/>
+      <w:r>
+        <w:t>Does you app require any permissions?</w:t>
+      </w:r>
+    </w:p>
+    <w:p>
+      <w:r>
+        <w:t>Yes, It will require following permissions:</w:t>
+      </w:r>
+    </w:p>
+    <w:p>
+      <w:bookmarkStart w:id="10" w:name="_GoBack"/>
       <w:bookmarkEnd w:id="10"/>
-      <w:r>
-        <w:rPr>
-          <w:highlight w:val="red"/>
-        </w:rPr>
-        <w:t>Does you app require any permissions?</w:t>
-      </w:r>
     </w:p>
     <w:p>
       <w:pPr>
@@ -1591,100 +1598,10 @@
       <w:r>
         <w:rPr>
           <w:rFonts w:ascii="Menlo" w:hAnsi="Menlo" w:cs="Menlo"/>
-          <w:color w:val="E8BF6A"/>
-        </w:rPr>
-        <w:br/>
-      </w:r>
-      <w:r>
-        <w:rPr>
-          <w:rFonts w:ascii="Menlo" w:hAnsi="Menlo" w:cs="Menlo"/>
-          <w:color w:val="E8BF6A"/>
-        </w:rPr>
-        <w:br/>
-      </w:r>
-      <w:r>
-        <w:rPr>
-          <w:rFonts w:ascii="Menlo" w:hAnsi="Menlo" w:cs="Menlo"/>
           <w:i/>
           <w:iCs/>
           <w:color w:val="808080"/>
         </w:rPr>
-        <w:t>&lt;!-- Permissions required to make our UI more friendly --&gt;</w:t>
-      </w:r>
-      <w:r>
-        <w:rPr>
-          <w:rFonts w:ascii="Menlo" w:hAnsi="Menlo" w:cs="Menlo"/>
-          <w:i/>
-          <w:iCs/>
-          <w:color w:val="808080"/>
-        </w:rPr>
-        <w:br/>
-      </w:r>
-      <w:r>
-        <w:rPr>
-          <w:rFonts w:ascii="Menlo" w:hAnsi="Menlo" w:cs="Menlo"/>
-          <w:color w:val="E8BF6A"/>
-        </w:rPr>
-        <w:t xml:space="preserve">&lt;uses-permission </w:t>
-      </w:r>
-      <w:r>
-        <w:rPr>
-          <w:rFonts w:ascii="Menlo" w:hAnsi="Menlo" w:cs="Menlo"/>
-          <w:color w:val="9876AA"/>
-        </w:rPr>
-        <w:t>android</w:t>
-      </w:r>
-      <w:r>
-        <w:rPr>
-          <w:rFonts w:ascii="Menlo" w:hAnsi="Menlo" w:cs="Menlo"/>
-          <w:color w:val="BABABA"/>
-        </w:rPr>
-        <w:t>:name=</w:t>
-      </w:r>
-      <w:r>
-        <w:rPr>
-          <w:rFonts w:ascii="Menlo" w:hAnsi="Menlo" w:cs="Menlo"/>
-          <w:color w:val="A5C261"/>
-        </w:rPr>
-        <w:t xml:space="preserve">"android.permission.ACCESS_NETWORK_STATE" </w:t>
-      </w:r>
-      <w:r>
-        <w:rPr>
-          <w:rFonts w:ascii="Menlo" w:hAnsi="Menlo" w:cs="Menlo"/>
-          <w:color w:val="E8BF6A"/>
-        </w:rPr>
-        <w:t>/&gt;</w:t>
-      </w:r>
-      <w:r>
-        <w:rPr>
-          <w:rFonts w:ascii="Menlo" w:hAnsi="Menlo" w:cs="Menlo"/>
-          <w:color w:val="E8BF6A"/>
-        </w:rPr>
-        <w:br/>
-      </w:r>
-      <w:r>
-        <w:rPr>
-          <w:rFonts w:ascii="Menlo" w:hAnsi="Menlo" w:cs="Menlo"/>
-          <w:color w:val="E8BF6A"/>
-        </w:rPr>
-        <w:br/>
-      </w:r>
-      <w:r>
-        <w:rPr>
-          <w:rFonts w:ascii="Menlo" w:hAnsi="Menlo" w:cs="Menlo"/>
-          <w:i/>
-          <w:iCs/>
-          <w:color w:val="808080"/>
-        </w:rPr>
-        <w:t>&lt;!-- Permissions required for Google Cloud Messaging --&gt;</w:t>
-      </w:r>
-      <w:r>
-        <w:rPr>
-          <w:rFonts w:ascii="Menlo" w:hAnsi="Menlo" w:cs="Menlo"/>
-          <w:i/>
-          <w:iCs/>
-          <w:color w:val="808080"/>
-        </w:rPr>
         <w:br/>
       </w:r>
       <w:r>
@@ -1772,14 +1689,17 @@
     <w:p/>
     <w:p>
       <w:r>
+        <w:t>I will build a Content Provider. The text data will be in dropbox as a json file</w:t>
+      </w:r>
+      <w:r>
+        <w:t xml:space="preserve"> which will be created by me</w:t>
+      </w:r>
+      <w:r>
+        <w:t xml:space="preserve">. Also the images will be in the dropbox to, which will be reachable with the url </w:t>
+      </w:r>
+      <w:r>
         <w:lastRenderedPageBreak/>
-        <w:t>I will build a Content Provider. The text data will be in dropbox as a json file</w:t>
-      </w:r>
-      <w:r>
-        <w:t xml:space="preserve"> which will be created by me</w:t>
-      </w:r>
-      <w:r>
-        <w:t>. Also the images will be in the dropbox to, which will be reachable with the url that is provided in the json file.</w:t>
+        <w:t>that is provided in the json file.</w:t>
       </w:r>
       <w:r>
         <w:t xml:space="preserve"> Also the like and dislike info of the user will be saved in shared preferences of an sqlite database will be created in order to save the info.</w:t>
@@ -2484,7 +2404,7 @@
       <w:rPr>
         <w:noProof/>
       </w:rPr>
-      <w:t>5</w:t>
+      <w:t>4</w:t>
     </w:r>
     <w:r>
       <w:fldChar w:fldCharType="end"/>

</xml_diff>

<commit_message>
feat: Finalise the Document and Create the New PDF
</commit_message>
<xml_diff>
--- a/Capstone_Stage1.docx
+++ b/Capstone_Stage1.docx
@@ -4,15 +4,24 @@
   <w:background w:color="FFFFFF"/>
   <w:body>
     <w:p>
+      <w:proofErr w:type="spellStart"/>
       <w:r>
         <w:rPr>
           <w:b/>
         </w:rPr>
-        <w:t>GitHub Username</w:t>
+        <w:t>GitHub</w:t>
+      </w:r>
+      <w:proofErr w:type="spellEnd"/>
+      <w:r>
+        <w:rPr>
+          <w:b/>
+        </w:rPr>
+        <w:t xml:space="preserve"> Username</w:t>
       </w:r>
       <w:r>
         <w:t xml:space="preserve">: </w:t>
       </w:r>
+      <w:proofErr w:type="spellStart"/>
       <w:r>
         <w:rPr>
           <w:color w:val="auto"/>
@@ -25,6 +34,7 @@
         </w:rPr>
         <w:t>emircioglu</w:t>
       </w:r>
+      <w:proofErr w:type="spellEnd"/>
     </w:p>
     <w:p/>
     <w:p>
@@ -37,12 +47,14 @@
       </w:pPr>
       <w:bookmarkStart w:id="0" w:name="h.cq54i03ftkcu" w:colFirst="0" w:colLast="0"/>
       <w:bookmarkEnd w:id="0"/>
+      <w:proofErr w:type="spellStart"/>
       <w:r>
         <w:rPr>
           <w:color w:val="auto"/>
         </w:rPr>
         <w:t>WannaBeer</w:t>
       </w:r>
+      <w:proofErr w:type="spellEnd"/>
     </w:p>
     <w:p>
       <w:pPr>
@@ -713,7 +725,21 @@
         <w:rPr>
           <w:color w:val="auto"/>
         </w:rPr>
-        <w:t>’s detail page. On the page there is information about the bear and there are 2 buttons for like or dislike options. If like button is pushed then the beer is added to the liked list of the user. The buttons are animated with color filters. When like button is pushed a green filter appears and similarly a red filter appears when the dislike button is pushed.</w:t>
+        <w:t xml:space="preserve">’s detail page. On the page there is information about the bear and there are 2 buttons for like or dislike options. If like button is </w:t>
+      </w:r>
+      <w:proofErr w:type="gramStart"/>
+      <w:r>
+        <w:rPr>
+          <w:color w:val="auto"/>
+        </w:rPr>
+        <w:t>pushed</w:t>
+      </w:r>
+      <w:proofErr w:type="gramEnd"/>
+      <w:r>
+        <w:rPr>
+          <w:color w:val="auto"/>
+        </w:rPr>
+        <w:t xml:space="preserve"> then the beer is added to the liked list of the user. The buttons are animated with color filters. When like button is pushed a green filter appears and similarly a red filter appears when the dislike button is pushed.</w:t>
       </w:r>
       <w:r>
         <w:rPr>
@@ -1254,18 +1280,31 @@
       <w:bookmarkStart w:id="9" w:name="h.v8my7nhtvz0m" w:colFirst="0" w:colLast="0"/>
       <w:bookmarkEnd w:id="9"/>
       <w:r>
-        <w:t>Does you app require any permissions?</w:t>
-      </w:r>
-    </w:p>
-    <w:p>
-      <w:r>
-        <w:t>Yes, It will require following permissions:</w:t>
-      </w:r>
-    </w:p>
-    <w:p>
-      <w:bookmarkStart w:id="10" w:name="_GoBack"/>
-      <w:bookmarkEnd w:id="10"/>
-    </w:p>
+        <w:t xml:space="preserve">Does </w:t>
+      </w:r>
+      <w:proofErr w:type="gramStart"/>
+      <w:r>
+        <w:t>you</w:t>
+      </w:r>
+      <w:proofErr w:type="gramEnd"/>
+      <w:r>
+        <w:t xml:space="preserve"> app require any permissions?</w:t>
+      </w:r>
+    </w:p>
+    <w:p>
+      <w:r>
+        <w:t xml:space="preserve">Yes, </w:t>
+      </w:r>
+      <w:proofErr w:type="gramStart"/>
+      <w:r>
+        <w:t>It</w:t>
+      </w:r>
+      <w:proofErr w:type="gramEnd"/>
+      <w:r>
+        <w:t xml:space="preserve"> will require following permissions:</w:t>
+      </w:r>
+    </w:p>
+    <w:p/>
     <w:p>
       <w:pPr>
         <w:shd w:val="clear" w:color="auto" w:fill="2B2B2B"/>
@@ -1304,6 +1343,7 @@
         </w:rPr>
         <w:t xml:space="preserve">&lt;uses-permission </w:t>
       </w:r>
+      <w:proofErr w:type="spellStart"/>
       <w:r>
         <w:rPr>
           <w:rFonts w:ascii="Menlo" w:hAnsi="Menlo" w:cs="Menlo"/>
@@ -1320,7 +1360,17 @@
           <w:sz w:val="20"/>
           <w:szCs w:val="20"/>
         </w:rPr>
-        <w:t>:name=</w:t>
+        <w:t>:name</w:t>
+      </w:r>
+      <w:proofErr w:type="spellEnd"/>
+      <w:r>
+        <w:rPr>
+          <w:rFonts w:ascii="Menlo" w:hAnsi="Menlo" w:cs="Menlo"/>
+          <w:color w:val="BABABA"/>
+          <w:sz w:val="20"/>
+          <w:szCs w:val="20"/>
+        </w:rPr>
+        <w:t>=</w:t>
       </w:r>
       <w:r>
         <w:rPr>
@@ -1329,7 +1379,27 @@
           <w:sz w:val="20"/>
           <w:szCs w:val="20"/>
         </w:rPr>
-        <w:t xml:space="preserve">"android.permission.INTERNET" </w:t>
+        <w:t>"</w:t>
+      </w:r>
+      <w:proofErr w:type="spellStart"/>
+      <w:r>
+        <w:rPr>
+          <w:rFonts w:ascii="Menlo" w:hAnsi="Menlo" w:cs="Menlo"/>
+          <w:color w:val="A5C261"/>
+          <w:sz w:val="20"/>
+          <w:szCs w:val="20"/>
+        </w:rPr>
+        <w:t>android.permission.INTERNET</w:t>
+      </w:r>
+      <w:proofErr w:type="spellEnd"/>
+      <w:r>
+        <w:rPr>
+          <w:rFonts w:ascii="Menlo" w:hAnsi="Menlo" w:cs="Menlo"/>
+          <w:color w:val="A5C261"/>
+          <w:sz w:val="20"/>
+          <w:szCs w:val="20"/>
+        </w:rPr>
+        <w:t xml:space="preserve">" </w:t>
       </w:r>
       <w:r>
         <w:rPr>
@@ -1350,6 +1420,7 @@
         <w:br/>
         <w:t xml:space="preserve">&lt;uses-permission </w:t>
       </w:r>
+      <w:proofErr w:type="spellStart"/>
       <w:r>
         <w:rPr>
           <w:rFonts w:ascii="Menlo" w:hAnsi="Menlo" w:cs="Menlo"/>
@@ -1366,7 +1437,17 @@
           <w:sz w:val="20"/>
           <w:szCs w:val="20"/>
         </w:rPr>
-        <w:t>:name=</w:t>
+        <w:t>:name</w:t>
+      </w:r>
+      <w:proofErr w:type="spellEnd"/>
+      <w:r>
+        <w:rPr>
+          <w:rFonts w:ascii="Menlo" w:hAnsi="Menlo" w:cs="Menlo"/>
+          <w:color w:val="BABABA"/>
+          <w:sz w:val="20"/>
+          <w:szCs w:val="20"/>
+        </w:rPr>
+        <w:t>=</w:t>
       </w:r>
       <w:r>
         <w:rPr>
@@ -1375,7 +1456,27 @@
           <w:sz w:val="20"/>
           <w:szCs w:val="20"/>
         </w:rPr>
-        <w:t xml:space="preserve">"android.permission.WRITE_EXTERNAL_STORAGE" </w:t>
+        <w:t>"</w:t>
+      </w:r>
+      <w:proofErr w:type="spellStart"/>
+      <w:r>
+        <w:rPr>
+          <w:rFonts w:ascii="Menlo" w:hAnsi="Menlo" w:cs="Menlo"/>
+          <w:color w:val="A5C261"/>
+          <w:sz w:val="20"/>
+          <w:szCs w:val="20"/>
+        </w:rPr>
+        <w:t>android.permission.WRITE_EXTERNAL_STORAGE</w:t>
+      </w:r>
+      <w:proofErr w:type="spellEnd"/>
+      <w:r>
+        <w:rPr>
+          <w:rFonts w:ascii="Menlo" w:hAnsi="Menlo" w:cs="Menlo"/>
+          <w:color w:val="A5C261"/>
+          <w:sz w:val="20"/>
+          <w:szCs w:val="20"/>
+        </w:rPr>
+        <w:t xml:space="preserve">" </w:t>
       </w:r>
       <w:r>
         <w:rPr>
@@ -1396,6 +1497,7 @@
         <w:br/>
         <w:t xml:space="preserve">&lt;uses-permission </w:t>
       </w:r>
+      <w:proofErr w:type="spellStart"/>
       <w:r>
         <w:rPr>
           <w:rFonts w:ascii="Menlo" w:hAnsi="Menlo" w:cs="Menlo"/>
@@ -1412,7 +1514,17 @@
           <w:sz w:val="20"/>
           <w:szCs w:val="20"/>
         </w:rPr>
-        <w:t>:name=</w:t>
+        <w:t>:name</w:t>
+      </w:r>
+      <w:proofErr w:type="spellEnd"/>
+      <w:r>
+        <w:rPr>
+          <w:rFonts w:ascii="Menlo" w:hAnsi="Menlo" w:cs="Menlo"/>
+          <w:color w:val="BABABA"/>
+          <w:sz w:val="20"/>
+          <w:szCs w:val="20"/>
+        </w:rPr>
+        <w:t>=</w:t>
       </w:r>
       <w:r>
         <w:rPr>
@@ -1421,7 +1533,27 @@
           <w:sz w:val="20"/>
           <w:szCs w:val="20"/>
         </w:rPr>
-        <w:t xml:space="preserve">"android.permission.BROADCAST_STICKY" </w:t>
+        <w:t>"</w:t>
+      </w:r>
+      <w:proofErr w:type="spellStart"/>
+      <w:r>
+        <w:rPr>
+          <w:rFonts w:ascii="Menlo" w:hAnsi="Menlo" w:cs="Menlo"/>
+          <w:color w:val="A5C261"/>
+          <w:sz w:val="20"/>
+          <w:szCs w:val="20"/>
+        </w:rPr>
+        <w:t>android.permission.BROADCAST_STICKY</w:t>
+      </w:r>
+      <w:proofErr w:type="spellEnd"/>
+      <w:r>
+        <w:rPr>
+          <w:rFonts w:ascii="Menlo" w:hAnsi="Menlo" w:cs="Menlo"/>
+          <w:color w:val="A5C261"/>
+          <w:sz w:val="20"/>
+          <w:szCs w:val="20"/>
+        </w:rPr>
+        <w:t xml:space="preserve">" </w:t>
       </w:r>
       <w:r>
         <w:rPr>
@@ -1442,6 +1574,7 @@
         <w:br/>
         <w:t xml:space="preserve">&lt;uses-permission </w:t>
       </w:r>
+      <w:proofErr w:type="spellStart"/>
       <w:r>
         <w:rPr>
           <w:rFonts w:ascii="Menlo" w:hAnsi="Menlo" w:cs="Menlo"/>
@@ -1458,7 +1591,17 @@
           <w:sz w:val="20"/>
           <w:szCs w:val="20"/>
         </w:rPr>
-        <w:t>:name=</w:t>
+        <w:t>:name</w:t>
+      </w:r>
+      <w:proofErr w:type="spellEnd"/>
+      <w:r>
+        <w:rPr>
+          <w:rFonts w:ascii="Menlo" w:hAnsi="Menlo" w:cs="Menlo"/>
+          <w:color w:val="BABABA"/>
+          <w:sz w:val="20"/>
+          <w:szCs w:val="20"/>
+        </w:rPr>
+        <w:t>=</w:t>
       </w:r>
       <w:r>
         <w:rPr>
@@ -1467,7 +1610,27 @@
           <w:sz w:val="20"/>
           <w:szCs w:val="20"/>
         </w:rPr>
-        <w:t xml:space="preserve">"android.permission.ACCESS_NETWORK_STATE" </w:t>
+        <w:t>"</w:t>
+      </w:r>
+      <w:proofErr w:type="spellStart"/>
+      <w:r>
+        <w:rPr>
+          <w:rFonts w:ascii="Menlo" w:hAnsi="Menlo" w:cs="Menlo"/>
+          <w:color w:val="A5C261"/>
+          <w:sz w:val="20"/>
+          <w:szCs w:val="20"/>
+        </w:rPr>
+        <w:t>android.permission.ACCESS_NETWORK_STATE</w:t>
+      </w:r>
+      <w:proofErr w:type="spellEnd"/>
+      <w:r>
+        <w:rPr>
+          <w:rFonts w:ascii="Menlo" w:hAnsi="Menlo" w:cs="Menlo"/>
+          <w:color w:val="A5C261"/>
+          <w:sz w:val="20"/>
+          <w:szCs w:val="20"/>
+        </w:rPr>
+        <w:t xml:space="preserve">" </w:t>
       </w:r>
       <w:r>
         <w:rPr>
@@ -1495,6 +1658,7 @@
         </w:rPr>
         <w:t xml:space="preserve">&lt;uses-permission </w:t>
       </w:r>
+      <w:proofErr w:type="spellStart"/>
       <w:r>
         <w:rPr>
           <w:rFonts w:ascii="Menlo" w:hAnsi="Menlo" w:cs="Menlo"/>
@@ -1507,14 +1671,38 @@
           <w:rFonts w:ascii="Menlo" w:hAnsi="Menlo" w:cs="Menlo"/>
           <w:color w:val="BABABA"/>
         </w:rPr>
-        <w:t>:name=</w:t>
+        <w:t>:name</w:t>
+      </w:r>
+      <w:proofErr w:type="spellEnd"/>
+      <w:r>
+        <w:rPr>
+          <w:rFonts w:ascii="Menlo" w:hAnsi="Menlo" w:cs="Menlo"/>
+          <w:color w:val="BABABA"/>
+        </w:rPr>
+        <w:t>=</w:t>
       </w:r>
       <w:r>
         <w:rPr>
           <w:rFonts w:ascii="Menlo" w:hAnsi="Menlo" w:cs="Menlo"/>
           <w:color w:val="A5C261"/>
         </w:rPr>
-        <w:t xml:space="preserve">"android.permission.READ_SYNC_SETTINGS" </w:t>
+        <w:t>"</w:t>
+      </w:r>
+      <w:proofErr w:type="spellStart"/>
+      <w:r>
+        <w:rPr>
+          <w:rFonts w:ascii="Menlo" w:hAnsi="Menlo" w:cs="Menlo"/>
+          <w:color w:val="A5C261"/>
+        </w:rPr>
+        <w:t>android.permission.READ_SYNC_SETTINGS</w:t>
+      </w:r>
+      <w:proofErr w:type="spellEnd"/>
+      <w:r>
+        <w:rPr>
+          <w:rFonts w:ascii="Menlo" w:hAnsi="Menlo" w:cs="Menlo"/>
+          <w:color w:val="A5C261"/>
+        </w:rPr>
+        <w:t xml:space="preserve">" </w:t>
       </w:r>
       <w:r>
         <w:rPr>
@@ -1531,6 +1719,7 @@
         <w:br/>
         <w:t xml:space="preserve">&lt;uses-permission </w:t>
       </w:r>
+      <w:proofErr w:type="spellStart"/>
       <w:r>
         <w:rPr>
           <w:rFonts w:ascii="Menlo" w:hAnsi="Menlo" w:cs="Menlo"/>
@@ -1543,14 +1732,38 @@
           <w:rFonts w:ascii="Menlo" w:hAnsi="Menlo" w:cs="Menlo"/>
           <w:color w:val="BABABA"/>
         </w:rPr>
-        <w:t>:name=</w:t>
+        <w:t>:name</w:t>
+      </w:r>
+      <w:proofErr w:type="spellEnd"/>
+      <w:r>
+        <w:rPr>
+          <w:rFonts w:ascii="Menlo" w:hAnsi="Menlo" w:cs="Menlo"/>
+          <w:color w:val="BABABA"/>
+        </w:rPr>
+        <w:t>=</w:t>
       </w:r>
       <w:r>
         <w:rPr>
           <w:rFonts w:ascii="Menlo" w:hAnsi="Menlo" w:cs="Menlo"/>
           <w:color w:val="A5C261"/>
         </w:rPr>
-        <w:t xml:space="preserve">"android.permission.WRITE_SYNC_SETTINGS" </w:t>
+        <w:t>"</w:t>
+      </w:r>
+      <w:proofErr w:type="spellStart"/>
+      <w:r>
+        <w:rPr>
+          <w:rFonts w:ascii="Menlo" w:hAnsi="Menlo" w:cs="Menlo"/>
+          <w:color w:val="A5C261"/>
+        </w:rPr>
+        <w:t>android.permission.WRITE_SYNC_SETTINGS</w:t>
+      </w:r>
+      <w:proofErr w:type="spellEnd"/>
+      <w:r>
+        <w:rPr>
+          <w:rFonts w:ascii="Menlo" w:hAnsi="Menlo" w:cs="Menlo"/>
+          <w:color w:val="A5C261"/>
+        </w:rPr>
+        <w:t xml:space="preserve">" </w:t>
       </w:r>
       <w:r>
         <w:rPr>
@@ -1567,6 +1780,7 @@
         <w:br/>
         <w:t xml:space="preserve">&lt;uses-permission </w:t>
       </w:r>
+      <w:proofErr w:type="spellStart"/>
       <w:r>
         <w:rPr>
           <w:rFonts w:ascii="Menlo" w:hAnsi="Menlo" w:cs="Menlo"/>
@@ -1579,14 +1793,38 @@
           <w:rFonts w:ascii="Menlo" w:hAnsi="Menlo" w:cs="Menlo"/>
           <w:color w:val="BABABA"/>
         </w:rPr>
-        <w:t>:name=</w:t>
+        <w:t>:name</w:t>
+      </w:r>
+      <w:proofErr w:type="spellEnd"/>
+      <w:r>
+        <w:rPr>
+          <w:rFonts w:ascii="Menlo" w:hAnsi="Menlo" w:cs="Menlo"/>
+          <w:color w:val="BABABA"/>
+        </w:rPr>
+        <w:t>=</w:t>
       </w:r>
       <w:r>
         <w:rPr>
           <w:rFonts w:ascii="Menlo" w:hAnsi="Menlo" w:cs="Menlo"/>
           <w:color w:val="A5C261"/>
         </w:rPr>
-        <w:t xml:space="preserve">"android.permission.AUTHENTICATE_ACCOUNTS" </w:t>
+        <w:t>"</w:t>
+      </w:r>
+      <w:proofErr w:type="spellStart"/>
+      <w:r>
+        <w:rPr>
+          <w:rFonts w:ascii="Menlo" w:hAnsi="Menlo" w:cs="Menlo"/>
+          <w:color w:val="A5C261"/>
+        </w:rPr>
+        <w:t>android.permission.AUTHENTICATE_ACCOUNTS</w:t>
+      </w:r>
+      <w:proofErr w:type="spellEnd"/>
+      <w:r>
+        <w:rPr>
+          <w:rFonts w:ascii="Menlo" w:hAnsi="Menlo" w:cs="Menlo"/>
+          <w:color w:val="A5C261"/>
+        </w:rPr>
+        <w:t xml:space="preserve">" </w:t>
       </w:r>
       <w:r>
         <w:rPr>
@@ -1611,6 +1849,7 @@
         </w:rPr>
         <w:t xml:space="preserve">&lt;uses-permission </w:t>
       </w:r>
+      <w:proofErr w:type="spellStart"/>
       <w:r>
         <w:rPr>
           <w:rFonts w:ascii="Menlo" w:hAnsi="Menlo" w:cs="Menlo"/>
@@ -1623,14 +1862,38 @@
           <w:rFonts w:ascii="Menlo" w:hAnsi="Menlo" w:cs="Menlo"/>
           <w:color w:val="BABABA"/>
         </w:rPr>
-        <w:t>:name=</w:t>
+        <w:t>:name</w:t>
+      </w:r>
+      <w:proofErr w:type="spellEnd"/>
+      <w:r>
+        <w:rPr>
+          <w:rFonts w:ascii="Menlo" w:hAnsi="Menlo" w:cs="Menlo"/>
+          <w:color w:val="BABABA"/>
+        </w:rPr>
+        <w:t>=</w:t>
       </w:r>
       <w:r>
         <w:rPr>
           <w:rFonts w:ascii="Menlo" w:hAnsi="Menlo" w:cs="Menlo"/>
           <w:color w:val="A5C261"/>
         </w:rPr>
-        <w:t xml:space="preserve">"android.permission.WAKE_LOCK" </w:t>
+        <w:t>"</w:t>
+      </w:r>
+      <w:proofErr w:type="spellStart"/>
+      <w:r>
+        <w:rPr>
+          <w:rFonts w:ascii="Menlo" w:hAnsi="Menlo" w:cs="Menlo"/>
+          <w:color w:val="A5C261"/>
+        </w:rPr>
+        <w:t>android.permission.WAKE_LOCK</w:t>
+      </w:r>
+      <w:proofErr w:type="spellEnd"/>
+      <w:r>
+        <w:rPr>
+          <w:rFonts w:ascii="Menlo" w:hAnsi="Menlo" w:cs="Menlo"/>
+          <w:color w:val="A5C261"/>
+        </w:rPr>
+        <w:t xml:space="preserve">" </w:t>
       </w:r>
       <w:r>
         <w:rPr>
@@ -1647,6 +1910,7 @@
         <w:br/>
         <w:t xml:space="preserve">&lt;uses-permission </w:t>
       </w:r>
+      <w:proofErr w:type="spellStart"/>
       <w:r>
         <w:rPr>
           <w:rFonts w:ascii="Menlo" w:hAnsi="Menlo" w:cs="Menlo"/>
@@ -1659,7 +1923,15 @@
           <w:rFonts w:ascii="Menlo" w:hAnsi="Menlo" w:cs="Menlo"/>
           <w:color w:val="BABABA"/>
         </w:rPr>
-        <w:t>:name=</w:t>
+        <w:t>:name</w:t>
+      </w:r>
+      <w:proofErr w:type="spellEnd"/>
+      <w:r>
+        <w:rPr>
+          <w:rFonts w:ascii="Menlo" w:hAnsi="Menlo" w:cs="Menlo"/>
+          <w:color w:val="BABABA"/>
+        </w:rPr>
+        <w:t>=</w:t>
       </w:r>
       <w:r>
         <w:rPr>
@@ -1689,20 +1961,82 @@
     <w:p/>
     <w:p>
       <w:r>
-        <w:t>I will build a Content Provider. The text data will be in dropbox as a json file</w:t>
+        <w:t xml:space="preserve">I will build a Content Provider. The text data will be in </w:t>
+      </w:r>
+      <w:proofErr w:type="spellStart"/>
+      <w:r>
+        <w:t>dropbox</w:t>
+      </w:r>
+      <w:proofErr w:type="spellEnd"/>
+      <w:r>
+        <w:t xml:space="preserve"> as a </w:t>
+      </w:r>
+      <w:proofErr w:type="spellStart"/>
+      <w:r>
+        <w:t>json</w:t>
+      </w:r>
+      <w:proofErr w:type="spellEnd"/>
+      <w:r>
+        <w:t xml:space="preserve"> file</w:t>
       </w:r>
       <w:r>
         <w:t xml:space="preserve"> which will be created by me</w:t>
       </w:r>
       <w:r>
-        <w:t xml:space="preserve">. Also the images will be in the dropbox to, which will be reachable with the url </w:t>
+        <w:t xml:space="preserve">. Also the images will be in the </w:t>
+      </w:r>
+      <w:proofErr w:type="spellStart"/>
+      <w:r>
+        <w:t>dropbox</w:t>
+      </w:r>
+      <w:proofErr w:type="spellEnd"/>
+      <w:r>
+        <w:t xml:space="preserve"> to, which will be reachable with the </w:t>
+      </w:r>
+      <w:proofErr w:type="spellStart"/>
+      <w:r>
+        <w:t>url</w:t>
+      </w:r>
+      <w:proofErr w:type="spellEnd"/>
+      <w:r>
+        <w:t xml:space="preserve"> </w:t>
       </w:r>
       <w:r>
         <w:lastRenderedPageBreak/>
-        <w:t>that is provided in the json file.</w:t>
-      </w:r>
-      <w:r>
-        <w:t xml:space="preserve"> Also the like and dislike info of the user will be saved in shared preferences of an sqlite database will be created in order to save the info.</w:t>
+        <w:t xml:space="preserve">that is provided in the </w:t>
+      </w:r>
+      <w:proofErr w:type="spellStart"/>
+      <w:r>
+        <w:t>json</w:t>
+      </w:r>
+      <w:proofErr w:type="spellEnd"/>
+      <w:r>
+        <w:t xml:space="preserve"> file.</w:t>
+      </w:r>
+      <w:r>
+        <w:t xml:space="preserve"> Also the like and dislike info of the user will be saved in shared preferences of an </w:t>
+      </w:r>
+      <w:proofErr w:type="spellStart"/>
+      <w:r>
+        <w:t>sqlite</w:t>
+      </w:r>
+      <w:proofErr w:type="spellEnd"/>
+      <w:r>
+        <w:t xml:space="preserve"> database will be created in order to save the info.</w:t>
+      </w:r>
+      <w:r>
+        <w:t xml:space="preserve"> After </w:t>
+      </w:r>
+      <w:r>
+        <w:t xml:space="preserve">accomplishing the data gathering from </w:t>
+      </w:r>
+      <w:proofErr w:type="spellStart"/>
+      <w:r>
+        <w:t>json</w:t>
+      </w:r>
+      <w:proofErr w:type="spellEnd"/>
+      <w:r>
+        <w:t xml:space="preserve"> file if there is time left, the data storage will be changed to Firebase in order to make the sync faster and smoother.</w:t>
       </w:r>
     </w:p>
     <w:p>
@@ -1710,8 +2044,8 @@
         <w:pStyle w:val="Heading3"/>
         <w:contextualSpacing w:val="0"/>
       </w:pPr>
-      <w:bookmarkStart w:id="11" w:name="h.gw69vjn1ico0" w:colFirst="0" w:colLast="0"/>
-      <w:bookmarkEnd w:id="11"/>
+      <w:bookmarkStart w:id="10" w:name="h.gw69vjn1ico0" w:colFirst="0" w:colLast="0"/>
+      <w:bookmarkEnd w:id="10"/>
       <w:r>
         <w:t>Describe any corner cases in the UX.</w:t>
       </w:r>
@@ -1736,8 +2070,8 @@
         <w:pStyle w:val="Heading3"/>
         <w:contextualSpacing w:val="0"/>
       </w:pPr>
-      <w:bookmarkStart w:id="12" w:name="h.6yqqubmw5bs" w:colFirst="0" w:colLast="0"/>
-      <w:bookmarkEnd w:id="12"/>
+      <w:bookmarkStart w:id="11" w:name="h.6yqqubmw5bs" w:colFirst="0" w:colLast="0"/>
+      <w:bookmarkEnd w:id="11"/>
       <w:r>
         <w:t>Describe any libraries you’ll be using and share your reasoning for including them.</w:t>
       </w:r>
@@ -1771,7 +2105,35 @@
         <w:rPr>
           <w:color w:val="000000" w:themeColor="text1"/>
         </w:rPr>
-        <w:t>Picasso is slower on loading big images from Internet into ListView and since I have a lot of ListViews with images</w:t>
+        <w:t xml:space="preserve">Picasso is slower on loading big images from Internet into </w:t>
+      </w:r>
+      <w:proofErr w:type="spellStart"/>
+      <w:r>
+        <w:rPr>
+          <w:color w:val="000000" w:themeColor="text1"/>
+        </w:rPr>
+        <w:t>ListView</w:t>
+      </w:r>
+      <w:proofErr w:type="spellEnd"/>
+      <w:r>
+        <w:rPr>
+          <w:color w:val="000000" w:themeColor="text1"/>
+        </w:rPr>
+        <w:t xml:space="preserve"> and since I have a lot of </w:t>
+      </w:r>
+      <w:proofErr w:type="spellStart"/>
+      <w:r>
+        <w:rPr>
+          <w:color w:val="000000" w:themeColor="text1"/>
+        </w:rPr>
+        <w:t>ListViews</w:t>
+      </w:r>
+      <w:proofErr w:type="spellEnd"/>
+      <w:r>
+        <w:rPr>
+          <w:color w:val="000000" w:themeColor="text1"/>
+        </w:rPr>
+        <w:t xml:space="preserve"> with images</w:t>
       </w:r>
       <w:r>
         <w:rPr>
@@ -1810,8 +2172,8 @@
         <w:pStyle w:val="Heading1"/>
         <w:contextualSpacing w:val="0"/>
       </w:pPr>
-      <w:bookmarkStart w:id="13" w:name="h.v518bncmggeg" w:colFirst="0" w:colLast="0"/>
-      <w:bookmarkEnd w:id="13"/>
+      <w:bookmarkStart w:id="12" w:name="h.v518bncmggeg" w:colFirst="0" w:colLast="0"/>
+      <w:bookmarkEnd w:id="12"/>
       <w:r>
         <w:t>Next Steps: Required Tasks</w:t>
       </w:r>
@@ -1821,8 +2183,8 @@
         <w:pStyle w:val="Heading2"/>
         <w:contextualSpacing w:val="0"/>
       </w:pPr>
-      <w:bookmarkStart w:id="14" w:name="h.8oe8zpk3qsmp" w:colFirst="0" w:colLast="0"/>
-      <w:bookmarkEnd w:id="14"/>
+      <w:bookmarkStart w:id="13" w:name="h.8oe8zpk3qsmp" w:colFirst="0" w:colLast="0"/>
+      <w:bookmarkEnd w:id="13"/>
       <w:r>
         <w:t>Task 1: Project Setup</w:t>
       </w:r>
@@ -1857,7 +2219,6 @@
         <w:contextualSpacing/>
         <w:rPr>
           <w:color w:val="auto"/>
-          <w:highlight w:val="red"/>
         </w:rPr>
       </w:pPr>
       <w:r>
@@ -1871,13 +2232,6 @@
           <w:color w:val="auto"/>
         </w:rPr>
         <w:t xml:space="preserve">. </w:t>
-      </w:r>
-      <w:r>
-        <w:rPr>
-          <w:color w:val="auto"/>
-          <w:highlight w:val="red"/>
-        </w:rPr>
-        <w:t>FIREBASE e bak bunun yerine</w:t>
       </w:r>
     </w:p>
     <w:p>
@@ -1934,8 +2288,16 @@
         <w:rPr>
           <w:color w:val="auto"/>
         </w:rPr>
-        <w:t>Fetch data from dropbox</w:t>
-      </w:r>
+        <w:t xml:space="preserve">Fetch data from </w:t>
+      </w:r>
+      <w:proofErr w:type="spellStart"/>
+      <w:r>
+        <w:rPr>
+          <w:color w:val="auto"/>
+        </w:rPr>
+        <w:t>dropbox</w:t>
+      </w:r>
+      <w:proofErr w:type="spellEnd"/>
     </w:p>
     <w:p>
       <w:pPr>
@@ -1953,21 +2315,23 @@
         <w:rPr>
           <w:color w:val="auto"/>
         </w:rPr>
-        <w:t>Create the sqlite database or the shared preferences</w:t>
-      </w:r>
-    </w:p>
-    <w:p>
-      <w:pPr>
-        <w:pStyle w:val="Heading2"/>
-        <w:contextualSpacing w:val="0"/>
-      </w:pPr>
-      <w:bookmarkStart w:id="15" w:name="h.rzllsk6uqztx" w:colFirst="0" w:colLast="0"/>
-      <w:bookmarkEnd w:id="15"/>
-      <w:r>
-        <w:t>Task 2: Implement UI for Each Activity and Fragment</w:t>
-      </w:r>
-    </w:p>
-    <w:p/>
+        <w:t xml:space="preserve">Create the </w:t>
+      </w:r>
+      <w:proofErr w:type="spellStart"/>
+      <w:r>
+        <w:rPr>
+          <w:color w:val="auto"/>
+        </w:rPr>
+        <w:t>sqlite</w:t>
+      </w:r>
+      <w:proofErr w:type="spellEnd"/>
+      <w:r>
+        <w:rPr>
+          <w:color w:val="auto"/>
+        </w:rPr>
+        <w:t xml:space="preserve"> database or the shared preferences</w:t>
+      </w:r>
+    </w:p>
     <w:p>
       <w:pPr>
         <w:numPr>
@@ -1982,11 +2346,32 @@
       </w:pPr>
       <w:r>
         <w:rPr>
-          <w:color w:val="auto"/>
-        </w:rPr>
-        <w:t>Build UI for MainActivity</w:t>
-      </w:r>
-    </w:p>
+          <w:b/>
+          <w:color w:val="auto"/>
+        </w:rPr>
+        <w:t>If there is time left:</w:t>
+      </w:r>
+      <w:r>
+        <w:rPr>
+          <w:color w:val="auto"/>
+        </w:rPr>
+        <w:t xml:space="preserve"> switch the data system to Firebase</w:t>
+      </w:r>
+    </w:p>
+    <w:p>
+      <w:pPr>
+        <w:pStyle w:val="Heading2"/>
+        <w:contextualSpacing w:val="0"/>
+      </w:pPr>
+      <w:bookmarkStart w:id="14" w:name="h.rzllsk6uqztx" w:colFirst="0" w:colLast="0"/>
+      <w:bookmarkEnd w:id="14"/>
+      <w:r>
+        <w:t>Task 2: Implement UI for Each Activity and Fragment</w:t>
+      </w:r>
+      <w:bookmarkStart w:id="15" w:name="_GoBack"/>
+      <w:bookmarkEnd w:id="15"/>
+    </w:p>
+    <w:p/>
     <w:p>
       <w:pPr>
         <w:numPr>
@@ -2005,18 +2390,14 @@
         </w:rPr>
         <w:t xml:space="preserve">Build UI for </w:t>
       </w:r>
-      <w:r>
-        <w:rPr>
-          <w:color w:val="auto"/>
-        </w:rPr>
-        <w:t xml:space="preserve">Navigation </w:t>
-      </w:r>
-      <w:r>
-        <w:rPr>
-          <w:color w:val="auto"/>
-        </w:rPr>
-        <w:t>Menu</w:t>
-      </w:r>
+      <w:proofErr w:type="spellStart"/>
+      <w:r>
+        <w:rPr>
+          <w:color w:val="auto"/>
+        </w:rPr>
+        <w:t>MainActivity</w:t>
+      </w:r>
+      <w:proofErr w:type="spellEnd"/>
     </w:p>
     <w:p>
       <w:pPr>
@@ -2034,19 +2415,19 @@
         <w:rPr>
           <w:color w:val="auto"/>
         </w:rPr>
-        <w:t>Build UI for B</w:t>
-      </w:r>
-      <w:r>
-        <w:rPr>
-          <w:color w:val="auto"/>
-        </w:rPr>
-        <w:t>ee</w:t>
-      </w:r>
-      <w:r>
-        <w:rPr>
-          <w:color w:val="auto"/>
-        </w:rPr>
-        <w:t>r details</w:t>
+        <w:t xml:space="preserve">Build UI for </w:t>
+      </w:r>
+      <w:r>
+        <w:rPr>
+          <w:color w:val="auto"/>
+        </w:rPr>
+        <w:t xml:space="preserve">Navigation </w:t>
+      </w:r>
+      <w:r>
+        <w:rPr>
+          <w:color w:val="auto"/>
+        </w:rPr>
+        <w:t>Menu</w:t>
       </w:r>
     </w:p>
     <w:p>
@@ -2065,13 +2446,19 @@
         <w:rPr>
           <w:color w:val="auto"/>
         </w:rPr>
-        <w:t>Build UI for Beer Search</w:t>
-      </w:r>
-      <w:r>
-        <w:rPr>
-          <w:color w:val="auto"/>
-        </w:rPr>
-        <w:t xml:space="preserve"> Page</w:t>
+        <w:t>Build UI for B</w:t>
+      </w:r>
+      <w:r>
+        <w:rPr>
+          <w:color w:val="auto"/>
+        </w:rPr>
+        <w:t>ee</w:t>
+      </w:r>
+      <w:r>
+        <w:rPr>
+          <w:color w:val="auto"/>
+        </w:rPr>
+        <w:t>r details</w:t>
       </w:r>
     </w:p>
     <w:p>
@@ -2090,7 +2477,13 @@
         <w:rPr>
           <w:color w:val="auto"/>
         </w:rPr>
-        <w:t>Build UI for Beer Category List and Beer List within Categories</w:t>
+        <w:t>Build UI for Beer Search</w:t>
+      </w:r>
+      <w:r>
+        <w:rPr>
+          <w:color w:val="auto"/>
+        </w:rPr>
+        <w:t xml:space="preserve"> Page</w:t>
       </w:r>
     </w:p>
     <w:p>
@@ -2109,44 +2502,8 @@
         <w:rPr>
           <w:color w:val="auto"/>
         </w:rPr>
-        <w:t>Build UI for My Beers List</w:t>
-      </w:r>
-      <w:r>
-        <w:rPr>
-          <w:color w:val="auto"/>
-        </w:rPr>
-        <w:t xml:space="preserve"> </w:t>
-      </w:r>
-    </w:p>
-    <w:p>
-      <w:pPr>
-        <w:pStyle w:val="Heading2"/>
-        <w:contextualSpacing w:val="0"/>
-        <w:rPr>
-          <w:color w:val="000000" w:themeColor="text1"/>
-        </w:rPr>
-      </w:pPr>
-      <w:bookmarkStart w:id="16" w:name="h.fdmohs7hes" w:colFirst="0" w:colLast="0"/>
-      <w:bookmarkEnd w:id="16"/>
-      <w:r>
-        <w:rPr>
-          <w:color w:val="000000" w:themeColor="text1"/>
-        </w:rPr>
-        <w:t xml:space="preserve">Task 3: </w:t>
-      </w:r>
-      <w:r>
-        <w:rPr>
-          <w:color w:val="000000" w:themeColor="text1"/>
-        </w:rPr>
-        <w:t>Connect Backend to Frontend</w:t>
-      </w:r>
-    </w:p>
-    <w:p>
-      <w:pPr>
-        <w:rPr>
-          <w:color w:val="000000" w:themeColor="text1"/>
-        </w:rPr>
-      </w:pPr>
+        <w:t>Build UI for Beer Category List and Beer List within Categories</w:t>
+      </w:r>
     </w:p>
     <w:p>
       <w:pPr>
@@ -2157,15 +2514,51 @@
         <w:ind w:hanging="360"/>
         <w:contextualSpacing/>
         <w:rPr>
+          <w:color w:val="auto"/>
+        </w:rPr>
+      </w:pPr>
+      <w:r>
+        <w:rPr>
+          <w:color w:val="auto"/>
+        </w:rPr>
+        <w:t>Build UI for My Beers List</w:t>
+      </w:r>
+      <w:r>
+        <w:rPr>
+          <w:color w:val="auto"/>
+        </w:rPr>
+        <w:t xml:space="preserve"> </w:t>
+      </w:r>
+    </w:p>
+    <w:p>
+      <w:pPr>
+        <w:pStyle w:val="Heading2"/>
+        <w:contextualSpacing w:val="0"/>
+        <w:rPr>
           <w:color w:val="000000" w:themeColor="text1"/>
         </w:rPr>
       </w:pPr>
+      <w:bookmarkStart w:id="16" w:name="h.fdmohs7hes" w:colFirst="0" w:colLast="0"/>
+      <w:bookmarkEnd w:id="16"/>
       <w:r>
         <w:rPr>
           <w:color w:val="000000" w:themeColor="text1"/>
         </w:rPr>
-        <w:t>Connect the data coming from the fetching to the UI</w:t>
-      </w:r>
+        <w:t xml:space="preserve">Task 3: </w:t>
+      </w:r>
+      <w:r>
+        <w:rPr>
+          <w:color w:val="000000" w:themeColor="text1"/>
+        </w:rPr>
+        <w:t>Connect Backend to Frontend</w:t>
+      </w:r>
+    </w:p>
+    <w:p>
+      <w:pPr>
+        <w:rPr>
+          <w:color w:val="000000" w:themeColor="text1"/>
+        </w:rPr>
+      </w:pPr>
     </w:p>
     <w:p>
       <w:pPr>
@@ -2183,7 +2576,7 @@
         <w:rPr>
           <w:color w:val="000000" w:themeColor="text1"/>
         </w:rPr>
-        <w:t>Test user like list</w:t>
+        <w:t>Connect the data coming from the fetching to the UI</w:t>
       </w:r>
     </w:p>
     <w:p>
@@ -2202,6 +2595,26 @@
         <w:rPr>
           <w:color w:val="000000" w:themeColor="text1"/>
         </w:rPr>
+        <w:t>Test user like list</w:t>
+      </w:r>
+    </w:p>
+    <w:p>
+      <w:pPr>
+        <w:numPr>
+          <w:ilvl w:val="0"/>
+          <w:numId w:val="3"/>
+        </w:numPr>
+        <w:ind w:hanging="360"/>
+        <w:contextualSpacing/>
+        <w:rPr>
+          <w:color w:val="000000" w:themeColor="text1"/>
+        </w:rPr>
+      </w:pPr>
+      <w:r>
+        <w:rPr>
+          <w:color w:val="000000" w:themeColor="text1"/>
+        </w:rPr>
+        <w:lastRenderedPageBreak/>
         <w:t>Handle error c</w:t>
       </w:r>
       <w:r>
@@ -2231,7 +2644,6 @@
         <w:rPr>
           <w:color w:val="000000" w:themeColor="text1"/>
         </w:rPr>
-        <w:lastRenderedPageBreak/>
         <w:t xml:space="preserve">Task 4: </w:t>
       </w:r>
       <w:r>
@@ -2404,7 +2816,7 @@
       <w:rPr>
         <w:noProof/>
       </w:rPr>
-      <w:t>4</w:t>
+      <w:t>3</w:t>
     </w:r>
     <w:r>
       <w:fldChar w:fldCharType="end"/>

</xml_diff>